<commit_message>
tính lại đơn hàng
</commit_message>
<xml_diff>
--- a/DMS/Templates/Print_Indirect.docx
+++ b/DMS/Templates/Print_Indirect.docx
@@ -1,6 +1,6 @@
 
 <file path=word/document.xml><?xml version="1.0" encoding="utf-8"?>
-<w:document xmlns:wpc="http://schemas.microsoft.com/office/word/2010/wordprocessingCanvas" xmlns:cx="http://schemas.microsoft.com/office/drawing/2014/chartex" xmlns:mc="http://schemas.openxmlformats.org/markup-compatibility/2006" xmlns:o="urn:schemas-microsoft-com:office:office" xmlns:r="http://schemas.openxmlformats.org/officeDocument/2006/relationships" xmlns:m="http://schemas.openxmlformats.org/officeDocument/2006/math" xmlns:v="urn:schemas-microsoft-com:vml" xmlns:wp14="http://schemas.microsoft.com/office/word/2010/wordprocessingDrawing" xmlns:wp="http://schemas.openxmlformats.org/drawingml/2006/wordprocessingDrawing" xmlns:w10="urn:schemas-microsoft-com:office:word" xmlns:w="http://schemas.openxmlformats.org/wordprocessingml/2006/main" xmlns:w14="http://schemas.microsoft.com/office/word/2010/wordml" xmlns:w15="http://schemas.microsoft.com/office/word/2012/wordml" xmlns:w16se="http://schemas.microsoft.com/office/word/2015/wordml/symex" xmlns:wpg="http://schemas.microsoft.com/office/word/2010/wordprocessingGroup" xmlns:wpi="http://schemas.microsoft.com/office/word/2010/wordprocessingInk" xmlns:wne="http://schemas.microsoft.com/office/word/2006/wordml" xmlns:wps="http://schemas.microsoft.com/office/word/2010/wordprocessingShape" mc:Ignorable="w14 w15 w16se wp14">
+<w:document xmlns:wpc="http://schemas.microsoft.com/office/word/2010/wordprocessingCanvas" xmlns:cx="http://schemas.microsoft.com/office/drawing/2014/chartex" xmlns:cx1="http://schemas.microsoft.com/office/drawing/2015/9/8/chartex" xmlns:cx2="http://schemas.microsoft.com/office/drawing/2015/10/21/chartex" xmlns:cx3="http://schemas.microsoft.com/office/drawing/2016/5/9/chartex" xmlns:cx4="http://schemas.microsoft.com/office/drawing/2016/5/10/chartex" xmlns:cx5="http://schemas.microsoft.com/office/drawing/2016/5/11/chartex" xmlns:cx6="http://schemas.microsoft.com/office/drawing/2016/5/12/chartex" xmlns:cx7="http://schemas.microsoft.com/office/drawing/2016/5/13/chartex" xmlns:cx8="http://schemas.microsoft.com/office/drawing/2016/5/14/chartex" xmlns:mc="http://schemas.openxmlformats.org/markup-compatibility/2006" xmlns:aink="http://schemas.microsoft.com/office/drawing/2016/ink" xmlns:am3d="http://schemas.microsoft.com/office/drawing/2017/model3d" xmlns:o="urn:schemas-microsoft-com:office:office" xmlns:r="http://schemas.openxmlformats.org/officeDocument/2006/relationships" xmlns:m="http://schemas.openxmlformats.org/officeDocument/2006/math" xmlns:v="urn:schemas-microsoft-com:vml" xmlns:wp14="http://schemas.microsoft.com/office/word/2010/wordprocessingDrawing" xmlns:wp="http://schemas.openxmlformats.org/drawingml/2006/wordprocessingDrawing" xmlns:w10="urn:schemas-microsoft-com:office:word" xmlns:w="http://schemas.openxmlformats.org/wordprocessingml/2006/main" xmlns:w14="http://schemas.microsoft.com/office/word/2010/wordml" xmlns:w15="http://schemas.microsoft.com/office/word/2012/wordml" xmlns:w16cex="http://schemas.microsoft.com/office/word/2018/wordml/cex" xmlns:w16cid="http://schemas.microsoft.com/office/word/2016/wordml/cid" xmlns:w16="http://schemas.microsoft.com/office/word/2018/wordml" xmlns:w16se="http://schemas.microsoft.com/office/word/2015/wordml/symex" xmlns:wpg="http://schemas.microsoft.com/office/word/2010/wordprocessingGroup" xmlns:wpi="http://schemas.microsoft.com/office/word/2010/wordprocessingInk" xmlns:wne="http://schemas.microsoft.com/office/word/2006/wordml" xmlns:wps="http://schemas.microsoft.com/office/word/2010/wordprocessingShape" mc:Ignorable="w14 w15 w16se w16cid w16 w16cex wp14">
   <w:body>
     <w:p>
       <w:pPr>
@@ -184,8 +184,8 @@
         <w:tblLook w:val="04A0" w:firstRow="1" w:lastRow="0" w:firstColumn="1" w:lastColumn="0" w:noHBand="0" w:noVBand="1"/>
       </w:tblPr>
       <w:tblGrid>
-        <w:gridCol w:w="6403"/>
-        <w:gridCol w:w="6403"/>
+        <w:gridCol w:w="5100"/>
+        <w:gridCol w:w="5225"/>
       </w:tblGrid>
       <w:tr>
         <w:trPr>
@@ -220,7 +220,25 @@
                 <w:sz w:val="20"/>
                 <w:szCs w:val="20"/>
               </w:rPr>
-              <w:t>{{Order.BuyerStore.Name}}</w:t>
+              <w:t>{{</w:t>
+            </w:r>
+            <w:proofErr w:type="gramStart"/>
+            <w:r>
+              <w:rPr>
+                <w:rFonts w:ascii="Times New Roman" w:hAnsi="Times New Roman" w:cs="Times New Roman"/>
+                <w:sz w:val="20"/>
+                <w:szCs w:val="20"/>
+              </w:rPr>
+              <w:t>Order.BuyerStore.Name</w:t>
+            </w:r>
+            <w:proofErr w:type="gramEnd"/>
+            <w:r>
+              <w:rPr>
+                <w:rFonts w:ascii="Times New Roman" w:hAnsi="Times New Roman" w:cs="Times New Roman"/>
+                <w:sz w:val="20"/>
+                <w:szCs w:val="20"/>
+              </w:rPr>
+              <w:t>}}</w:t>
             </w:r>
           </w:p>
         </w:tc>
@@ -244,7 +262,25 @@
                 <w:sz w:val="20"/>
                 <w:szCs w:val="20"/>
               </w:rPr>
-              <w:t>Số điện thoại: {{Order.BuyerStore.Telephone}}</w:t>
+              <w:t>Số điện thoại: {{</w:t>
+            </w:r>
+            <w:proofErr w:type="gramStart"/>
+            <w:r>
+              <w:rPr>
+                <w:rFonts w:ascii="Times New Roman" w:hAnsi="Times New Roman" w:cs="Times New Roman"/>
+                <w:sz w:val="20"/>
+                <w:szCs w:val="20"/>
+              </w:rPr>
+              <w:t>Order.BuyerStore.Telephone</w:t>
+            </w:r>
+            <w:proofErr w:type="gramEnd"/>
+            <w:r>
+              <w:rPr>
+                <w:rFonts w:ascii="Times New Roman" w:hAnsi="Times New Roman" w:cs="Times New Roman"/>
+                <w:sz w:val="20"/>
+                <w:szCs w:val="20"/>
+              </w:rPr>
+              <w:t>}}</w:t>
             </w:r>
           </w:p>
         </w:tc>
@@ -304,26 +340,33 @@
                 <w:sz w:val="20"/>
                 <w:szCs w:val="20"/>
               </w:rPr>
-              <w:t xml:space="preserve">Đại lý </w:t>
-            </w:r>
-            <w:bookmarkStart w:id="0" w:name="_GoBack"/>
-            <w:bookmarkEnd w:id="0"/>
-            <w:r>
-              <w:rPr>
-                <w:rFonts w:ascii="Times New Roman" w:hAnsi="Times New Roman" w:cs="Times New Roman"/>
-                <w:b/>
-                <w:sz w:val="20"/>
-                <w:szCs w:val="20"/>
-              </w:rPr>
-              <w:t>bán:</w:t>
-            </w:r>
-            <w:r>
-              <w:rPr>
-                <w:rFonts w:ascii="Times New Roman" w:hAnsi="Times New Roman" w:cs="Times New Roman"/>
-                <w:sz w:val="20"/>
-                <w:szCs w:val="20"/>
-              </w:rPr>
-              <w:t xml:space="preserve"> {{Order.SellerStore.Name}}</w:t>
+              <w:t>Đại lý bán:</w:t>
+            </w:r>
+            <w:r>
+              <w:rPr>
+                <w:rFonts w:ascii="Times New Roman" w:hAnsi="Times New Roman" w:cs="Times New Roman"/>
+                <w:sz w:val="20"/>
+                <w:szCs w:val="20"/>
+              </w:rPr>
+              <w:t xml:space="preserve"> {{</w:t>
+            </w:r>
+            <w:proofErr w:type="gramStart"/>
+            <w:r>
+              <w:rPr>
+                <w:rFonts w:ascii="Times New Roman" w:hAnsi="Times New Roman" w:cs="Times New Roman"/>
+                <w:sz w:val="20"/>
+                <w:szCs w:val="20"/>
+              </w:rPr>
+              <w:t>Order.SellerStore.Name</w:t>
+            </w:r>
+            <w:proofErr w:type="gramEnd"/>
+            <w:r>
+              <w:rPr>
+                <w:rFonts w:ascii="Times New Roman" w:hAnsi="Times New Roman" w:cs="Times New Roman"/>
+                <w:sz w:val="20"/>
+                <w:szCs w:val="20"/>
+              </w:rPr>
+              <w:t>}}</w:t>
             </w:r>
           </w:p>
         </w:tc>
@@ -347,8 +390,94 @@
                 <w:sz w:val="20"/>
                 <w:szCs w:val="20"/>
               </w:rPr>
-              <w:t>Số điện thoại: {{Order.SellerStore.Telephone}}</w:t>
-            </w:r>
+              <w:t>Số điện thoại: {{</w:t>
+            </w:r>
+            <w:proofErr w:type="gramStart"/>
+            <w:r>
+              <w:rPr>
+                <w:rFonts w:ascii="Times New Roman" w:hAnsi="Times New Roman" w:cs="Times New Roman"/>
+                <w:sz w:val="20"/>
+                <w:szCs w:val="20"/>
+              </w:rPr>
+              <w:t>Order.SellerStore.Telephone</w:t>
+            </w:r>
+            <w:proofErr w:type="gramEnd"/>
+            <w:r>
+              <w:rPr>
+                <w:rFonts w:ascii="Times New Roman" w:hAnsi="Times New Roman" w:cs="Times New Roman"/>
+                <w:sz w:val="20"/>
+                <w:szCs w:val="20"/>
+              </w:rPr>
+              <w:t>}}</w:t>
+            </w:r>
+          </w:p>
+        </w:tc>
+      </w:tr>
+      <w:tr>
+        <w:trPr>
+          <w:trHeight w:val="410"/>
+        </w:trPr>
+        <w:tc>
+          <w:tcPr>
+            <w:tcW w:w="6403" w:type="dxa"/>
+            <w:vAlign w:val="center"/>
+          </w:tcPr>
+          <w:p>
+            <w:pPr>
+              <w:rPr>
+                <w:rFonts w:ascii="Times New Roman" w:hAnsi="Times New Roman" w:cs="Times New Roman"/>
+                <w:b/>
+                <w:sz w:val="20"/>
+                <w:szCs w:val="20"/>
+              </w:rPr>
+            </w:pPr>
+            <w:r>
+              <w:rPr>
+                <w:rFonts w:ascii="Times New Roman" w:hAnsi="Times New Roman" w:cs="Times New Roman"/>
+                <w:sz w:val="20"/>
+                <w:szCs w:val="20"/>
+              </w:rPr>
+              <w:t>Ghi chú</w:t>
+            </w:r>
+            <w:r>
+              <w:rPr>
+                <w:rFonts w:ascii="Times New Roman" w:hAnsi="Times New Roman" w:cs="Times New Roman"/>
+                <w:sz w:val="20"/>
+                <w:szCs w:val="20"/>
+              </w:rPr>
+              <w:t>: {{Order.</w:t>
+            </w:r>
+            <w:r>
+              <w:rPr>
+                <w:rFonts w:ascii="Times New Roman" w:hAnsi="Times New Roman" w:cs="Times New Roman"/>
+                <w:sz w:val="20"/>
+                <w:szCs w:val="20"/>
+              </w:rPr>
+              <w:t>Note</w:t>
+            </w:r>
+            <w:r>
+              <w:rPr>
+                <w:rFonts w:ascii="Times New Roman" w:hAnsi="Times New Roman" w:cs="Times New Roman"/>
+                <w:sz w:val="20"/>
+                <w:szCs w:val="20"/>
+              </w:rPr>
+              <w:t>}}</w:t>
+            </w:r>
+          </w:p>
+        </w:tc>
+        <w:tc>
+          <w:tcPr>
+            <w:tcW w:w="6403" w:type="dxa"/>
+            <w:vAlign w:val="center"/>
+          </w:tcPr>
+          <w:p>
+            <w:pPr>
+              <w:rPr>
+                <w:rFonts w:ascii="Times New Roman" w:hAnsi="Times New Roman" w:cs="Times New Roman"/>
+                <w:sz w:val="20"/>
+                <w:szCs w:val="20"/>
+              </w:rPr>
+            </w:pPr>
           </w:p>
         </w:tc>
       </w:tr>
@@ -364,7 +493,7 @@
     </w:p>
     <w:tbl>
       <w:tblPr>
-        <w:tblW w:w="13042" w:type="dxa"/>
+        <w:tblW w:w="10205" w:type="dxa"/>
         <w:tblInd w:w="-147" w:type="dxa"/>
         <w:tblLayout w:type="fixed"/>
         <w:tblLook w:val="04A0" w:firstRow="1" w:lastRow="0" w:firstColumn="1" w:lastColumn="0" w:noHBand="0" w:noVBand="1"/>
@@ -372,20 +501,16 @@
       <w:tblGrid>
         <w:gridCol w:w="709"/>
         <w:gridCol w:w="1276"/>
-        <w:gridCol w:w="1559"/>
-        <w:gridCol w:w="851"/>
-        <w:gridCol w:w="850"/>
-        <w:gridCol w:w="851"/>
-        <w:gridCol w:w="850"/>
+        <w:gridCol w:w="1843"/>
+        <w:gridCol w:w="1134"/>
+        <w:gridCol w:w="1134"/>
+        <w:gridCol w:w="1134"/>
         <w:gridCol w:w="1276"/>
-        <w:gridCol w:w="1276"/>
-        <w:gridCol w:w="850"/>
-        <w:gridCol w:w="851"/>
-        <w:gridCol w:w="1843"/>
+        <w:gridCol w:w="1699"/>
       </w:tblGrid>
       <w:tr>
         <w:trPr>
-          <w:trHeight w:val="1200"/>
+          <w:trHeight w:val="918"/>
         </w:trPr>
         <w:tc>
           <w:tcPr>
@@ -397,6 +522,7 @@
               <w:right w:val="single" w:sz="4" w:space="0" w:color="auto"/>
             </w:tcBorders>
             <w:shd w:val="clear" w:color="auto" w:fill="auto"/>
+            <w:vAlign w:val="center"/>
             <w:hideMark/>
           </w:tcPr>
           <w:p>
@@ -419,17 +545,7 @@
                 <w:sz w:val="20"/>
                 <w:szCs w:val="20"/>
               </w:rPr>
-              <w:t>S</w:t>
-            </w:r>
-            <w:r>
-              <w:rPr>
-                <w:rFonts w:ascii="Times New Roman" w:eastAsia="Times New Roman" w:hAnsi="Times New Roman" w:cs="Times New Roman"/>
-                <w:b/>
-                <w:bCs/>
-                <w:sz w:val="20"/>
-                <w:szCs w:val="20"/>
-              </w:rPr>
-              <w:t>TT</w:t>
+              <w:t>STT</w:t>
             </w:r>
           </w:p>
         </w:tc>
@@ -443,6 +559,7 @@
               <w:right w:val="single" w:sz="4" w:space="0" w:color="auto"/>
             </w:tcBorders>
             <w:shd w:val="clear" w:color="auto" w:fill="auto"/>
+            <w:vAlign w:val="center"/>
             <w:hideMark/>
           </w:tcPr>
           <w:p>
@@ -471,7 +588,7 @@
         </w:tc>
         <w:tc>
           <w:tcPr>
-            <w:tcW w:w="1559" w:type="dxa"/>
+            <w:tcW w:w="1843" w:type="dxa"/>
             <w:tcBorders>
               <w:top w:val="single" w:sz="4" w:space="0" w:color="auto"/>
               <w:left w:val="nil"/>
@@ -479,6 +596,7 @@
               <w:right w:val="single" w:sz="4" w:space="0" w:color="auto"/>
             </w:tcBorders>
             <w:shd w:val="clear" w:color="auto" w:fill="auto"/>
+            <w:vAlign w:val="center"/>
             <w:hideMark/>
           </w:tcPr>
           <w:p>
@@ -507,7 +625,7 @@
         </w:tc>
         <w:tc>
           <w:tcPr>
-            <w:tcW w:w="851" w:type="dxa"/>
+            <w:tcW w:w="1134" w:type="dxa"/>
             <w:tcBorders>
               <w:top w:val="single" w:sz="4" w:space="0" w:color="auto"/>
               <w:left w:val="nil"/>
@@ -515,6 +633,7 @@
               <w:right w:val="single" w:sz="4" w:space="0" w:color="auto"/>
             </w:tcBorders>
             <w:shd w:val="clear" w:color="auto" w:fill="auto"/>
+            <w:vAlign w:val="center"/>
             <w:hideMark/>
           </w:tcPr>
           <w:p>
@@ -537,39 +656,13 @@
                 <w:sz w:val="20"/>
                 <w:szCs w:val="20"/>
               </w:rPr>
-              <w:t>Đơn vị mua</w:t>
-            </w:r>
-          </w:p>
-          <w:p>
-            <w:pPr>
-              <w:spacing w:after="0" w:line="240" w:lineRule="auto"/>
-              <w:jc w:val="center"/>
-              <w:rPr>
-                <w:rFonts w:ascii="Times New Roman" w:eastAsia="Times New Roman" w:hAnsi="Times New Roman" w:cs="Times New Roman"/>
-                <w:b/>
-                <w:bCs/>
-                <w:sz w:val="20"/>
-                <w:szCs w:val="20"/>
-              </w:rPr>
-            </w:pPr>
-          </w:p>
-          <w:p>
-            <w:pPr>
-              <w:spacing w:after="0" w:line="240" w:lineRule="auto"/>
-              <w:jc w:val="center"/>
-              <w:rPr>
-                <w:rFonts w:ascii="Times New Roman" w:eastAsia="Times New Roman" w:hAnsi="Times New Roman" w:cs="Times New Roman"/>
-                <w:b/>
-                <w:bCs/>
-                <w:sz w:val="20"/>
-                <w:szCs w:val="20"/>
-              </w:rPr>
-            </w:pPr>
-          </w:p>
-        </w:tc>
-        <w:tc>
-          <w:tcPr>
-            <w:tcW w:w="850" w:type="dxa"/>
+              <w:t>Đơn vị</w:t>
+            </w:r>
+          </w:p>
+        </w:tc>
+        <w:tc>
+          <w:tcPr>
+            <w:tcW w:w="1134" w:type="dxa"/>
             <w:tcBorders>
               <w:top w:val="single" w:sz="4" w:space="0" w:color="auto"/>
               <w:left w:val="nil"/>
@@ -577,6 +670,7 @@
               <w:right w:val="single" w:sz="4" w:space="0" w:color="auto"/>
             </w:tcBorders>
             <w:shd w:val="clear" w:color="auto" w:fill="auto"/>
+            <w:vAlign w:val="center"/>
             <w:hideMark/>
           </w:tcPr>
           <w:p>
@@ -602,85 +696,10 @@
               <w:t>Số lượng</w:t>
             </w:r>
           </w:p>
-          <w:p>
-            <w:pPr>
-              <w:spacing w:after="0" w:line="240" w:lineRule="auto"/>
-              <w:jc w:val="center"/>
-              <w:rPr>
-                <w:rFonts w:ascii="Times New Roman" w:eastAsia="Times New Roman" w:hAnsi="Times New Roman" w:cs="Times New Roman"/>
-                <w:b/>
-                <w:bCs/>
-                <w:sz w:val="16"/>
-                <w:szCs w:val="16"/>
-              </w:rPr>
-            </w:pPr>
-          </w:p>
-          <w:p>
-            <w:pPr>
-              <w:spacing w:after="0" w:line="240" w:lineRule="auto"/>
-              <w:jc w:val="center"/>
-              <w:rPr>
-                <w:rFonts w:ascii="Times New Roman" w:eastAsia="Times New Roman" w:hAnsi="Times New Roman" w:cs="Times New Roman"/>
-                <w:b/>
-                <w:bCs/>
-                <w:sz w:val="16"/>
-                <w:szCs w:val="16"/>
-              </w:rPr>
-            </w:pPr>
-          </w:p>
-          <w:p>
-            <w:pPr>
-              <w:spacing w:after="0" w:line="240" w:lineRule="auto"/>
-              <w:jc w:val="center"/>
-              <w:rPr>
-                <w:rFonts w:ascii="Times New Roman" w:eastAsia="Times New Roman" w:hAnsi="Times New Roman" w:cs="Times New Roman"/>
-                <w:b/>
-                <w:bCs/>
-                <w:sz w:val="16"/>
-                <w:szCs w:val="16"/>
-              </w:rPr>
-            </w:pPr>
-          </w:p>
-          <w:p>
-            <w:pPr>
-              <w:spacing w:after="0" w:line="240" w:lineRule="auto"/>
-              <w:jc w:val="center"/>
-              <w:rPr>
-                <w:rFonts w:ascii="Times New Roman" w:eastAsia="Times New Roman" w:hAnsi="Times New Roman" w:cs="Times New Roman"/>
-                <w:b/>
-                <w:bCs/>
-                <w:sz w:val="16"/>
-                <w:szCs w:val="16"/>
-              </w:rPr>
-            </w:pPr>
-          </w:p>
-          <w:p>
-            <w:pPr>
-              <w:spacing w:after="0" w:line="240" w:lineRule="auto"/>
-              <w:jc w:val="center"/>
-              <w:rPr>
-                <w:rFonts w:ascii="Times New Roman" w:eastAsia="Times New Roman" w:hAnsi="Times New Roman" w:cs="Times New Roman"/>
-                <w:b/>
-                <w:bCs/>
-                <w:sz w:val="16"/>
-                <w:szCs w:val="16"/>
-              </w:rPr>
-            </w:pPr>
-            <w:r>
-              <w:rPr>
-                <w:rFonts w:ascii="Times New Roman" w:eastAsia="Times New Roman" w:hAnsi="Times New Roman" w:cs="Times New Roman"/>
-                <w:b/>
-                <w:bCs/>
-                <w:sz w:val="16"/>
-                <w:szCs w:val="16"/>
-              </w:rPr>
-              <w:t>(1)</w:t>
-            </w:r>
-          </w:p>
-        </w:tc>
-        <w:tc>
-          <w:tcPr>
-            <w:tcW w:w="851" w:type="dxa"/>
+        </w:tc>
+        <w:tc>
+          <w:tcPr>
+            <w:tcW w:w="1134" w:type="dxa"/>
             <w:tcBorders>
               <w:top w:val="single" w:sz="4" w:space="0" w:color="auto"/>
               <w:left w:val="nil"/>
@@ -688,6 +707,7 @@
               <w:right w:val="single" w:sz="4" w:space="0" w:color="auto"/>
             </w:tcBorders>
             <w:shd w:val="clear" w:color="auto" w:fill="auto"/>
+            <w:vAlign w:val="center"/>
             <w:hideMark/>
           </w:tcPr>
           <w:p>
@@ -710,23 +730,13 @@
                 <w:sz w:val="20"/>
                 <w:szCs w:val="20"/>
               </w:rPr>
-              <w:t xml:space="preserve">Số lượng </w:t>
-            </w:r>
-            <w:r>
-              <w:rPr>
-                <w:rFonts w:ascii="Times New Roman" w:eastAsia="Times New Roman" w:hAnsi="Times New Roman" w:cs="Times New Roman"/>
-                <w:b/>
-                <w:bCs/>
-                <w:sz w:val="20"/>
-                <w:szCs w:val="20"/>
-              </w:rPr>
-              <w:t>theo đơn vị lưu kho</w:t>
-            </w:r>
-          </w:p>
-        </w:tc>
-        <w:tc>
-          <w:tcPr>
-            <w:tcW w:w="850" w:type="dxa"/>
+              <w:t>Đơn giá</w:t>
+            </w:r>
+          </w:p>
+        </w:tc>
+        <w:tc>
+          <w:tcPr>
+            <w:tcW w:w="1276" w:type="dxa"/>
             <w:tcBorders>
               <w:top w:val="single" w:sz="4" w:space="0" w:color="auto"/>
               <w:left w:val="nil"/>
@@ -734,6 +744,7 @@
               <w:right w:val="single" w:sz="4" w:space="0" w:color="auto"/>
             </w:tcBorders>
             <w:shd w:val="clear" w:color="auto" w:fill="auto"/>
+            <w:vAlign w:val="center"/>
             <w:hideMark/>
           </w:tcPr>
           <w:p>
@@ -756,13 +767,13 @@
                 <w:sz w:val="20"/>
                 <w:szCs w:val="20"/>
               </w:rPr>
-              <w:t>Đơn vị lưu kho</w:t>
-            </w:r>
-          </w:p>
-        </w:tc>
-        <w:tc>
-          <w:tcPr>
-            <w:tcW w:w="1276" w:type="dxa"/>
+              <w:t>Chiết khấu</w:t>
+            </w:r>
+          </w:p>
+        </w:tc>
+        <w:tc>
+          <w:tcPr>
+            <w:tcW w:w="1699" w:type="dxa"/>
             <w:tcBorders>
               <w:top w:val="single" w:sz="4" w:space="0" w:color="auto"/>
               <w:left w:val="nil"/>
@@ -770,402 +781,9 @@
               <w:right w:val="single" w:sz="4" w:space="0" w:color="auto"/>
             </w:tcBorders>
             <w:shd w:val="clear" w:color="auto" w:fill="auto"/>
+            <w:vAlign w:val="center"/>
             <w:hideMark/>
           </w:tcPr>
-          <w:p>
-            <w:pPr>
-              <w:spacing w:after="0" w:line="240" w:lineRule="auto"/>
-              <w:jc w:val="center"/>
-              <w:rPr>
-                <w:rFonts w:ascii="Times New Roman" w:eastAsia="Times New Roman" w:hAnsi="Times New Roman" w:cs="Times New Roman"/>
-                <w:b/>
-                <w:bCs/>
-                <w:sz w:val="20"/>
-                <w:szCs w:val="20"/>
-              </w:rPr>
-            </w:pPr>
-            <w:r>
-              <w:rPr>
-                <w:rFonts w:ascii="Times New Roman" w:eastAsia="Times New Roman" w:hAnsi="Times New Roman" w:cs="Times New Roman"/>
-                <w:b/>
-                <w:bCs/>
-                <w:sz w:val="20"/>
-                <w:szCs w:val="20"/>
-              </w:rPr>
-              <w:t>Đơn giá theo đơn vị lưu kho</w:t>
-            </w:r>
-          </w:p>
-        </w:tc>
-        <w:tc>
-          <w:tcPr>
-            <w:tcW w:w="1276" w:type="dxa"/>
-            <w:tcBorders>
-              <w:top w:val="single" w:sz="4" w:space="0" w:color="auto"/>
-              <w:left w:val="nil"/>
-              <w:bottom w:val="single" w:sz="4" w:space="0" w:color="auto"/>
-              <w:right w:val="single" w:sz="4" w:space="0" w:color="auto"/>
-            </w:tcBorders>
-            <w:shd w:val="clear" w:color="auto" w:fill="auto"/>
-            <w:hideMark/>
-          </w:tcPr>
-          <w:p>
-            <w:pPr>
-              <w:spacing w:after="0" w:line="240" w:lineRule="auto"/>
-              <w:jc w:val="center"/>
-              <w:rPr>
-                <w:rFonts w:ascii="Times New Roman" w:eastAsia="Times New Roman" w:hAnsi="Times New Roman" w:cs="Times New Roman"/>
-                <w:b/>
-                <w:bCs/>
-                <w:sz w:val="20"/>
-                <w:szCs w:val="20"/>
-              </w:rPr>
-            </w:pPr>
-            <w:r>
-              <w:rPr>
-                <w:rFonts w:ascii="Times New Roman" w:eastAsia="Times New Roman" w:hAnsi="Times New Roman" w:cs="Times New Roman"/>
-                <w:b/>
-                <w:bCs/>
-                <w:sz w:val="20"/>
-                <w:szCs w:val="20"/>
-              </w:rPr>
-              <w:t>Đơn giá theo đơn vị bán</w:t>
-            </w:r>
-          </w:p>
-          <w:p>
-            <w:pPr>
-              <w:spacing w:after="0" w:line="240" w:lineRule="auto"/>
-              <w:jc w:val="center"/>
-              <w:rPr>
-                <w:rFonts w:ascii="Times New Roman" w:eastAsia="Times New Roman" w:hAnsi="Times New Roman" w:cs="Times New Roman"/>
-                <w:b/>
-                <w:bCs/>
-                <w:sz w:val="16"/>
-                <w:szCs w:val="16"/>
-              </w:rPr>
-            </w:pPr>
-          </w:p>
-          <w:p>
-            <w:pPr>
-              <w:spacing w:after="0" w:line="240" w:lineRule="auto"/>
-              <w:jc w:val="center"/>
-              <w:rPr>
-                <w:rFonts w:ascii="Times New Roman" w:eastAsia="Times New Roman" w:hAnsi="Times New Roman" w:cs="Times New Roman"/>
-                <w:b/>
-                <w:bCs/>
-                <w:sz w:val="16"/>
-                <w:szCs w:val="16"/>
-              </w:rPr>
-            </w:pPr>
-          </w:p>
-          <w:p>
-            <w:pPr>
-              <w:spacing w:after="0" w:line="240" w:lineRule="auto"/>
-              <w:jc w:val="center"/>
-              <w:rPr>
-                <w:rFonts w:ascii="Times New Roman" w:eastAsia="Times New Roman" w:hAnsi="Times New Roman" w:cs="Times New Roman"/>
-                <w:b/>
-                <w:bCs/>
-                <w:sz w:val="16"/>
-                <w:szCs w:val="16"/>
-              </w:rPr>
-            </w:pPr>
-          </w:p>
-          <w:p>
-            <w:pPr>
-              <w:spacing w:after="0" w:line="240" w:lineRule="auto"/>
-              <w:jc w:val="center"/>
-              <w:rPr>
-                <w:rFonts w:ascii="Times New Roman" w:eastAsia="Times New Roman" w:hAnsi="Times New Roman" w:cs="Times New Roman"/>
-                <w:b/>
-                <w:bCs/>
-                <w:sz w:val="16"/>
-                <w:szCs w:val="16"/>
-              </w:rPr>
-            </w:pPr>
-            <w:r>
-              <w:rPr>
-                <w:rFonts w:ascii="Times New Roman" w:eastAsia="Times New Roman" w:hAnsi="Times New Roman" w:cs="Times New Roman"/>
-                <w:b/>
-                <w:bCs/>
-                <w:sz w:val="16"/>
-                <w:szCs w:val="16"/>
-              </w:rPr>
-              <w:t>(2)</w:t>
-            </w:r>
-          </w:p>
-        </w:tc>
-        <w:tc>
-          <w:tcPr>
-            <w:tcW w:w="850" w:type="dxa"/>
-            <w:tcBorders>
-              <w:top w:val="single" w:sz="4" w:space="0" w:color="auto"/>
-              <w:left w:val="nil"/>
-              <w:bottom w:val="single" w:sz="4" w:space="0" w:color="auto"/>
-              <w:right w:val="single" w:sz="4" w:space="0" w:color="auto"/>
-            </w:tcBorders>
-            <w:shd w:val="clear" w:color="auto" w:fill="auto"/>
-            <w:hideMark/>
-          </w:tcPr>
-          <w:p>
-            <w:pPr>
-              <w:spacing w:after="0" w:line="240" w:lineRule="auto"/>
-              <w:jc w:val="center"/>
-              <w:rPr>
-                <w:rFonts w:ascii="Times New Roman" w:eastAsia="Times New Roman" w:hAnsi="Times New Roman" w:cs="Times New Roman"/>
-                <w:b/>
-                <w:bCs/>
-                <w:sz w:val="20"/>
-                <w:szCs w:val="20"/>
-              </w:rPr>
-            </w:pPr>
-            <w:r>
-              <w:rPr>
-                <w:rFonts w:ascii="Times New Roman" w:eastAsia="Times New Roman" w:hAnsi="Times New Roman" w:cs="Times New Roman"/>
-                <w:b/>
-                <w:bCs/>
-                <w:sz w:val="20"/>
-                <w:szCs w:val="20"/>
-              </w:rPr>
-              <w:t>Chiết khấu</w:t>
-            </w:r>
-          </w:p>
-          <w:p>
-            <w:pPr>
-              <w:spacing w:after="0" w:line="240" w:lineRule="auto"/>
-              <w:jc w:val="center"/>
-              <w:rPr>
-                <w:rFonts w:ascii="Times New Roman" w:eastAsia="Times New Roman" w:hAnsi="Times New Roman" w:cs="Times New Roman"/>
-                <w:b/>
-                <w:bCs/>
-                <w:sz w:val="16"/>
-                <w:szCs w:val="16"/>
-              </w:rPr>
-            </w:pPr>
-          </w:p>
-          <w:p>
-            <w:pPr>
-              <w:spacing w:after="0" w:line="240" w:lineRule="auto"/>
-              <w:jc w:val="center"/>
-              <w:rPr>
-                <w:rFonts w:ascii="Times New Roman" w:eastAsia="Times New Roman" w:hAnsi="Times New Roman" w:cs="Times New Roman"/>
-                <w:b/>
-                <w:bCs/>
-                <w:sz w:val="16"/>
-                <w:szCs w:val="16"/>
-              </w:rPr>
-            </w:pPr>
-          </w:p>
-          <w:p>
-            <w:pPr>
-              <w:spacing w:after="0" w:line="240" w:lineRule="auto"/>
-              <w:jc w:val="center"/>
-              <w:rPr>
-                <w:rFonts w:ascii="Times New Roman" w:eastAsia="Times New Roman" w:hAnsi="Times New Roman" w:cs="Times New Roman"/>
-                <w:b/>
-                <w:bCs/>
-                <w:sz w:val="16"/>
-                <w:szCs w:val="16"/>
-              </w:rPr>
-            </w:pPr>
-          </w:p>
-          <w:p>
-            <w:pPr>
-              <w:spacing w:after="0" w:line="240" w:lineRule="auto"/>
-              <w:jc w:val="center"/>
-              <w:rPr>
-                <w:rFonts w:ascii="Times New Roman" w:eastAsia="Times New Roman" w:hAnsi="Times New Roman" w:cs="Times New Roman"/>
-                <w:b/>
-                <w:bCs/>
-                <w:sz w:val="16"/>
-                <w:szCs w:val="16"/>
-              </w:rPr>
-            </w:pPr>
-          </w:p>
-          <w:p>
-            <w:pPr>
-              <w:spacing w:after="0" w:line="240" w:lineRule="auto"/>
-              <w:jc w:val="center"/>
-              <w:rPr>
-                <w:rFonts w:ascii="Times New Roman" w:eastAsia="Times New Roman" w:hAnsi="Times New Roman" w:cs="Times New Roman"/>
-                <w:b/>
-                <w:bCs/>
-                <w:sz w:val="16"/>
-                <w:szCs w:val="16"/>
-              </w:rPr>
-            </w:pPr>
-            <w:r>
-              <w:rPr>
-                <w:rFonts w:ascii="Times New Roman" w:eastAsia="Times New Roman" w:hAnsi="Times New Roman" w:cs="Times New Roman"/>
-                <w:b/>
-                <w:bCs/>
-                <w:sz w:val="16"/>
-                <w:szCs w:val="16"/>
-              </w:rPr>
-              <w:t>(3)</w:t>
-            </w:r>
-          </w:p>
-        </w:tc>
-        <w:tc>
-          <w:tcPr>
-            <w:tcW w:w="851" w:type="dxa"/>
-            <w:tcBorders>
-              <w:top w:val="single" w:sz="4" w:space="0" w:color="auto"/>
-              <w:left w:val="nil"/>
-              <w:bottom w:val="single" w:sz="4" w:space="0" w:color="auto"/>
-              <w:right w:val="single" w:sz="4" w:space="0" w:color="auto"/>
-            </w:tcBorders>
-            <w:shd w:val="clear" w:color="auto" w:fill="auto"/>
-            <w:hideMark/>
-          </w:tcPr>
-          <w:p>
-            <w:pPr>
-              <w:spacing w:after="0" w:line="240" w:lineRule="auto"/>
-              <w:jc w:val="center"/>
-              <w:rPr>
-                <w:rFonts w:ascii="Times New Roman" w:eastAsia="Times New Roman" w:hAnsi="Times New Roman" w:cs="Times New Roman"/>
-                <w:b/>
-                <w:bCs/>
-                <w:sz w:val="20"/>
-                <w:szCs w:val="20"/>
-              </w:rPr>
-            </w:pPr>
-            <w:r>
-              <w:rPr>
-                <w:rFonts w:ascii="Times New Roman" w:eastAsia="Times New Roman" w:hAnsi="Times New Roman" w:cs="Times New Roman"/>
-                <w:b/>
-                <w:bCs/>
-                <w:sz w:val="20"/>
-                <w:szCs w:val="20"/>
-              </w:rPr>
-              <w:t>VAT</w:t>
-            </w:r>
-          </w:p>
-          <w:p>
-            <w:pPr>
-              <w:spacing w:after="0" w:line="240" w:lineRule="auto"/>
-              <w:jc w:val="center"/>
-              <w:rPr>
-                <w:rFonts w:ascii="Times New Roman" w:eastAsia="Times New Roman" w:hAnsi="Times New Roman" w:cs="Times New Roman"/>
-                <w:b/>
-                <w:bCs/>
-                <w:sz w:val="16"/>
-                <w:szCs w:val="16"/>
-              </w:rPr>
-            </w:pPr>
-          </w:p>
-          <w:p>
-            <w:pPr>
-              <w:spacing w:after="0" w:line="240" w:lineRule="auto"/>
-              <w:jc w:val="center"/>
-              <w:rPr>
-                <w:rFonts w:ascii="Times New Roman" w:eastAsia="Times New Roman" w:hAnsi="Times New Roman" w:cs="Times New Roman"/>
-                <w:b/>
-                <w:bCs/>
-                <w:sz w:val="16"/>
-                <w:szCs w:val="16"/>
-              </w:rPr>
-            </w:pPr>
-          </w:p>
-          <w:p>
-            <w:pPr>
-              <w:spacing w:after="0" w:line="240" w:lineRule="auto"/>
-              <w:jc w:val="center"/>
-              <w:rPr>
-                <w:rFonts w:ascii="Times New Roman" w:eastAsia="Times New Roman" w:hAnsi="Times New Roman" w:cs="Times New Roman"/>
-                <w:b/>
-                <w:bCs/>
-                <w:sz w:val="16"/>
-                <w:szCs w:val="16"/>
-              </w:rPr>
-            </w:pPr>
-          </w:p>
-          <w:p>
-            <w:pPr>
-              <w:spacing w:after="0" w:line="240" w:lineRule="auto"/>
-              <w:jc w:val="center"/>
-              <w:rPr>
-                <w:rFonts w:ascii="Times New Roman" w:eastAsia="Times New Roman" w:hAnsi="Times New Roman" w:cs="Times New Roman"/>
-                <w:b/>
-                <w:bCs/>
-                <w:sz w:val="16"/>
-                <w:szCs w:val="16"/>
-              </w:rPr>
-            </w:pPr>
-          </w:p>
-          <w:p>
-            <w:pPr>
-              <w:spacing w:after="0" w:line="240" w:lineRule="auto"/>
-              <w:jc w:val="center"/>
-              <w:rPr>
-                <w:rFonts w:ascii="Times New Roman" w:eastAsia="Times New Roman" w:hAnsi="Times New Roman" w:cs="Times New Roman"/>
-                <w:b/>
-                <w:bCs/>
-                <w:sz w:val="16"/>
-                <w:szCs w:val="16"/>
-              </w:rPr>
-            </w:pPr>
-          </w:p>
-          <w:p>
-            <w:pPr>
-              <w:spacing w:after="0" w:line="240" w:lineRule="auto"/>
-              <w:jc w:val="center"/>
-              <w:rPr>
-                <w:rFonts w:ascii="Times New Roman" w:eastAsia="Times New Roman" w:hAnsi="Times New Roman" w:cs="Times New Roman"/>
-                <w:b/>
-                <w:bCs/>
-                <w:sz w:val="16"/>
-                <w:szCs w:val="16"/>
-              </w:rPr>
-            </w:pPr>
-            <w:r>
-              <w:rPr>
-                <w:rFonts w:ascii="Times New Roman" w:eastAsia="Times New Roman" w:hAnsi="Times New Roman" w:cs="Times New Roman"/>
-                <w:b/>
-                <w:bCs/>
-                <w:sz w:val="16"/>
-                <w:szCs w:val="16"/>
-              </w:rPr>
-              <w:t>(4)</w:t>
-            </w:r>
-          </w:p>
-        </w:tc>
-        <w:tc>
-          <w:tcPr>
-            <w:tcW w:w="1843" w:type="dxa"/>
-            <w:tcBorders>
-              <w:top w:val="single" w:sz="4" w:space="0" w:color="auto"/>
-              <w:left w:val="nil"/>
-              <w:bottom w:val="single" w:sz="4" w:space="0" w:color="auto"/>
-              <w:right w:val="single" w:sz="4" w:space="0" w:color="auto"/>
-            </w:tcBorders>
-            <w:shd w:val="clear" w:color="auto" w:fill="auto"/>
-            <w:hideMark/>
-          </w:tcPr>
-          <w:p>
-            <w:pPr>
-              <w:spacing w:after="0" w:line="240" w:lineRule="auto"/>
-              <w:jc w:val="center"/>
-              <w:rPr>
-                <w:rFonts w:ascii="Times New Roman" w:eastAsia="Times New Roman" w:hAnsi="Times New Roman" w:cs="Times New Roman"/>
-                <w:b/>
-                <w:bCs/>
-                <w:color w:val="000000"/>
-                <w:sz w:val="20"/>
-                <w:szCs w:val="20"/>
-              </w:rPr>
-            </w:pPr>
-            <w:r>
-              <w:rPr>
-                <w:rFonts w:ascii="Times New Roman" w:eastAsia="Times New Roman" w:hAnsi="Times New Roman" w:cs="Times New Roman"/>
-                <w:b/>
-                <w:bCs/>
-                <w:color w:val="000000"/>
-                <w:sz w:val="20"/>
-                <w:szCs w:val="20"/>
-              </w:rPr>
-              <w:t>Thành tiền</w:t>
-            </w:r>
-          </w:p>
           <w:p>
             <w:pPr>
               <w:spacing w:after="0" w:line="240" w:lineRule="auto"/>
@@ -1179,6 +797,17 @@
                 <w:szCs w:val="16"/>
               </w:rPr>
             </w:pPr>
+            <w:r>
+              <w:rPr>
+                <w:rFonts w:ascii="Times New Roman" w:eastAsia="Times New Roman" w:hAnsi="Times New Roman" w:cs="Times New Roman"/>
+                <w:b/>
+                <w:bCs/>
+                <w:color w:val="000000"/>
+                <w:sz w:val="20"/>
+                <w:szCs w:val="20"/>
+              </w:rPr>
+              <w:t>Thành tiền</w:t>
+            </w:r>
           </w:p>
           <w:p>
             <w:pPr>
@@ -1194,74 +823,11 @@
               </w:rPr>
             </w:pPr>
           </w:p>
-          <w:p>
-            <w:pPr>
-              <w:spacing w:after="0" w:line="240" w:lineRule="auto"/>
-              <w:rPr>
-                <w:rFonts w:ascii="Times New Roman" w:eastAsia="Times New Roman" w:hAnsi="Times New Roman" w:cs="Times New Roman"/>
-                <w:b/>
-                <w:bCs/>
-                <w:color w:val="000000"/>
-                <w:sz w:val="16"/>
-                <w:szCs w:val="16"/>
-              </w:rPr>
-            </w:pPr>
-          </w:p>
-          <w:p>
-            <w:pPr>
-              <w:spacing w:after="0" w:line="240" w:lineRule="auto"/>
-              <w:rPr>
-                <w:rFonts w:ascii="Times New Roman" w:eastAsia="Times New Roman" w:hAnsi="Times New Roman" w:cs="Times New Roman"/>
-                <w:b/>
-                <w:bCs/>
-                <w:color w:val="000000"/>
-                <w:sz w:val="16"/>
-                <w:szCs w:val="16"/>
-              </w:rPr>
-            </w:pPr>
-          </w:p>
-          <w:p>
-            <w:pPr>
-              <w:spacing w:after="0" w:line="240" w:lineRule="auto"/>
-              <w:rPr>
-                <w:rFonts w:ascii="Times New Roman" w:eastAsia="Times New Roman" w:hAnsi="Times New Roman" w:cs="Times New Roman"/>
-                <w:b/>
-                <w:bCs/>
-                <w:color w:val="000000"/>
-                <w:sz w:val="16"/>
-                <w:szCs w:val="16"/>
-              </w:rPr>
-            </w:pPr>
-          </w:p>
-          <w:p>
-            <w:pPr>
-              <w:spacing w:after="0" w:line="240" w:lineRule="auto"/>
-              <w:rPr>
-                <w:rFonts w:ascii="Times New Roman" w:eastAsia="Times New Roman" w:hAnsi="Times New Roman" w:cs="Times New Roman"/>
-                <w:b/>
-                <w:bCs/>
-                <w:color w:val="000000"/>
-                <w:sz w:val="16"/>
-                <w:szCs w:val="16"/>
-              </w:rPr>
-            </w:pPr>
-            <w:r>
-              <w:rPr>
-                <w:rFonts w:ascii="Times New Roman" w:eastAsia="Times New Roman" w:hAnsi="Times New Roman" w:cs="Times New Roman"/>
-                <w:b/>
-                <w:bCs/>
-                <w:color w:val="000000"/>
-                <w:sz w:val="16"/>
-                <w:szCs w:val="16"/>
-              </w:rPr>
-              <w:t>(5)= (1)*(2)*(100%-(3))</w:t>
-            </w:r>
-          </w:p>
         </w:tc>
       </w:tr>
       <w:tr>
         <w:trPr>
-          <w:trHeight w:val="300"/>
+          <w:trHeight w:val="229"/>
         </w:trPr>
         <w:tc>
           <w:tcPr>
@@ -1323,13 +889,31 @@
                 <w:sz w:val="20"/>
                 <w:szCs w:val="20"/>
               </w:rPr>
-              <w:t>{{Order.Contents.Item.Code}}</w:t>
-            </w:r>
-          </w:p>
-        </w:tc>
-        <w:tc>
-          <w:tcPr>
-            <w:tcW w:w="1559" w:type="dxa"/>
+              <w:t>{{</w:t>
+            </w:r>
+            <w:proofErr w:type="gramStart"/>
+            <w:r>
+              <w:rPr>
+                <w:rFonts w:ascii="Times New Roman" w:hAnsi="Times New Roman" w:cs="Times New Roman"/>
+                <w:sz w:val="20"/>
+                <w:szCs w:val="20"/>
+              </w:rPr>
+              <w:t>Order.Contents.Item.Code</w:t>
+            </w:r>
+            <w:proofErr w:type="gramEnd"/>
+            <w:r>
+              <w:rPr>
+                <w:rFonts w:ascii="Times New Roman" w:hAnsi="Times New Roman" w:cs="Times New Roman"/>
+                <w:sz w:val="20"/>
+                <w:szCs w:val="20"/>
+              </w:rPr>
+              <w:t>}}</w:t>
+            </w:r>
+          </w:p>
+        </w:tc>
+        <w:tc>
+          <w:tcPr>
+            <w:tcW w:w="1843" w:type="dxa"/>
             <w:tcBorders>
               <w:top w:val="nil"/>
               <w:left w:val="nil"/>
@@ -1354,13 +938,31 @@
                 <w:sz w:val="20"/>
                 <w:szCs w:val="20"/>
               </w:rPr>
-              <w:t>{{Order.Contents.Item.Name}}</w:t>
-            </w:r>
-          </w:p>
-        </w:tc>
-        <w:tc>
-          <w:tcPr>
-            <w:tcW w:w="851" w:type="dxa"/>
+              <w:t>{{</w:t>
+            </w:r>
+            <w:proofErr w:type="gramStart"/>
+            <w:r>
+              <w:rPr>
+                <w:rFonts w:ascii="Times New Roman" w:hAnsi="Times New Roman" w:cs="Times New Roman"/>
+                <w:sz w:val="20"/>
+                <w:szCs w:val="20"/>
+              </w:rPr>
+              <w:t>Order.Contents.Item.Name</w:t>
+            </w:r>
+            <w:proofErr w:type="gramEnd"/>
+            <w:r>
+              <w:rPr>
+                <w:rFonts w:ascii="Times New Roman" w:hAnsi="Times New Roman" w:cs="Times New Roman"/>
+                <w:sz w:val="20"/>
+                <w:szCs w:val="20"/>
+              </w:rPr>
+              <w:t>}}</w:t>
+            </w:r>
+          </w:p>
+        </w:tc>
+        <w:tc>
+          <w:tcPr>
+            <w:tcW w:w="1134" w:type="dxa"/>
             <w:tcBorders>
               <w:top w:val="nil"/>
               <w:left w:val="nil"/>
@@ -1373,58 +975,44 @@
           <w:p>
             <w:pPr>
               <w:spacing w:after="0" w:line="240" w:lineRule="auto"/>
-              <w:jc w:val="center"/>
-              <w:rPr>
-                <w:rFonts w:ascii="Times New Roman" w:eastAsia="Times New Roman" w:hAnsi="Times New Roman" w:cs="Times New Roman"/>
-                <w:sz w:val="20"/>
-                <w:szCs w:val="20"/>
-              </w:rPr>
-            </w:pPr>
-            <w:r>
-              <w:rPr>
-                <w:rFonts w:ascii="Times New Roman" w:hAnsi="Times New Roman" w:cs="Times New Roman"/>
-                <w:sz w:val="20"/>
-                <w:szCs w:val="20"/>
-              </w:rPr>
-              <w:t>{{Order.C</w:t>
-            </w:r>
-            <w:r>
-              <w:rPr>
-                <w:rFonts w:ascii="Times New Roman" w:hAnsi="Times New Roman" w:cs="Times New Roman"/>
-                <w:sz w:val="20"/>
-                <w:szCs w:val="20"/>
-              </w:rPr>
-              <w:t>o</w:t>
-            </w:r>
-            <w:r>
-              <w:rPr>
-                <w:rFonts w:ascii="Times New Roman" w:hAnsi="Times New Roman" w:cs="Times New Roman"/>
-                <w:sz w:val="20"/>
-                <w:szCs w:val="20"/>
-              </w:rPr>
-              <w:t>ntents</w:t>
-            </w:r>
-            <w:r>
-              <w:rPr>
-                <w:rFonts w:ascii="Times New Roman" w:hAnsi="Times New Roman" w:cs="Times New Roman"/>
-                <w:sz w:val="20"/>
-                <w:szCs w:val="20"/>
-              </w:rPr>
-              <w:t>.</w:t>
-            </w:r>
-            <w:r>
-              <w:rPr>
-                <w:rFonts w:ascii="Times New Roman" w:hAnsi="Times New Roman" w:cs="Times New Roman"/>
-                <w:sz w:val="20"/>
-                <w:szCs w:val="20"/>
-              </w:rPr>
-              <w:t>UnitOfMeasure.Name}}</w:t>
-            </w:r>
-          </w:p>
-        </w:tc>
-        <w:tc>
-          <w:tcPr>
-            <w:tcW w:w="850" w:type="dxa"/>
+              <w:jc w:val="right"/>
+              <w:rPr>
+                <w:rFonts w:ascii="Times New Roman" w:eastAsia="Times New Roman" w:hAnsi="Times New Roman" w:cs="Times New Roman"/>
+                <w:sz w:val="20"/>
+                <w:szCs w:val="20"/>
+              </w:rPr>
+            </w:pPr>
+            <w:r>
+              <w:rPr>
+                <w:rFonts w:ascii="Times New Roman" w:hAnsi="Times New Roman" w:cs="Times New Roman"/>
+                <w:sz w:val="20"/>
+                <w:szCs w:val="20"/>
+              </w:rPr>
+              <w:t>{{</w:t>
+            </w:r>
+            <w:proofErr w:type="gramStart"/>
+            <w:r>
+              <w:rPr>
+                <w:rFonts w:ascii="Times New Roman" w:hAnsi="Times New Roman" w:cs="Times New Roman"/>
+                <w:sz w:val="20"/>
+                <w:szCs w:val="20"/>
+              </w:rPr>
+              <w:t>Order.Contents.PrimaryUnitOfMeasure.Name</w:t>
+            </w:r>
+            <w:proofErr w:type="gramEnd"/>
+            <w:r>
+              <w:rPr>
+                <w:rFonts w:ascii="Times New Roman" w:hAnsi="Times New Roman" w:cs="Times New Roman"/>
+                <w:sz w:val="20"/>
+                <w:szCs w:val="20"/>
+              </w:rPr>
+              <w:t>}}</w:t>
+            </w:r>
+          </w:p>
+        </w:tc>
+        <w:tc>
+          <w:tcPr>
+            <w:tcW w:w="1134" w:type="dxa"/>
             <w:tcBorders>
               <w:top w:val="nil"/>
               <w:left w:val="nil"/>
@@ -1450,16 +1038,18 @@
                 <w:sz w:val="20"/>
                 <w:szCs w:val="20"/>
               </w:rPr>
-              <w:t>{{Order.Contents.Quantity</w:t>
-            </w:r>
-            <w:r>
-              <w:rPr>
-                <w:rFonts w:ascii="Times New Roman" w:hAnsi="Times New Roman" w:cs="Times New Roman"/>
-                <w:sz w:val="20"/>
-                <w:szCs w:val="20"/>
-              </w:rPr>
-              <w:t>String</w:t>
-            </w:r>
+              <w:t>{{</w:t>
+            </w:r>
+            <w:proofErr w:type="gramStart"/>
+            <w:r>
+              <w:rPr>
+                <w:rFonts w:ascii="Times New Roman" w:hAnsi="Times New Roman" w:cs="Times New Roman"/>
+                <w:sz w:val="20"/>
+                <w:szCs w:val="20"/>
+              </w:rPr>
+              <w:t>Order.Contents.RequestedQuantityString</w:t>
+            </w:r>
+            <w:proofErr w:type="gramEnd"/>
             <w:r>
               <w:rPr>
                 <w:rFonts w:ascii="Times New Roman" w:hAnsi="Times New Roman" w:cs="Times New Roman"/>
@@ -1472,7 +1062,7 @@
         </w:tc>
         <w:tc>
           <w:tcPr>
-            <w:tcW w:w="851" w:type="dxa"/>
+            <w:tcW w:w="1134" w:type="dxa"/>
             <w:tcBorders>
               <w:top w:val="nil"/>
               <w:left w:val="nil"/>
@@ -1498,32 +1088,18 @@
                 <w:sz w:val="20"/>
                 <w:szCs w:val="20"/>
               </w:rPr>
-              <w:t>{{Order.Contents.Request</w:t>
-            </w:r>
-            <w:r>
-              <w:rPr>
-                <w:rFonts w:ascii="Times New Roman" w:hAnsi="Times New Roman" w:cs="Times New Roman"/>
-                <w:sz w:val="20"/>
-                <w:szCs w:val="20"/>
-              </w:rPr>
-              <w:t>ed</w:t>
-            </w:r>
-            <w:r>
-              <w:rPr>
-                <w:rFonts w:ascii="Times New Roman" w:hAnsi="Times New Roman" w:cs="Times New Roman"/>
-                <w:sz w:val="20"/>
-                <w:szCs w:val="20"/>
-              </w:rPr>
-              <w:t>Quantity</w:t>
-            </w:r>
-            <w:r>
-              <w:rPr>
-                <w:rFonts w:ascii="Times New Roman" w:hAnsi="Times New Roman" w:cs="Times New Roman"/>
-                <w:sz w:val="20"/>
-                <w:szCs w:val="20"/>
-              </w:rPr>
-              <w:t>String</w:t>
-            </w:r>
+              <w:t>{{</w:t>
+            </w:r>
+            <w:proofErr w:type="gramStart"/>
+            <w:r>
+              <w:rPr>
+                <w:rFonts w:ascii="Times New Roman" w:hAnsi="Times New Roman" w:cs="Times New Roman"/>
+                <w:sz w:val="20"/>
+                <w:szCs w:val="20"/>
+              </w:rPr>
+              <w:t>Order.Contents.PrimaryPriceString</w:t>
+            </w:r>
+            <w:proofErr w:type="gramEnd"/>
             <w:r>
               <w:rPr>
                 <w:rFonts w:ascii="Times New Roman" w:hAnsi="Times New Roman" w:cs="Times New Roman"/>
@@ -1536,7 +1112,7 @@
         </w:tc>
         <w:tc>
           <w:tcPr>
-            <w:tcW w:w="850" w:type="dxa"/>
+            <w:tcW w:w="1276" w:type="dxa"/>
             <w:tcBorders>
               <w:top w:val="nil"/>
               <w:left w:val="nil"/>
@@ -1544,6 +1120,7 @@
               <w:right w:val="single" w:sz="4" w:space="0" w:color="auto"/>
             </w:tcBorders>
             <w:shd w:val="clear" w:color="auto" w:fill="auto"/>
+            <w:noWrap/>
             <w:hideMark/>
           </w:tcPr>
           <w:p>
@@ -1552,23 +1129,42 @@
               <w:jc w:val="right"/>
               <w:rPr>
                 <w:rFonts w:ascii="Times New Roman" w:eastAsia="Times New Roman" w:hAnsi="Times New Roman" w:cs="Times New Roman"/>
-                <w:sz w:val="20"/>
-                <w:szCs w:val="20"/>
-              </w:rPr>
-            </w:pPr>
-            <w:r>
-              <w:rPr>
-                <w:rFonts w:ascii="Times New Roman" w:hAnsi="Times New Roman" w:cs="Times New Roman"/>
-                <w:sz w:val="20"/>
-                <w:szCs w:val="20"/>
-              </w:rPr>
-              <w:t>{{Order.Contents.PrimaryUnitOfMeasure.Name}}</w:t>
-            </w:r>
-          </w:p>
-        </w:tc>
-        <w:tc>
-          <w:tcPr>
-            <w:tcW w:w="1276" w:type="dxa"/>
+                <w:color w:val="000000"/>
+                <w:sz w:val="20"/>
+                <w:szCs w:val="20"/>
+              </w:rPr>
+            </w:pPr>
+            <w:r>
+              <w:rPr>
+                <w:rFonts w:ascii="Times New Roman" w:hAnsi="Times New Roman" w:cs="Times New Roman"/>
+                <w:sz w:val="20"/>
+                <w:szCs w:val="20"/>
+              </w:rPr>
+              <w:t>{{</w:t>
+            </w:r>
+            <w:proofErr w:type="gramStart"/>
+            <w:r>
+              <w:rPr>
+                <w:rFonts w:ascii="Times New Roman" w:hAnsi="Times New Roman" w:cs="Times New Roman"/>
+                <w:sz w:val="20"/>
+                <w:szCs w:val="20"/>
+              </w:rPr>
+              <w:t>Order.Contents.DiscountString</w:t>
+            </w:r>
+            <w:proofErr w:type="gramEnd"/>
+            <w:r>
+              <w:rPr>
+                <w:rFonts w:ascii="Times New Roman" w:hAnsi="Times New Roman" w:cs="Times New Roman"/>
+                <w:sz w:val="20"/>
+                <w:szCs w:val="20"/>
+              </w:rPr>
+              <w:t>}}</w:t>
+            </w:r>
+          </w:p>
+        </w:tc>
+        <w:tc>
+          <w:tcPr>
+            <w:tcW w:w="1699" w:type="dxa"/>
             <w:tcBorders>
               <w:top w:val="nil"/>
               <w:left w:val="nil"/>
@@ -1584,26 +1180,29 @@
               <w:jc w:val="right"/>
               <w:rPr>
                 <w:rFonts w:ascii="Times New Roman" w:eastAsia="Times New Roman" w:hAnsi="Times New Roman" w:cs="Times New Roman"/>
-                <w:sz w:val="20"/>
-                <w:szCs w:val="20"/>
-              </w:rPr>
-            </w:pPr>
-            <w:r>
-              <w:rPr>
-                <w:rFonts w:ascii="Times New Roman" w:hAnsi="Times New Roman" w:cs="Times New Roman"/>
-                <w:sz w:val="20"/>
-                <w:szCs w:val="20"/>
-              </w:rPr>
-              <w:t>{{Order.Contents.</w:t>
-            </w:r>
-            <w:r>
-              <w:rPr>
-                <w:rFonts w:ascii="Times New Roman" w:hAnsi="Times New Roman" w:cs="Times New Roman"/>
-                <w:sz w:val="20"/>
-                <w:szCs w:val="20"/>
-              </w:rPr>
-              <w:t>PrimaryPriceString</w:t>
-            </w:r>
+                <w:color w:val="000000"/>
+                <w:sz w:val="20"/>
+                <w:szCs w:val="20"/>
+              </w:rPr>
+            </w:pPr>
+            <w:r>
+              <w:rPr>
+                <w:rFonts w:ascii="Times New Roman" w:hAnsi="Times New Roman" w:cs="Times New Roman"/>
+                <w:sz w:val="20"/>
+                <w:szCs w:val="20"/>
+              </w:rPr>
+              <w:t>{{</w:t>
+            </w:r>
+            <w:proofErr w:type="gramStart"/>
+            <w:r>
+              <w:rPr>
+                <w:rFonts w:ascii="Times New Roman" w:hAnsi="Times New Roman" w:cs="Times New Roman"/>
+                <w:sz w:val="20"/>
+                <w:szCs w:val="20"/>
+              </w:rPr>
+              <w:t>Order.Contents.AmountString</w:t>
+            </w:r>
+            <w:proofErr w:type="gramEnd"/>
             <w:r>
               <w:rPr>
                 <w:rFonts w:ascii="Times New Roman" w:hAnsi="Times New Roman" w:cs="Times New Roman"/>
@@ -1611,144 +1210,13 @@
                 <w:szCs w:val="20"/>
               </w:rPr>
               <w:t>}}</w:t>
-            </w:r>
-          </w:p>
-        </w:tc>
-        <w:tc>
-          <w:tcPr>
-            <w:tcW w:w="1276" w:type="dxa"/>
-            <w:tcBorders>
-              <w:top w:val="nil"/>
-              <w:left w:val="nil"/>
-              <w:bottom w:val="single" w:sz="4" w:space="0" w:color="auto"/>
-              <w:right w:val="single" w:sz="4" w:space="0" w:color="auto"/>
-            </w:tcBorders>
-            <w:shd w:val="clear" w:color="auto" w:fill="auto"/>
-            <w:hideMark/>
-          </w:tcPr>
-          <w:p>
-            <w:pPr>
-              <w:spacing w:after="0" w:line="240" w:lineRule="auto"/>
-              <w:jc w:val="right"/>
-              <w:rPr>
-                <w:rFonts w:ascii="Times New Roman" w:eastAsia="Times New Roman" w:hAnsi="Times New Roman" w:cs="Times New Roman"/>
-                <w:sz w:val="20"/>
-                <w:szCs w:val="20"/>
-              </w:rPr>
-            </w:pPr>
-            <w:r>
-              <w:rPr>
-                <w:rFonts w:ascii="Times New Roman" w:hAnsi="Times New Roman" w:cs="Times New Roman"/>
-                <w:sz w:val="20"/>
-                <w:szCs w:val="20"/>
-              </w:rPr>
-              <w:t>{{Order.Contents.SalePriceString}}</w:t>
-            </w:r>
-          </w:p>
-        </w:tc>
-        <w:tc>
-          <w:tcPr>
-            <w:tcW w:w="850" w:type="dxa"/>
-            <w:tcBorders>
-              <w:top w:val="nil"/>
-              <w:left w:val="nil"/>
-              <w:bottom w:val="single" w:sz="4" w:space="0" w:color="auto"/>
-              <w:right w:val="single" w:sz="4" w:space="0" w:color="auto"/>
-            </w:tcBorders>
-            <w:shd w:val="clear" w:color="auto" w:fill="auto"/>
-            <w:noWrap/>
-            <w:hideMark/>
-          </w:tcPr>
-          <w:p>
-            <w:pPr>
-              <w:spacing w:after="0" w:line="240" w:lineRule="auto"/>
-              <w:jc w:val="right"/>
-              <w:rPr>
-                <w:rFonts w:ascii="Times New Roman" w:eastAsia="Times New Roman" w:hAnsi="Times New Roman" w:cs="Times New Roman"/>
-                <w:color w:val="000000"/>
-                <w:sz w:val="20"/>
-                <w:szCs w:val="20"/>
-              </w:rPr>
-            </w:pPr>
-            <w:r>
-              <w:rPr>
-                <w:rFonts w:ascii="Times New Roman" w:hAnsi="Times New Roman" w:cs="Times New Roman"/>
-                <w:sz w:val="20"/>
-                <w:szCs w:val="20"/>
-              </w:rPr>
-              <w:t>{{Order.Contents.DiscountString}}</w:t>
-            </w:r>
-          </w:p>
-        </w:tc>
-        <w:tc>
-          <w:tcPr>
-            <w:tcW w:w="851" w:type="dxa"/>
-            <w:tcBorders>
-              <w:top w:val="nil"/>
-              <w:left w:val="nil"/>
-              <w:bottom w:val="single" w:sz="4" w:space="0" w:color="auto"/>
-              <w:right w:val="single" w:sz="4" w:space="0" w:color="auto"/>
-            </w:tcBorders>
-            <w:shd w:val="clear" w:color="auto" w:fill="auto"/>
-            <w:hideMark/>
-          </w:tcPr>
-          <w:p>
-            <w:pPr>
-              <w:spacing w:after="0" w:line="240" w:lineRule="auto"/>
-              <w:jc w:val="right"/>
-              <w:rPr>
-                <w:rFonts w:ascii="Times New Roman" w:eastAsia="Times New Roman" w:hAnsi="Times New Roman" w:cs="Times New Roman"/>
-                <w:sz w:val="20"/>
-                <w:szCs w:val="20"/>
-              </w:rPr>
-            </w:pPr>
-            <w:r>
-              <w:rPr>
-                <w:rFonts w:ascii="Times New Roman" w:hAnsi="Times New Roman" w:cs="Times New Roman"/>
-                <w:sz w:val="20"/>
-                <w:szCs w:val="20"/>
-              </w:rPr>
-              <w:t>{{Order.Contents.TaxPercentageString}}</w:t>
-            </w:r>
-          </w:p>
-        </w:tc>
-        <w:tc>
-          <w:tcPr>
-            <w:tcW w:w="1843" w:type="dxa"/>
-            <w:tcBorders>
-              <w:top w:val="nil"/>
-              <w:left w:val="nil"/>
-              <w:bottom w:val="single" w:sz="4" w:space="0" w:color="auto"/>
-              <w:right w:val="single" w:sz="4" w:space="0" w:color="auto"/>
-            </w:tcBorders>
-            <w:shd w:val="clear" w:color="auto" w:fill="auto"/>
-            <w:hideMark/>
-          </w:tcPr>
-          <w:p>
-            <w:pPr>
-              <w:spacing w:after="0" w:line="240" w:lineRule="auto"/>
-              <w:jc w:val="right"/>
-              <w:rPr>
-                <w:rFonts w:ascii="Times New Roman" w:eastAsia="Times New Roman" w:hAnsi="Times New Roman" w:cs="Times New Roman"/>
-                <w:color w:val="000000"/>
-                <w:sz w:val="20"/>
-                <w:szCs w:val="20"/>
-              </w:rPr>
-            </w:pPr>
-            <w:r>
-              <w:rPr>
-                <w:rFonts w:ascii="Times New Roman" w:hAnsi="Times New Roman" w:cs="Times New Roman"/>
-                <w:sz w:val="20"/>
-                <w:szCs w:val="20"/>
-              </w:rPr>
-              <w:t>{{Order.Contents.AmountString}}</w:t>
             </w:r>
           </w:p>
         </w:tc>
       </w:tr>
       <w:tr>
         <w:trPr>
-          <w:trHeight w:val="300"/>
+          <w:trHeight w:val="229"/>
         </w:trPr>
         <w:tc>
           <w:tcPr>
@@ -1808,13 +1276,31 @@
                 <w:sz w:val="20"/>
                 <w:szCs w:val="20"/>
               </w:rPr>
-              <w:t>{{Order.Promotions.Item.Code}}</w:t>
-            </w:r>
-          </w:p>
-        </w:tc>
-        <w:tc>
-          <w:tcPr>
-            <w:tcW w:w="1559" w:type="dxa"/>
+              <w:t>{{</w:t>
+            </w:r>
+            <w:proofErr w:type="gramStart"/>
+            <w:r>
+              <w:rPr>
+                <w:rFonts w:ascii="Times New Roman" w:hAnsi="Times New Roman" w:cs="Times New Roman"/>
+                <w:sz w:val="20"/>
+                <w:szCs w:val="20"/>
+              </w:rPr>
+              <w:t>Order.Promotions.Item.Code</w:t>
+            </w:r>
+            <w:proofErr w:type="gramEnd"/>
+            <w:r>
+              <w:rPr>
+                <w:rFonts w:ascii="Times New Roman" w:hAnsi="Times New Roman" w:cs="Times New Roman"/>
+                <w:sz w:val="20"/>
+                <w:szCs w:val="20"/>
+              </w:rPr>
+              <w:t>}}</w:t>
+            </w:r>
+          </w:p>
+        </w:tc>
+        <w:tc>
+          <w:tcPr>
+            <w:tcW w:w="1843" w:type="dxa"/>
             <w:tcBorders>
               <w:top w:val="nil"/>
               <w:left w:val="nil"/>
@@ -1838,13 +1324,31 @@
                 <w:sz w:val="20"/>
                 <w:szCs w:val="20"/>
               </w:rPr>
-              <w:t>{{Order.Promotions.Item.Name}}</w:t>
-            </w:r>
-          </w:p>
-        </w:tc>
-        <w:tc>
-          <w:tcPr>
-            <w:tcW w:w="851" w:type="dxa"/>
+              <w:t>{{</w:t>
+            </w:r>
+            <w:proofErr w:type="gramStart"/>
+            <w:r>
+              <w:rPr>
+                <w:rFonts w:ascii="Times New Roman" w:hAnsi="Times New Roman" w:cs="Times New Roman"/>
+                <w:sz w:val="20"/>
+                <w:szCs w:val="20"/>
+              </w:rPr>
+              <w:t>Order.Promotions.Item.Name</w:t>
+            </w:r>
+            <w:proofErr w:type="gramEnd"/>
+            <w:r>
+              <w:rPr>
+                <w:rFonts w:ascii="Times New Roman" w:hAnsi="Times New Roman" w:cs="Times New Roman"/>
+                <w:sz w:val="20"/>
+                <w:szCs w:val="20"/>
+              </w:rPr>
+              <w:t>}}</w:t>
+            </w:r>
+          </w:p>
+        </w:tc>
+        <w:tc>
+          <w:tcPr>
+            <w:tcW w:w="1134" w:type="dxa"/>
             <w:tcBorders>
               <w:top w:val="nil"/>
               <w:left w:val="nil"/>
@@ -1856,26 +1360,44 @@
           <w:p>
             <w:pPr>
               <w:spacing w:after="0" w:line="240" w:lineRule="auto"/>
-              <w:jc w:val="center"/>
-              <w:rPr>
-                <w:rFonts w:ascii="Times New Roman" w:hAnsi="Times New Roman" w:cs="Times New Roman"/>
-                <w:sz w:val="20"/>
-                <w:szCs w:val="20"/>
-              </w:rPr>
-            </w:pPr>
-            <w:r>
-              <w:rPr>
-                <w:rFonts w:ascii="Times New Roman" w:hAnsi="Times New Roman" w:cs="Times New Roman"/>
-                <w:sz w:val="20"/>
-                <w:szCs w:val="20"/>
-              </w:rPr>
-              <w:t>{{Order.Promotions.UnitOfMeasure.Name}}</w:t>
-            </w:r>
-          </w:p>
-        </w:tc>
-        <w:tc>
-          <w:tcPr>
-            <w:tcW w:w="850" w:type="dxa"/>
+              <w:jc w:val="right"/>
+              <w:rPr>
+                <w:rFonts w:ascii="Times New Roman" w:hAnsi="Times New Roman" w:cs="Times New Roman"/>
+                <w:sz w:val="20"/>
+                <w:szCs w:val="20"/>
+              </w:rPr>
+            </w:pPr>
+            <w:r>
+              <w:rPr>
+                <w:rFonts w:ascii="Times New Roman" w:hAnsi="Times New Roman" w:cs="Times New Roman"/>
+                <w:sz w:val="20"/>
+                <w:szCs w:val="20"/>
+              </w:rPr>
+              <w:t>{{</w:t>
+            </w:r>
+            <w:proofErr w:type="gramStart"/>
+            <w:r>
+              <w:rPr>
+                <w:rFonts w:ascii="Times New Roman" w:hAnsi="Times New Roman" w:cs="Times New Roman"/>
+                <w:sz w:val="20"/>
+                <w:szCs w:val="20"/>
+              </w:rPr>
+              <w:t>Order.Promotions.PrimaryUnitOfMeasure.Name</w:t>
+            </w:r>
+            <w:proofErr w:type="gramEnd"/>
+            <w:r>
+              <w:rPr>
+                <w:rFonts w:ascii="Times New Roman" w:hAnsi="Times New Roman" w:cs="Times New Roman"/>
+                <w:sz w:val="20"/>
+                <w:szCs w:val="20"/>
+              </w:rPr>
+              <w:t>}}</w:t>
+            </w:r>
+          </w:p>
+        </w:tc>
+        <w:tc>
+          <w:tcPr>
+            <w:tcW w:w="1134" w:type="dxa"/>
             <w:tcBorders>
               <w:top w:val="nil"/>
               <w:left w:val="nil"/>
@@ -1900,13 +1422,31 @@
                 <w:sz w:val="20"/>
                 <w:szCs w:val="20"/>
               </w:rPr>
-              <w:t>{{Order.Promotions.QuantityString}}</w:t>
-            </w:r>
-          </w:p>
-        </w:tc>
-        <w:tc>
-          <w:tcPr>
-            <w:tcW w:w="851" w:type="dxa"/>
+              <w:t>{{</w:t>
+            </w:r>
+            <w:proofErr w:type="gramStart"/>
+            <w:r>
+              <w:rPr>
+                <w:rFonts w:ascii="Times New Roman" w:hAnsi="Times New Roman" w:cs="Times New Roman"/>
+                <w:sz w:val="20"/>
+                <w:szCs w:val="20"/>
+              </w:rPr>
+              <w:t>Order.Promotions.RequestedQuantityString</w:t>
+            </w:r>
+            <w:proofErr w:type="gramEnd"/>
+            <w:r>
+              <w:rPr>
+                <w:rFonts w:ascii="Times New Roman" w:hAnsi="Times New Roman" w:cs="Times New Roman"/>
+                <w:sz w:val="20"/>
+                <w:szCs w:val="20"/>
+              </w:rPr>
+              <w:t>}}</w:t>
+            </w:r>
+          </w:p>
+        </w:tc>
+        <w:tc>
+          <w:tcPr>
+            <w:tcW w:w="1134" w:type="dxa"/>
             <w:tcBorders>
               <w:top w:val="nil"/>
               <w:left w:val="nil"/>
@@ -1925,35 +1465,11 @@
                 <w:szCs w:val="20"/>
               </w:rPr>
             </w:pPr>
-            <w:r>
-              <w:rPr>
-                <w:rFonts w:ascii="Times New Roman" w:hAnsi="Times New Roman" w:cs="Times New Roman"/>
-                <w:sz w:val="20"/>
-                <w:szCs w:val="20"/>
-              </w:rPr>
-              <w:t>{{Order.Promotions.Request</w:t>
-            </w:r>
-            <w:r>
-              <w:rPr>
-                <w:rFonts w:ascii="Times New Roman" w:hAnsi="Times New Roman" w:cs="Times New Roman"/>
-                <w:sz w:val="20"/>
-                <w:szCs w:val="20"/>
-              </w:rPr>
-              <w:t>ed</w:t>
-            </w:r>
-            <w:r>
-              <w:rPr>
-                <w:rFonts w:ascii="Times New Roman" w:hAnsi="Times New Roman" w:cs="Times New Roman"/>
-                <w:sz w:val="20"/>
-                <w:szCs w:val="20"/>
-              </w:rPr>
-              <w:t>QuantityString}}</w:t>
-            </w:r>
-          </w:p>
-        </w:tc>
-        <w:tc>
-          <w:tcPr>
-            <w:tcW w:w="850" w:type="dxa"/>
+          </w:p>
+        </w:tc>
+        <w:tc>
+          <w:tcPr>
+            <w:tcW w:w="1276" w:type="dxa"/>
             <w:tcBorders>
               <w:top w:val="nil"/>
               <w:left w:val="nil"/>
@@ -1961,6 +1477,7 @@
               <w:right w:val="single" w:sz="4" w:space="0" w:color="auto"/>
             </w:tcBorders>
             <w:shd w:val="clear" w:color="auto" w:fill="auto"/>
+            <w:noWrap/>
           </w:tcPr>
           <w:p>
             <w:pPr>
@@ -1972,112 +1489,11 @@
                 <w:szCs w:val="20"/>
               </w:rPr>
             </w:pPr>
-            <w:r>
-              <w:rPr>
-                <w:rFonts w:ascii="Times New Roman" w:hAnsi="Times New Roman" w:cs="Times New Roman"/>
-                <w:sz w:val="20"/>
-                <w:szCs w:val="20"/>
-              </w:rPr>
-              <w:t>{{Order.Promotions.PrimaryUnitOfMeasure.Name}}</w:t>
-            </w:r>
-          </w:p>
-        </w:tc>
-        <w:tc>
-          <w:tcPr>
-            <w:tcW w:w="1276" w:type="dxa"/>
-            <w:tcBorders>
-              <w:top w:val="nil"/>
-              <w:left w:val="nil"/>
-              <w:bottom w:val="single" w:sz="4" w:space="0" w:color="auto"/>
-              <w:right w:val="single" w:sz="4" w:space="0" w:color="auto"/>
-            </w:tcBorders>
-            <w:shd w:val="clear" w:color="auto" w:fill="auto"/>
-          </w:tcPr>
-          <w:p>
-            <w:pPr>
-              <w:spacing w:after="0" w:line="240" w:lineRule="auto"/>
-              <w:jc w:val="right"/>
-              <w:rPr>
-                <w:rFonts w:ascii="Times New Roman" w:hAnsi="Times New Roman" w:cs="Times New Roman"/>
-                <w:sz w:val="20"/>
-                <w:szCs w:val="20"/>
-              </w:rPr>
-            </w:pPr>
-          </w:p>
-        </w:tc>
-        <w:tc>
-          <w:tcPr>
-            <w:tcW w:w="1276" w:type="dxa"/>
-            <w:tcBorders>
-              <w:top w:val="nil"/>
-              <w:left w:val="nil"/>
-              <w:bottom w:val="single" w:sz="4" w:space="0" w:color="auto"/>
-              <w:right w:val="single" w:sz="4" w:space="0" w:color="auto"/>
-            </w:tcBorders>
-            <w:shd w:val="clear" w:color="auto" w:fill="auto"/>
-          </w:tcPr>
-          <w:p>
-            <w:pPr>
-              <w:spacing w:after="0" w:line="240" w:lineRule="auto"/>
-              <w:jc w:val="right"/>
-              <w:rPr>
-                <w:rFonts w:ascii="Times New Roman" w:hAnsi="Times New Roman" w:cs="Times New Roman"/>
-                <w:sz w:val="20"/>
-                <w:szCs w:val="20"/>
-              </w:rPr>
-            </w:pPr>
-          </w:p>
-        </w:tc>
-        <w:tc>
-          <w:tcPr>
-            <w:tcW w:w="850" w:type="dxa"/>
-            <w:tcBorders>
-              <w:top w:val="nil"/>
-              <w:left w:val="nil"/>
-              <w:bottom w:val="single" w:sz="4" w:space="0" w:color="auto"/>
-              <w:right w:val="single" w:sz="4" w:space="0" w:color="auto"/>
-            </w:tcBorders>
-            <w:shd w:val="clear" w:color="auto" w:fill="auto"/>
-            <w:noWrap/>
-          </w:tcPr>
-          <w:p>
-            <w:pPr>
-              <w:spacing w:after="0" w:line="240" w:lineRule="auto"/>
-              <w:jc w:val="right"/>
-              <w:rPr>
-                <w:rFonts w:ascii="Times New Roman" w:hAnsi="Times New Roman" w:cs="Times New Roman"/>
-                <w:sz w:val="20"/>
-                <w:szCs w:val="20"/>
-              </w:rPr>
-            </w:pPr>
-          </w:p>
-        </w:tc>
-        <w:tc>
-          <w:tcPr>
-            <w:tcW w:w="851" w:type="dxa"/>
-            <w:tcBorders>
-              <w:top w:val="nil"/>
-              <w:left w:val="nil"/>
-              <w:bottom w:val="single" w:sz="4" w:space="0" w:color="auto"/>
-              <w:right w:val="single" w:sz="4" w:space="0" w:color="auto"/>
-            </w:tcBorders>
-            <w:shd w:val="clear" w:color="auto" w:fill="auto"/>
-          </w:tcPr>
-          <w:p>
-            <w:pPr>
-              <w:spacing w:after="0" w:line="240" w:lineRule="auto"/>
-              <w:jc w:val="right"/>
-              <w:rPr>
-                <w:rFonts w:ascii="Times New Roman" w:hAnsi="Times New Roman" w:cs="Times New Roman"/>
-                <w:sz w:val="20"/>
-                <w:szCs w:val="20"/>
-              </w:rPr>
-            </w:pPr>
-          </w:p>
-        </w:tc>
-        <w:tc>
-          <w:tcPr>
-            <w:tcW w:w="1843" w:type="dxa"/>
+          </w:p>
+        </w:tc>
+        <w:tc>
+          <w:tcPr>
+            <w:tcW w:w="1699" w:type="dxa"/>
             <w:tcBorders>
               <w:top w:val="nil"/>
               <w:left w:val="nil"/>
@@ -2101,12 +1517,12 @@
       </w:tr>
       <w:tr>
         <w:trPr>
-          <w:trHeight w:val="300"/>
+          <w:trHeight w:val="229"/>
         </w:trPr>
         <w:tc>
           <w:tcPr>
-            <w:tcW w:w="11199" w:type="dxa"/>
-            <w:gridSpan w:val="11"/>
+            <w:tcW w:w="8506" w:type="dxa"/>
+            <w:gridSpan w:val="7"/>
             <w:tcBorders>
               <w:top w:val="single" w:sz="4" w:space="0" w:color="auto"/>
               <w:left w:val="single" w:sz="4" w:space="0" w:color="auto"/>
@@ -2142,7 +1558,7 @@
         </w:tc>
         <w:tc>
           <w:tcPr>
-            <w:tcW w:w="1843" w:type="dxa"/>
+            <w:tcW w:w="1699" w:type="dxa"/>
             <w:tcBorders>
               <w:top w:val="nil"/>
               <w:left w:val="nil"/>
@@ -2185,12 +1601,12 @@
       </w:tr>
       <w:tr>
         <w:trPr>
-          <w:trHeight w:val="300"/>
+          <w:trHeight w:val="229"/>
         </w:trPr>
         <w:tc>
           <w:tcPr>
-            <w:tcW w:w="11199" w:type="dxa"/>
-            <w:gridSpan w:val="11"/>
+            <w:tcW w:w="8506" w:type="dxa"/>
+            <w:gridSpan w:val="7"/>
             <w:tcBorders>
               <w:top w:val="single" w:sz="4" w:space="0" w:color="auto"/>
               <w:left w:val="single" w:sz="4" w:space="0" w:color="auto"/>
@@ -2224,7 +1640,7 @@
         </w:tc>
         <w:tc>
           <w:tcPr>
-            <w:tcW w:w="1843" w:type="dxa"/>
+            <w:tcW w:w="1699" w:type="dxa"/>
             <w:tcBorders>
               <w:top w:val="nil"/>
               <w:left w:val="nil"/>
@@ -2251,23 +1667,7 @@
                 <w:sz w:val="20"/>
                 <w:szCs w:val="20"/>
               </w:rPr>
-              <w:t>{{Order.</w:t>
-            </w:r>
-            <w:r>
-              <w:rPr>
-                <w:rFonts w:ascii="Times New Roman" w:hAnsi="Times New Roman" w:cs="Times New Roman"/>
-                <w:sz w:val="20"/>
-                <w:szCs w:val="20"/>
-              </w:rPr>
-              <w:t>Discount</w:t>
-            </w:r>
-            <w:r>
-              <w:rPr>
-                <w:rFonts w:ascii="Times New Roman" w:hAnsi="Times New Roman" w:cs="Times New Roman"/>
-                <w:sz w:val="20"/>
-                <w:szCs w:val="20"/>
-              </w:rPr>
-              <w:t>}}</w:t>
+              <w:t>{{Order.Discount}}</w:t>
             </w:r>
             <w:r>
               <w:rPr>
@@ -2283,12 +1683,12 @@
       </w:tr>
       <w:tr>
         <w:trPr>
-          <w:trHeight w:val="300"/>
+          <w:trHeight w:val="229"/>
         </w:trPr>
         <w:tc>
           <w:tcPr>
-            <w:tcW w:w="11199" w:type="dxa"/>
-            <w:gridSpan w:val="11"/>
+            <w:tcW w:w="8506" w:type="dxa"/>
+            <w:gridSpan w:val="7"/>
             <w:tcBorders>
               <w:top w:val="single" w:sz="4" w:space="0" w:color="auto"/>
               <w:left w:val="single" w:sz="4" w:space="0" w:color="auto"/>
@@ -2316,96 +1716,13 @@
                 <w:sz w:val="20"/>
                 <w:szCs w:val="20"/>
               </w:rPr>
-              <w:t>Thuế VAT</w:t>
-            </w:r>
-          </w:p>
-        </w:tc>
-        <w:tc>
-          <w:tcPr>
-            <w:tcW w:w="1843" w:type="dxa"/>
-            <w:tcBorders>
-              <w:top w:val="nil"/>
-              <w:left w:val="nil"/>
-              <w:bottom w:val="single" w:sz="4" w:space="0" w:color="auto"/>
-              <w:right w:val="single" w:sz="4" w:space="0" w:color="auto"/>
-            </w:tcBorders>
-            <w:shd w:val="clear" w:color="auto" w:fill="auto"/>
-            <w:hideMark/>
-          </w:tcPr>
-          <w:p>
-            <w:pPr>
-              <w:spacing w:after="0" w:line="240" w:lineRule="auto"/>
-              <w:jc w:val="right"/>
-              <w:rPr>
-                <w:rFonts w:ascii="Times New Roman" w:eastAsia="Times New Roman" w:hAnsi="Times New Roman" w:cs="Times New Roman"/>
-                <w:color w:val="000000"/>
-                <w:sz w:val="20"/>
-                <w:szCs w:val="20"/>
-              </w:rPr>
-            </w:pPr>
-            <w:r>
-              <w:rPr>
-                <w:rFonts w:ascii="Times New Roman" w:hAnsi="Times New Roman" w:cs="Times New Roman"/>
-                <w:sz w:val="20"/>
-                <w:szCs w:val="20"/>
-              </w:rPr>
-              <w:t>{{Order.Tax}}</w:t>
-            </w:r>
-            <w:r>
-              <w:rPr>
-                <w:rFonts w:ascii="Times New Roman" w:eastAsia="Times New Roman" w:hAnsi="Times New Roman" w:cs="Times New Roman"/>
-                <w:color w:val="000000"/>
-                <w:sz w:val="20"/>
-                <w:szCs w:val="20"/>
-              </w:rPr>
-              <w:t> </w:t>
-            </w:r>
-          </w:p>
-        </w:tc>
-      </w:tr>
-      <w:tr>
-        <w:trPr>
-          <w:trHeight w:val="300"/>
-        </w:trPr>
-        <w:tc>
-          <w:tcPr>
-            <w:tcW w:w="11199" w:type="dxa"/>
-            <w:gridSpan w:val="11"/>
-            <w:tcBorders>
-              <w:top w:val="single" w:sz="4" w:space="0" w:color="auto"/>
-              <w:left w:val="single" w:sz="4" w:space="0" w:color="auto"/>
-              <w:bottom w:val="single" w:sz="4" w:space="0" w:color="auto"/>
-              <w:right w:val="single" w:sz="4" w:space="0" w:color="auto"/>
-            </w:tcBorders>
-            <w:shd w:val="clear" w:color="auto" w:fill="auto"/>
-            <w:hideMark/>
-          </w:tcPr>
-          <w:p>
-            <w:pPr>
-              <w:spacing w:after="0" w:line="240" w:lineRule="auto"/>
-              <w:jc w:val="right"/>
-              <w:rPr>
-                <w:rFonts w:ascii="Times New Roman" w:eastAsia="Times New Roman" w:hAnsi="Times New Roman" w:cs="Times New Roman"/>
-                <w:sz w:val="20"/>
-                <w:szCs w:val="20"/>
-              </w:rPr>
-            </w:pPr>
-            <w:r>
-              <w:rPr>
-                <w:rFonts w:ascii="Times New Roman" w:eastAsia="Times New Roman" w:hAnsi="Times New Roman" w:cs="Times New Roman"/>
-                <w:b/>
-                <w:bCs/>
-                <w:sz w:val="20"/>
-                <w:szCs w:val="20"/>
-              </w:rPr>
-              <w:lastRenderedPageBreak/>
               <w:t>Tổng tiền</w:t>
             </w:r>
           </w:p>
         </w:tc>
         <w:tc>
           <w:tcPr>
-            <w:tcW w:w="1843" w:type="dxa"/>
+            <w:tcW w:w="1699" w:type="dxa"/>
             <w:tcBorders>
               <w:top w:val="nil"/>
               <w:left w:val="nil"/>
@@ -2471,15 +1788,7 @@
           <w:sz w:val="20"/>
           <w:szCs w:val="20"/>
         </w:rPr>
-        <w:t xml:space="preserve"> </w:t>
-      </w:r>
-      <w:r>
-        <w:rPr>
-          <w:rFonts w:ascii="Times New Roman" w:hAnsi="Times New Roman" w:cs="Times New Roman"/>
-          <w:sz w:val="20"/>
-          <w:szCs w:val="20"/>
-        </w:rPr>
-        <w:t>{{Order.TotalText}}</w:t>
+        <w:t xml:space="preserve"> {{Order.TotalText}}</w:t>
       </w:r>
     </w:p>
     <w:p>
@@ -2506,8 +1815,8 @@
         <w:tblLook w:val="04A0" w:firstRow="1" w:lastRow="0" w:firstColumn="1" w:lastColumn="0" w:noHBand="0" w:noVBand="1"/>
       </w:tblPr>
       <w:tblGrid>
-        <w:gridCol w:w="6409"/>
-        <w:gridCol w:w="6407"/>
+        <w:gridCol w:w="5173"/>
+        <w:gridCol w:w="5152"/>
       </w:tblGrid>
       <w:tr>
         <w:tc>
@@ -2669,9 +1978,19 @@
         </w:rPr>
       </w:pPr>
     </w:p>
+    <w:p>
+      <w:pPr>
+        <w:jc w:val="center"/>
+        <w:rPr>
+          <w:rFonts w:ascii="Times New Roman" w:hAnsi="Times New Roman" w:cs="Times New Roman"/>
+          <w:sz w:val="24"/>
+          <w:szCs w:val="24"/>
+        </w:rPr>
+      </w:pPr>
+    </w:p>
     <w:sectPr>
-      <w:pgSz w:w="15840" w:h="12240" w:orient="landscape"/>
-      <w:pgMar w:top="720" w:right="1440" w:bottom="720" w:left="1440" w:header="0" w:footer="0" w:gutter="144"/>
+      <w:pgSz w:w="11907" w:h="16840" w:code="9"/>
+      <w:pgMar w:top="1440" w:right="720" w:bottom="1440" w:left="720" w:header="0" w:footer="0" w:gutter="142"/>
       <w:cols w:space="720"/>
       <w:docGrid w:linePitch="360"/>
     </w:sectPr>
@@ -2680,7 +1999,7 @@
 </file>
 
 <file path=word/endnotes.xml><?xml version="1.0" encoding="utf-8"?>
-<w:endnotes xmlns:wpc="http://schemas.microsoft.com/office/word/2010/wordprocessingCanvas" xmlns:cx="http://schemas.microsoft.com/office/drawing/2014/chartex" xmlns:mc="http://schemas.openxmlformats.org/markup-compatibility/2006" xmlns:o="urn:schemas-microsoft-com:office:office" xmlns:r="http://schemas.openxmlformats.org/officeDocument/2006/relationships" xmlns:m="http://schemas.openxmlformats.org/officeDocument/2006/math" xmlns:v="urn:schemas-microsoft-com:vml" xmlns:wp14="http://schemas.microsoft.com/office/word/2010/wordprocessingDrawing" xmlns:wp="http://schemas.openxmlformats.org/drawingml/2006/wordprocessingDrawing" xmlns:w10="urn:schemas-microsoft-com:office:word" xmlns:w="http://schemas.openxmlformats.org/wordprocessingml/2006/main" xmlns:w14="http://schemas.microsoft.com/office/word/2010/wordml" xmlns:w15="http://schemas.microsoft.com/office/word/2012/wordml" xmlns:w16se="http://schemas.microsoft.com/office/word/2015/wordml/symex" xmlns:wpg="http://schemas.microsoft.com/office/word/2010/wordprocessingGroup" xmlns:wpi="http://schemas.microsoft.com/office/word/2010/wordprocessingInk" xmlns:wne="http://schemas.microsoft.com/office/word/2006/wordml" xmlns:wps="http://schemas.microsoft.com/office/word/2010/wordprocessingShape" mc:Ignorable="w14 w15 w16se wp14">
+<w:endnotes xmlns:wpc="http://schemas.microsoft.com/office/word/2010/wordprocessingCanvas" xmlns:cx="http://schemas.microsoft.com/office/drawing/2014/chartex" xmlns:cx1="http://schemas.microsoft.com/office/drawing/2015/9/8/chartex" xmlns:cx2="http://schemas.microsoft.com/office/drawing/2015/10/21/chartex" xmlns:cx3="http://schemas.microsoft.com/office/drawing/2016/5/9/chartex" xmlns:cx4="http://schemas.microsoft.com/office/drawing/2016/5/10/chartex" xmlns:cx5="http://schemas.microsoft.com/office/drawing/2016/5/11/chartex" xmlns:cx6="http://schemas.microsoft.com/office/drawing/2016/5/12/chartex" xmlns:cx7="http://schemas.microsoft.com/office/drawing/2016/5/13/chartex" xmlns:cx8="http://schemas.microsoft.com/office/drawing/2016/5/14/chartex" xmlns:mc="http://schemas.openxmlformats.org/markup-compatibility/2006" xmlns:aink="http://schemas.microsoft.com/office/drawing/2016/ink" xmlns:am3d="http://schemas.microsoft.com/office/drawing/2017/model3d" xmlns:o="urn:schemas-microsoft-com:office:office" xmlns:r="http://schemas.openxmlformats.org/officeDocument/2006/relationships" xmlns:m="http://schemas.openxmlformats.org/officeDocument/2006/math" xmlns:v="urn:schemas-microsoft-com:vml" xmlns:wp14="http://schemas.microsoft.com/office/word/2010/wordprocessingDrawing" xmlns:wp="http://schemas.openxmlformats.org/drawingml/2006/wordprocessingDrawing" xmlns:w10="urn:schemas-microsoft-com:office:word" xmlns:w="http://schemas.openxmlformats.org/wordprocessingml/2006/main" xmlns:w14="http://schemas.microsoft.com/office/word/2010/wordml" xmlns:w15="http://schemas.microsoft.com/office/word/2012/wordml" xmlns:w16cex="http://schemas.microsoft.com/office/word/2018/wordml/cex" xmlns:w16cid="http://schemas.microsoft.com/office/word/2016/wordml/cid" xmlns:w16="http://schemas.microsoft.com/office/word/2018/wordml" xmlns:w16se="http://schemas.microsoft.com/office/word/2015/wordml/symex" xmlns:wpg="http://schemas.microsoft.com/office/word/2010/wordprocessingGroup" xmlns:wpi="http://schemas.microsoft.com/office/word/2010/wordprocessingInk" xmlns:wne="http://schemas.microsoft.com/office/word/2006/wordml" xmlns:wps="http://schemas.microsoft.com/office/word/2010/wordprocessingShape" mc:Ignorable="w14 w15 w16se w16cid w16 w16cex wp14">
   <w:endnote w:type="separator" w:id="-1">
     <w:p>
       <w:pPr>
@@ -2705,7 +2024,7 @@
 </file>
 
 <file path=word/footnotes.xml><?xml version="1.0" encoding="utf-8"?>
-<w:footnotes xmlns:wpc="http://schemas.microsoft.com/office/word/2010/wordprocessingCanvas" xmlns:cx="http://schemas.microsoft.com/office/drawing/2014/chartex" xmlns:mc="http://schemas.openxmlformats.org/markup-compatibility/2006" xmlns:o="urn:schemas-microsoft-com:office:office" xmlns:r="http://schemas.openxmlformats.org/officeDocument/2006/relationships" xmlns:m="http://schemas.openxmlformats.org/officeDocument/2006/math" xmlns:v="urn:schemas-microsoft-com:vml" xmlns:wp14="http://schemas.microsoft.com/office/word/2010/wordprocessingDrawing" xmlns:wp="http://schemas.openxmlformats.org/drawingml/2006/wordprocessingDrawing" xmlns:w10="urn:schemas-microsoft-com:office:word" xmlns:w="http://schemas.openxmlformats.org/wordprocessingml/2006/main" xmlns:w14="http://schemas.microsoft.com/office/word/2010/wordml" xmlns:w15="http://schemas.microsoft.com/office/word/2012/wordml" xmlns:w16se="http://schemas.microsoft.com/office/word/2015/wordml/symex" xmlns:wpg="http://schemas.microsoft.com/office/word/2010/wordprocessingGroup" xmlns:wpi="http://schemas.microsoft.com/office/word/2010/wordprocessingInk" xmlns:wne="http://schemas.microsoft.com/office/word/2006/wordml" xmlns:wps="http://schemas.microsoft.com/office/word/2010/wordprocessingShape" mc:Ignorable="w14 w15 w16se wp14">
+<w:footnotes xmlns:wpc="http://schemas.microsoft.com/office/word/2010/wordprocessingCanvas" xmlns:cx="http://schemas.microsoft.com/office/drawing/2014/chartex" xmlns:cx1="http://schemas.microsoft.com/office/drawing/2015/9/8/chartex" xmlns:cx2="http://schemas.microsoft.com/office/drawing/2015/10/21/chartex" xmlns:cx3="http://schemas.microsoft.com/office/drawing/2016/5/9/chartex" xmlns:cx4="http://schemas.microsoft.com/office/drawing/2016/5/10/chartex" xmlns:cx5="http://schemas.microsoft.com/office/drawing/2016/5/11/chartex" xmlns:cx6="http://schemas.microsoft.com/office/drawing/2016/5/12/chartex" xmlns:cx7="http://schemas.microsoft.com/office/drawing/2016/5/13/chartex" xmlns:cx8="http://schemas.microsoft.com/office/drawing/2016/5/14/chartex" xmlns:mc="http://schemas.openxmlformats.org/markup-compatibility/2006" xmlns:aink="http://schemas.microsoft.com/office/drawing/2016/ink" xmlns:am3d="http://schemas.microsoft.com/office/drawing/2017/model3d" xmlns:o="urn:schemas-microsoft-com:office:office" xmlns:r="http://schemas.openxmlformats.org/officeDocument/2006/relationships" xmlns:m="http://schemas.openxmlformats.org/officeDocument/2006/math" xmlns:v="urn:schemas-microsoft-com:vml" xmlns:wp14="http://schemas.microsoft.com/office/word/2010/wordprocessingDrawing" xmlns:wp="http://schemas.openxmlformats.org/drawingml/2006/wordprocessingDrawing" xmlns:w10="urn:schemas-microsoft-com:office:word" xmlns:w="http://schemas.openxmlformats.org/wordprocessingml/2006/main" xmlns:w14="http://schemas.microsoft.com/office/word/2010/wordml" xmlns:w15="http://schemas.microsoft.com/office/word/2012/wordml" xmlns:w16cex="http://schemas.microsoft.com/office/word/2018/wordml/cex" xmlns:w16cid="http://schemas.microsoft.com/office/word/2016/wordml/cid" xmlns:w16="http://schemas.microsoft.com/office/word/2018/wordml" xmlns:w16se="http://schemas.microsoft.com/office/word/2015/wordml/symex" xmlns:wpg="http://schemas.microsoft.com/office/word/2010/wordprocessingGroup" xmlns:wpi="http://schemas.microsoft.com/office/word/2010/wordprocessingInk" xmlns:wne="http://schemas.microsoft.com/office/word/2006/wordml" xmlns:wps="http://schemas.microsoft.com/office/word/2010/wordprocessingShape" mc:Ignorable="w14 w15 w16se w16cid w16 w16cex wp14">
   <w:footnote w:type="separator" w:id="-1">
     <w:p>
       <w:pPr>
@@ -2730,7 +2049,7 @@
 </file>
 
 <file path=word/styles.xml><?xml version="1.0" encoding="utf-8"?>
-<w:styles xmlns:mc="http://schemas.openxmlformats.org/markup-compatibility/2006" xmlns:r="http://schemas.openxmlformats.org/officeDocument/2006/relationships" xmlns:w="http://schemas.openxmlformats.org/wordprocessingml/2006/main" xmlns:w14="http://schemas.microsoft.com/office/word/2010/wordml" xmlns:w15="http://schemas.microsoft.com/office/word/2012/wordml" xmlns:w16se="http://schemas.microsoft.com/office/word/2015/wordml/symex" mc:Ignorable="w14 w15 w16se">
+<w:styles xmlns:mc="http://schemas.openxmlformats.org/markup-compatibility/2006" xmlns:r="http://schemas.openxmlformats.org/officeDocument/2006/relationships" xmlns:w="http://schemas.openxmlformats.org/wordprocessingml/2006/main" xmlns:w14="http://schemas.microsoft.com/office/word/2010/wordml" xmlns:w15="http://schemas.microsoft.com/office/word/2012/wordml" xmlns:w16cex="http://schemas.microsoft.com/office/word/2018/wordml/cex" xmlns:w16cid="http://schemas.microsoft.com/office/word/2016/wordml/cid" xmlns:w16="http://schemas.microsoft.com/office/word/2018/wordml" xmlns:w16se="http://schemas.microsoft.com/office/word/2015/wordml/symex" mc:Ignorable="w14 w15 w16se w16cid w16 w16cex">
   <w:docDefaults>
     <w:rPrDefault>
       <w:rPr>
@@ -2746,7 +2065,7 @@
       </w:pPr>
     </w:pPrDefault>
   </w:docDefaults>
-  <w:latentStyles w:defLockedState="0" w:defUIPriority="99" w:defSemiHidden="0" w:defUnhideWhenUsed="0" w:defQFormat="0" w:count="371">
+  <w:latentStyles w:defLockedState="0" w:defUIPriority="99" w:defSemiHidden="0" w:defUnhideWhenUsed="0" w:defQFormat="0" w:count="376">
     <w:lsdException w:name="Normal" w:uiPriority="0" w:qFormat="1"/>
     <w:lsdException w:name="heading 1" w:uiPriority="9" w:qFormat="1"/>
     <w:lsdException w:name="heading 2" w:semiHidden="1" w:uiPriority="9" w:unhideWhenUsed="1" w:qFormat="1"/>
@@ -2852,7 +2171,6 @@
     <w:lsdException w:name="HTML Sample" w:semiHidden="1" w:unhideWhenUsed="1"/>
     <w:lsdException w:name="HTML Typewriter" w:semiHidden="1" w:unhideWhenUsed="1"/>
     <w:lsdException w:name="HTML Variable" w:semiHidden="1" w:unhideWhenUsed="1"/>
-    <w:lsdException w:name="Normal Table" w:semiHidden="1" w:unhideWhenUsed="1"/>
     <w:lsdException w:name="annotation subject" w:semiHidden="1" w:unhideWhenUsed="1"/>
     <w:lsdException w:name="No List" w:semiHidden="1" w:unhideWhenUsed="1"/>
     <w:lsdException w:name="Outline List 1" w:semiHidden="1" w:unhideWhenUsed="1"/>
@@ -2895,11 +2213,8 @@
     <w:lsdException w:name="Table Contemporary" w:semiHidden="1" w:unhideWhenUsed="1"/>
     <w:lsdException w:name="Table Elegant" w:semiHidden="1" w:unhideWhenUsed="1"/>
     <w:lsdException w:name="Table Professional" w:semiHidden="1" w:unhideWhenUsed="1"/>
-    <w:lsdException w:name="Table Subtle 1" w:semiHidden="1" w:unhideWhenUsed="1"/>
     <w:lsdException w:name="Table Subtle 2" w:semiHidden="1" w:unhideWhenUsed="1"/>
     <w:lsdException w:name="Table Web 1" w:semiHidden="1" w:unhideWhenUsed="1"/>
-    <w:lsdException w:name="Table Web 2" w:semiHidden="1" w:unhideWhenUsed="1"/>
-    <w:lsdException w:name="Table Web 3" w:semiHidden="1" w:unhideWhenUsed="1"/>
     <w:lsdException w:name="Balloon Text" w:semiHidden="1" w:unhideWhenUsed="1"/>
     <w:lsdException w:name="Table Grid" w:uiPriority="39"/>
     <w:lsdException w:name="Table Theme" w:semiHidden="1" w:unhideWhenUsed="1"/>
@@ -3118,6 +2433,11 @@
     <w:lsdException w:name="List Table 5 Dark Accent 6" w:uiPriority="50"/>
     <w:lsdException w:name="List Table 6 Colorful Accent 6" w:uiPriority="51"/>
     <w:lsdException w:name="List Table 7 Colorful Accent 6" w:uiPriority="52"/>
+    <w:lsdException w:name="Mention" w:semiHidden="1" w:unhideWhenUsed="1"/>
+    <w:lsdException w:name="Smart Hyperlink" w:semiHidden="1" w:unhideWhenUsed="1"/>
+    <w:lsdException w:name="Hashtag" w:semiHidden="1" w:unhideWhenUsed="1"/>
+    <w:lsdException w:name="Unresolved Mention" w:semiHidden="1" w:unhideWhenUsed="1"/>
+    <w:lsdException w:name="Smart Link" w:semiHidden="1" w:unhideWhenUsed="1"/>
   </w:latentStyles>
   <w:style w:type="paragraph" w:default="1" w:styleId="Normal">
     <w:name w:val="Normal"/>

</xml_diff>

<commit_message>
sửa in đơn hàng
</commit_message>
<xml_diff>
--- a/DMS/Templates/Print_Indirect.docx
+++ b/DMS/Templates/Print_Indirect.docx
@@ -68,22 +68,91 @@
                 <w:szCs w:val="20"/>
               </w:rPr>
             </w:pPr>
-            <w:r>
-              <w:rPr>
-                <w:rFonts w:ascii="Times New Roman" w:hAnsi="Times New Roman" w:cs="Times New Roman"/>
-                <w:b/>
-                <w:sz w:val="20"/>
-                <w:szCs w:val="20"/>
-              </w:rPr>
-              <w:t xml:space="preserve">Đại lý mua: </w:t>
-            </w:r>
-            <w:r>
-              <w:rPr>
-                <w:rFonts w:ascii="Times New Roman" w:hAnsi="Times New Roman" w:cs="Times New Roman"/>
-                <w:sz w:val="20"/>
-                <w:szCs w:val="20"/>
-              </w:rPr>
-              <w:t>{{Order.BuyerStore.Name}}</w:t>
+            <w:proofErr w:type="spellStart"/>
+            <w:r>
+              <w:rPr>
+                <w:rFonts w:ascii="Times New Roman" w:hAnsi="Times New Roman" w:cs="Times New Roman"/>
+                <w:b/>
+                <w:sz w:val="20"/>
+                <w:szCs w:val="20"/>
+              </w:rPr>
+              <w:t>Đại</w:t>
+            </w:r>
+            <w:proofErr w:type="spellEnd"/>
+            <w:r>
+              <w:rPr>
+                <w:rFonts w:ascii="Times New Roman" w:hAnsi="Times New Roman" w:cs="Times New Roman"/>
+                <w:b/>
+                <w:sz w:val="20"/>
+                <w:szCs w:val="20"/>
+              </w:rPr>
+              <w:t xml:space="preserve"> </w:t>
+            </w:r>
+            <w:proofErr w:type="spellStart"/>
+            <w:r>
+              <w:rPr>
+                <w:rFonts w:ascii="Times New Roman" w:hAnsi="Times New Roman" w:cs="Times New Roman"/>
+                <w:b/>
+                <w:sz w:val="20"/>
+                <w:szCs w:val="20"/>
+              </w:rPr>
+              <w:t>lý</w:t>
+            </w:r>
+            <w:proofErr w:type="spellEnd"/>
+            <w:r>
+              <w:rPr>
+                <w:rFonts w:ascii="Times New Roman" w:hAnsi="Times New Roman" w:cs="Times New Roman"/>
+                <w:b/>
+                <w:sz w:val="20"/>
+                <w:szCs w:val="20"/>
+              </w:rPr>
+              <w:t xml:space="preserve"> </w:t>
+            </w:r>
+            <w:proofErr w:type="spellStart"/>
+            <w:r>
+              <w:rPr>
+                <w:rFonts w:ascii="Times New Roman" w:hAnsi="Times New Roman" w:cs="Times New Roman"/>
+                <w:b/>
+                <w:sz w:val="20"/>
+                <w:szCs w:val="20"/>
+              </w:rPr>
+              <w:t>mua</w:t>
+            </w:r>
+            <w:proofErr w:type="spellEnd"/>
+            <w:r>
+              <w:rPr>
+                <w:rFonts w:ascii="Times New Roman" w:hAnsi="Times New Roman" w:cs="Times New Roman"/>
+                <w:b/>
+                <w:sz w:val="20"/>
+                <w:szCs w:val="20"/>
+              </w:rPr>
+              <w:t xml:space="preserve">: </w:t>
+            </w:r>
+            <w:r>
+              <w:rPr>
+                <w:rFonts w:ascii="Times New Roman" w:hAnsi="Times New Roman" w:cs="Times New Roman"/>
+                <w:sz w:val="20"/>
+                <w:szCs w:val="20"/>
+              </w:rPr>
+              <w:t>{{</w:t>
+            </w:r>
+            <w:proofErr w:type="spellStart"/>
+            <w:r>
+              <w:rPr>
+                <w:rFonts w:ascii="Times New Roman" w:hAnsi="Times New Roman" w:cs="Times New Roman"/>
+                <w:sz w:val="20"/>
+                <w:szCs w:val="20"/>
+              </w:rPr>
+              <w:t>Order.BuyerStore.Name</w:t>
+            </w:r>
+            <w:proofErr w:type="spellEnd"/>
+            <w:r>
+              <w:rPr>
+                <w:rFonts w:ascii="Times New Roman" w:hAnsi="Times New Roman" w:cs="Times New Roman"/>
+                <w:sz w:val="20"/>
+                <w:szCs w:val="20"/>
+              </w:rPr>
+              <w:t>}}</w:t>
             </w:r>
           </w:p>
         </w:tc>
@@ -101,13 +170,77 @@
                 <w:szCs w:val="20"/>
               </w:rPr>
             </w:pPr>
-            <w:r>
-              <w:rPr>
-                <w:rFonts w:ascii="Times New Roman" w:hAnsi="Times New Roman" w:cs="Times New Roman"/>
-                <w:sz w:val="20"/>
-                <w:szCs w:val="20"/>
-              </w:rPr>
-              <w:t>Số điện thoại: {{Order.BuyerStore.Telephone}}</w:t>
+            <w:proofErr w:type="spellStart"/>
+            <w:r>
+              <w:rPr>
+                <w:rFonts w:ascii="Times New Roman" w:hAnsi="Times New Roman" w:cs="Times New Roman"/>
+                <w:sz w:val="20"/>
+                <w:szCs w:val="20"/>
+              </w:rPr>
+              <w:t>Số</w:t>
+            </w:r>
+            <w:proofErr w:type="spellEnd"/>
+            <w:r>
+              <w:rPr>
+                <w:rFonts w:ascii="Times New Roman" w:hAnsi="Times New Roman" w:cs="Times New Roman"/>
+                <w:sz w:val="20"/>
+                <w:szCs w:val="20"/>
+              </w:rPr>
+              <w:t xml:space="preserve"> </w:t>
+            </w:r>
+            <w:proofErr w:type="spellStart"/>
+            <w:r>
+              <w:rPr>
+                <w:rFonts w:ascii="Times New Roman" w:hAnsi="Times New Roman" w:cs="Times New Roman"/>
+                <w:sz w:val="20"/>
+                <w:szCs w:val="20"/>
+              </w:rPr>
+              <w:t>điện</w:t>
+            </w:r>
+            <w:proofErr w:type="spellEnd"/>
+            <w:r>
+              <w:rPr>
+                <w:rFonts w:ascii="Times New Roman" w:hAnsi="Times New Roman" w:cs="Times New Roman"/>
+                <w:sz w:val="20"/>
+                <w:szCs w:val="20"/>
+              </w:rPr>
+              <w:t xml:space="preserve"> </w:t>
+            </w:r>
+            <w:proofErr w:type="spellStart"/>
+            <w:r>
+              <w:rPr>
+                <w:rFonts w:ascii="Times New Roman" w:hAnsi="Times New Roman" w:cs="Times New Roman"/>
+                <w:sz w:val="20"/>
+                <w:szCs w:val="20"/>
+              </w:rPr>
+              <w:t>thoại</w:t>
+            </w:r>
+            <w:proofErr w:type="spellEnd"/>
+            <w:r>
+              <w:rPr>
+                <w:rFonts w:ascii="Times New Roman" w:hAnsi="Times New Roman" w:cs="Times New Roman"/>
+                <w:sz w:val="20"/>
+                <w:szCs w:val="20"/>
+              </w:rPr>
+              <w:t>: {{</w:t>
+            </w:r>
+            <w:proofErr w:type="spellStart"/>
+            <w:r>
+              <w:rPr>
+                <w:rFonts w:ascii="Times New Roman" w:hAnsi="Times New Roman" w:cs="Times New Roman"/>
+                <w:sz w:val="20"/>
+                <w:szCs w:val="20"/>
+              </w:rPr>
+              <w:t>Order.BuyerStore.Telephone</w:t>
+            </w:r>
+            <w:proofErr w:type="spellEnd"/>
+            <w:r>
+              <w:rPr>
+                <w:rFonts w:ascii="Times New Roman" w:hAnsi="Times New Roman" w:cs="Times New Roman"/>
+                <w:sz w:val="20"/>
+                <w:szCs w:val="20"/>
+              </w:rPr>
+              <w:t>}}</w:t>
             </w:r>
           </w:p>
         </w:tc>
@@ -131,13 +264,95 @@
                 <w:szCs w:val="20"/>
               </w:rPr>
             </w:pPr>
-            <w:r>
-              <w:rPr>
-                <w:rFonts w:ascii="Times New Roman" w:hAnsi="Times New Roman" w:cs="Times New Roman"/>
-                <w:sz w:val="20"/>
-                <w:szCs w:val="20"/>
-              </w:rPr>
-              <w:t>Địa chỉ giao hàng: {{Order.DeliveryAddress}}</w:t>
+            <w:proofErr w:type="spellStart"/>
+            <w:r>
+              <w:rPr>
+                <w:rFonts w:ascii="Times New Roman" w:hAnsi="Times New Roman" w:cs="Times New Roman"/>
+                <w:sz w:val="20"/>
+                <w:szCs w:val="20"/>
+              </w:rPr>
+              <w:t>Địa</w:t>
+            </w:r>
+            <w:proofErr w:type="spellEnd"/>
+            <w:r>
+              <w:rPr>
+                <w:rFonts w:ascii="Times New Roman" w:hAnsi="Times New Roman" w:cs="Times New Roman"/>
+                <w:sz w:val="20"/>
+                <w:szCs w:val="20"/>
+              </w:rPr>
+              <w:t xml:space="preserve"> </w:t>
+            </w:r>
+            <w:proofErr w:type="spellStart"/>
+            <w:r>
+              <w:rPr>
+                <w:rFonts w:ascii="Times New Roman" w:hAnsi="Times New Roman" w:cs="Times New Roman"/>
+                <w:sz w:val="20"/>
+                <w:szCs w:val="20"/>
+              </w:rPr>
+              <w:t>chỉ</w:t>
+            </w:r>
+            <w:proofErr w:type="spellEnd"/>
+            <w:r>
+              <w:rPr>
+                <w:rFonts w:ascii="Times New Roman" w:hAnsi="Times New Roman" w:cs="Times New Roman"/>
+                <w:sz w:val="20"/>
+                <w:szCs w:val="20"/>
+              </w:rPr>
+              <w:t xml:space="preserve"> </w:t>
+            </w:r>
+            <w:proofErr w:type="spellStart"/>
+            <w:r>
+              <w:rPr>
+                <w:rFonts w:ascii="Times New Roman" w:hAnsi="Times New Roman" w:cs="Times New Roman"/>
+                <w:sz w:val="20"/>
+                <w:szCs w:val="20"/>
+              </w:rPr>
+              <w:t>giao</w:t>
+            </w:r>
+            <w:proofErr w:type="spellEnd"/>
+            <w:r>
+              <w:rPr>
+                <w:rFonts w:ascii="Times New Roman" w:hAnsi="Times New Roman" w:cs="Times New Roman"/>
+                <w:sz w:val="20"/>
+                <w:szCs w:val="20"/>
+              </w:rPr>
+              <w:t xml:space="preserve"> </w:t>
+            </w:r>
+            <w:proofErr w:type="spellStart"/>
+            <w:r>
+              <w:rPr>
+                <w:rFonts w:ascii="Times New Roman" w:hAnsi="Times New Roman" w:cs="Times New Roman"/>
+                <w:sz w:val="20"/>
+                <w:szCs w:val="20"/>
+              </w:rPr>
+              <w:t>hàng</w:t>
+            </w:r>
+            <w:proofErr w:type="spellEnd"/>
+            <w:r>
+              <w:rPr>
+                <w:rFonts w:ascii="Times New Roman" w:hAnsi="Times New Roman" w:cs="Times New Roman"/>
+                <w:sz w:val="20"/>
+                <w:szCs w:val="20"/>
+              </w:rPr>
+              <w:t>: {{</w:t>
+            </w:r>
+            <w:proofErr w:type="spellStart"/>
+            <w:r>
+              <w:rPr>
+                <w:rFonts w:ascii="Times New Roman" w:hAnsi="Times New Roman" w:cs="Times New Roman"/>
+                <w:sz w:val="20"/>
+                <w:szCs w:val="20"/>
+              </w:rPr>
+              <w:t>Order.DeliveryAddress</w:t>
+            </w:r>
+            <w:proofErr w:type="spellEnd"/>
+            <w:r>
+              <w:rPr>
+                <w:rFonts w:ascii="Times New Roman" w:hAnsi="Times New Roman" w:cs="Times New Roman"/>
+                <w:sz w:val="20"/>
+                <w:szCs w:val="20"/>
+              </w:rPr>
+              <w:t>}}</w:t>
             </w:r>
           </w:p>
         </w:tc>
@@ -160,22 +375,91 @@
                 <w:szCs w:val="20"/>
               </w:rPr>
             </w:pPr>
-            <w:r>
-              <w:rPr>
-                <w:rFonts w:ascii="Times New Roman" w:hAnsi="Times New Roman" w:cs="Times New Roman"/>
-                <w:b/>
-                <w:sz w:val="20"/>
-                <w:szCs w:val="20"/>
-              </w:rPr>
-              <w:t>Đại lý bán:</w:t>
-            </w:r>
-            <w:r>
-              <w:rPr>
-                <w:rFonts w:ascii="Times New Roman" w:hAnsi="Times New Roman" w:cs="Times New Roman"/>
-                <w:sz w:val="20"/>
-                <w:szCs w:val="20"/>
-              </w:rPr>
-              <w:t xml:space="preserve"> {{Order.SellerStore.Name}}</w:t>
+            <w:proofErr w:type="spellStart"/>
+            <w:r>
+              <w:rPr>
+                <w:rFonts w:ascii="Times New Roman" w:hAnsi="Times New Roman" w:cs="Times New Roman"/>
+                <w:b/>
+                <w:sz w:val="20"/>
+                <w:szCs w:val="20"/>
+              </w:rPr>
+              <w:t>Đại</w:t>
+            </w:r>
+            <w:proofErr w:type="spellEnd"/>
+            <w:r>
+              <w:rPr>
+                <w:rFonts w:ascii="Times New Roman" w:hAnsi="Times New Roman" w:cs="Times New Roman"/>
+                <w:b/>
+                <w:sz w:val="20"/>
+                <w:szCs w:val="20"/>
+              </w:rPr>
+              <w:t xml:space="preserve"> </w:t>
+            </w:r>
+            <w:proofErr w:type="spellStart"/>
+            <w:r>
+              <w:rPr>
+                <w:rFonts w:ascii="Times New Roman" w:hAnsi="Times New Roman" w:cs="Times New Roman"/>
+                <w:b/>
+                <w:sz w:val="20"/>
+                <w:szCs w:val="20"/>
+              </w:rPr>
+              <w:t>lý</w:t>
+            </w:r>
+            <w:proofErr w:type="spellEnd"/>
+            <w:r>
+              <w:rPr>
+                <w:rFonts w:ascii="Times New Roman" w:hAnsi="Times New Roman" w:cs="Times New Roman"/>
+                <w:b/>
+                <w:sz w:val="20"/>
+                <w:szCs w:val="20"/>
+              </w:rPr>
+              <w:t xml:space="preserve"> </w:t>
+            </w:r>
+            <w:proofErr w:type="spellStart"/>
+            <w:r>
+              <w:rPr>
+                <w:rFonts w:ascii="Times New Roman" w:hAnsi="Times New Roman" w:cs="Times New Roman"/>
+                <w:b/>
+                <w:sz w:val="20"/>
+                <w:szCs w:val="20"/>
+              </w:rPr>
+              <w:t>bán</w:t>
+            </w:r>
+            <w:proofErr w:type="spellEnd"/>
+            <w:r>
+              <w:rPr>
+                <w:rFonts w:ascii="Times New Roman" w:hAnsi="Times New Roman" w:cs="Times New Roman"/>
+                <w:b/>
+                <w:sz w:val="20"/>
+                <w:szCs w:val="20"/>
+              </w:rPr>
+              <w:t>:</w:t>
+            </w:r>
+            <w:r>
+              <w:rPr>
+                <w:rFonts w:ascii="Times New Roman" w:hAnsi="Times New Roman" w:cs="Times New Roman"/>
+                <w:sz w:val="20"/>
+                <w:szCs w:val="20"/>
+              </w:rPr>
+              <w:t xml:space="preserve"> {{</w:t>
+            </w:r>
+            <w:proofErr w:type="spellStart"/>
+            <w:r>
+              <w:rPr>
+                <w:rFonts w:ascii="Times New Roman" w:hAnsi="Times New Roman" w:cs="Times New Roman"/>
+                <w:sz w:val="20"/>
+                <w:szCs w:val="20"/>
+              </w:rPr>
+              <w:t>Order.SellerStore.Name</w:t>
+            </w:r>
+            <w:proofErr w:type="spellEnd"/>
+            <w:r>
+              <w:rPr>
+                <w:rFonts w:ascii="Times New Roman" w:hAnsi="Times New Roman" w:cs="Times New Roman"/>
+                <w:sz w:val="20"/>
+                <w:szCs w:val="20"/>
+              </w:rPr>
+              <w:t>}}</w:t>
             </w:r>
           </w:p>
         </w:tc>
@@ -193,13 +477,77 @@
                 <w:szCs w:val="20"/>
               </w:rPr>
             </w:pPr>
-            <w:r>
-              <w:rPr>
-                <w:rFonts w:ascii="Times New Roman" w:hAnsi="Times New Roman" w:cs="Times New Roman"/>
-                <w:sz w:val="20"/>
-                <w:szCs w:val="20"/>
-              </w:rPr>
-              <w:t>Số điện thoại: {{Order.SellerStore.Telephone}}</w:t>
+            <w:proofErr w:type="spellStart"/>
+            <w:r>
+              <w:rPr>
+                <w:rFonts w:ascii="Times New Roman" w:hAnsi="Times New Roman" w:cs="Times New Roman"/>
+                <w:sz w:val="20"/>
+                <w:szCs w:val="20"/>
+              </w:rPr>
+              <w:t>Số</w:t>
+            </w:r>
+            <w:proofErr w:type="spellEnd"/>
+            <w:r>
+              <w:rPr>
+                <w:rFonts w:ascii="Times New Roman" w:hAnsi="Times New Roman" w:cs="Times New Roman"/>
+                <w:sz w:val="20"/>
+                <w:szCs w:val="20"/>
+              </w:rPr>
+              <w:t xml:space="preserve"> </w:t>
+            </w:r>
+            <w:proofErr w:type="spellStart"/>
+            <w:r>
+              <w:rPr>
+                <w:rFonts w:ascii="Times New Roman" w:hAnsi="Times New Roman" w:cs="Times New Roman"/>
+                <w:sz w:val="20"/>
+                <w:szCs w:val="20"/>
+              </w:rPr>
+              <w:t>điện</w:t>
+            </w:r>
+            <w:proofErr w:type="spellEnd"/>
+            <w:r>
+              <w:rPr>
+                <w:rFonts w:ascii="Times New Roman" w:hAnsi="Times New Roman" w:cs="Times New Roman"/>
+                <w:sz w:val="20"/>
+                <w:szCs w:val="20"/>
+              </w:rPr>
+              <w:t xml:space="preserve"> </w:t>
+            </w:r>
+            <w:proofErr w:type="spellStart"/>
+            <w:r>
+              <w:rPr>
+                <w:rFonts w:ascii="Times New Roman" w:hAnsi="Times New Roman" w:cs="Times New Roman"/>
+                <w:sz w:val="20"/>
+                <w:szCs w:val="20"/>
+              </w:rPr>
+              <w:t>thoại</w:t>
+            </w:r>
+            <w:proofErr w:type="spellEnd"/>
+            <w:r>
+              <w:rPr>
+                <w:rFonts w:ascii="Times New Roman" w:hAnsi="Times New Roman" w:cs="Times New Roman"/>
+                <w:sz w:val="20"/>
+                <w:szCs w:val="20"/>
+              </w:rPr>
+              <w:t>: {{</w:t>
+            </w:r>
+            <w:proofErr w:type="spellStart"/>
+            <w:r>
+              <w:rPr>
+                <w:rFonts w:ascii="Times New Roman" w:hAnsi="Times New Roman" w:cs="Times New Roman"/>
+                <w:sz w:val="20"/>
+                <w:szCs w:val="20"/>
+              </w:rPr>
+              <w:t>Order.SellerStore.Telephone</w:t>
+            </w:r>
+            <w:proofErr w:type="spellEnd"/>
+            <w:r>
+              <w:rPr>
+                <w:rFonts w:ascii="Times New Roman" w:hAnsi="Times New Roman" w:cs="Times New Roman"/>
+                <w:sz w:val="20"/>
+                <w:szCs w:val="20"/>
+              </w:rPr>
+              <w:t>}}</w:t>
             </w:r>
           </w:p>
         </w:tc>
@@ -222,21 +570,50 @@
                 <w:szCs w:val="20"/>
               </w:rPr>
             </w:pPr>
-            <w:r>
-              <w:rPr>
-                <w:rFonts w:ascii="Times New Roman" w:hAnsi="Times New Roman" w:cs="Times New Roman"/>
-                <w:sz w:val="20"/>
-                <w:szCs w:val="20"/>
-              </w:rPr>
-              <w:t>Ghi chú</w:t>
-            </w:r>
-            <w:r>
-              <w:rPr>
-                <w:rFonts w:ascii="Times New Roman" w:hAnsi="Times New Roman" w:cs="Times New Roman"/>
-                <w:sz w:val="20"/>
-                <w:szCs w:val="20"/>
-              </w:rPr>
-              <w:t>: {{Order.</w:t>
+            <w:proofErr w:type="spellStart"/>
+            <w:r>
+              <w:rPr>
+                <w:rFonts w:ascii="Times New Roman" w:hAnsi="Times New Roman" w:cs="Times New Roman"/>
+                <w:sz w:val="20"/>
+                <w:szCs w:val="20"/>
+              </w:rPr>
+              <w:t>Ghi</w:t>
+            </w:r>
+            <w:proofErr w:type="spellEnd"/>
+            <w:r>
+              <w:rPr>
+                <w:rFonts w:ascii="Times New Roman" w:hAnsi="Times New Roman" w:cs="Times New Roman"/>
+                <w:sz w:val="20"/>
+                <w:szCs w:val="20"/>
+              </w:rPr>
+              <w:t xml:space="preserve"> </w:t>
+            </w:r>
+            <w:proofErr w:type="spellStart"/>
+            <w:r>
+              <w:rPr>
+                <w:rFonts w:ascii="Times New Roman" w:hAnsi="Times New Roman" w:cs="Times New Roman"/>
+                <w:sz w:val="20"/>
+                <w:szCs w:val="20"/>
+              </w:rPr>
+              <w:t>chú</w:t>
+            </w:r>
+            <w:proofErr w:type="spellEnd"/>
+            <w:r>
+              <w:rPr>
+                <w:rFonts w:ascii="Times New Roman" w:hAnsi="Times New Roman" w:cs="Times New Roman"/>
+                <w:sz w:val="20"/>
+                <w:szCs w:val="20"/>
+              </w:rPr>
+              <w:t>: {{</w:t>
+            </w:r>
+            <w:proofErr w:type="spellStart"/>
+            <w:r>
+              <w:rPr>
+                <w:rFonts w:ascii="Times New Roman" w:hAnsi="Times New Roman" w:cs="Times New Roman"/>
+                <w:sz w:val="20"/>
+                <w:szCs w:val="20"/>
+              </w:rPr>
+              <w:t>Order.</w:t>
             </w:r>
             <w:r>
               <w:rPr>
@@ -246,6 +623,7 @@
               </w:rPr>
               <w:t>Note</w:t>
             </w:r>
+            <w:proofErr w:type="spellEnd"/>
             <w:r>
               <w:rPr>
                 <w:rFonts w:ascii="Times New Roman" w:hAnsi="Times New Roman" w:cs="Times New Roman"/>
@@ -284,20 +662,19 @@
     </w:p>
     <w:tbl>
       <w:tblPr>
-        <w:tblW w:w="10205" w:type="dxa"/>
+        <w:tblW w:w="10207" w:type="dxa"/>
         <w:tblInd w:w="-147" w:type="dxa"/>
         <w:tblLayout w:type="fixed"/>
         <w:tblLook w:val="04A0" w:firstRow="1" w:lastRow="0" w:firstColumn="1" w:lastColumn="0" w:noHBand="0" w:noVBand="1"/>
       </w:tblPr>
       <w:tblGrid>
         <w:gridCol w:w="709"/>
+        <w:gridCol w:w="1418"/>
+        <w:gridCol w:w="2268"/>
         <w:gridCol w:w="1276"/>
-        <w:gridCol w:w="1843"/>
-        <w:gridCol w:w="1134"/>
-        <w:gridCol w:w="1134"/>
-        <w:gridCol w:w="1134"/>
-        <w:gridCol w:w="1276"/>
-        <w:gridCol w:w="1699"/>
+        <w:gridCol w:w="1275"/>
+        <w:gridCol w:w="1560"/>
+        <w:gridCol w:w="1701"/>
       </w:tblGrid>
       <w:tr>
         <w:trPr>
@@ -342,7 +719,7 @@
         </w:tc>
         <w:tc>
           <w:tcPr>
-            <w:tcW w:w="1276" w:type="dxa"/>
+            <w:tcW w:w="1418" w:type="dxa"/>
             <w:tcBorders>
               <w:top w:val="single" w:sz="4" w:space="0" w:color="auto"/>
               <w:left w:val="nil"/>
@@ -365,21 +742,33 @@
                 <w:szCs w:val="20"/>
               </w:rPr>
             </w:pPr>
-            <w:r>
-              <w:rPr>
-                <w:rFonts w:ascii="Times New Roman" w:eastAsia="Times New Roman" w:hAnsi="Times New Roman" w:cs="Times New Roman"/>
-                <w:b/>
-                <w:bCs/>
-                <w:sz w:val="20"/>
-                <w:szCs w:val="20"/>
-              </w:rPr>
-              <w:t>Mã SP</w:t>
+            <w:proofErr w:type="spellStart"/>
+            <w:r>
+              <w:rPr>
+                <w:rFonts w:ascii="Times New Roman" w:eastAsia="Times New Roman" w:hAnsi="Times New Roman" w:cs="Times New Roman"/>
+                <w:b/>
+                <w:bCs/>
+                <w:sz w:val="20"/>
+                <w:szCs w:val="20"/>
+              </w:rPr>
+              <w:t>Mã</w:t>
+            </w:r>
+            <w:proofErr w:type="spellEnd"/>
+            <w:r>
+              <w:rPr>
+                <w:rFonts w:ascii="Times New Roman" w:eastAsia="Times New Roman" w:hAnsi="Times New Roman" w:cs="Times New Roman"/>
+                <w:b/>
+                <w:bCs/>
+                <w:sz w:val="20"/>
+                <w:szCs w:val="20"/>
+              </w:rPr>
+              <w:t xml:space="preserve"> SP</w:t>
             </w:r>
           </w:p>
         </w:tc>
         <w:tc>
           <w:tcPr>
-            <w:tcW w:w="1843" w:type="dxa"/>
+            <w:tcW w:w="2268" w:type="dxa"/>
             <w:tcBorders>
               <w:top w:val="single" w:sz="4" w:space="0" w:color="auto"/>
               <w:left w:val="nil"/>
@@ -402,127 +791,40 @@
                 <w:szCs w:val="20"/>
               </w:rPr>
             </w:pPr>
-            <w:r>
-              <w:rPr>
-                <w:rFonts w:ascii="Times New Roman" w:eastAsia="Times New Roman" w:hAnsi="Times New Roman" w:cs="Times New Roman"/>
-                <w:b/>
-                <w:bCs/>
-                <w:sz w:val="20"/>
-                <w:szCs w:val="20"/>
-              </w:rPr>
-              <w:t>Sản phẩm</w:t>
-            </w:r>
-          </w:p>
-        </w:tc>
-        <w:tc>
-          <w:tcPr>
-            <w:tcW w:w="1134" w:type="dxa"/>
-            <w:tcBorders>
-              <w:top w:val="single" w:sz="4" w:space="0" w:color="auto"/>
-              <w:left w:val="nil"/>
-              <w:bottom w:val="single" w:sz="4" w:space="0" w:color="auto"/>
-              <w:right w:val="single" w:sz="4" w:space="0" w:color="auto"/>
-            </w:tcBorders>
-            <w:shd w:val="clear" w:color="auto" w:fill="auto"/>
-            <w:vAlign w:val="center"/>
-            <w:hideMark/>
-          </w:tcPr>
-          <w:p>
-            <w:pPr>
-              <w:spacing w:after="0" w:line="240" w:lineRule="auto"/>
-              <w:jc w:val="center"/>
-              <w:rPr>
-                <w:rFonts w:ascii="Times New Roman" w:eastAsia="Times New Roman" w:hAnsi="Times New Roman" w:cs="Times New Roman"/>
-                <w:b/>
-                <w:bCs/>
-                <w:sz w:val="20"/>
-                <w:szCs w:val="20"/>
-              </w:rPr>
-            </w:pPr>
-            <w:r>
-              <w:rPr>
-                <w:rFonts w:ascii="Times New Roman" w:eastAsia="Times New Roman" w:hAnsi="Times New Roman" w:cs="Times New Roman"/>
-                <w:b/>
-                <w:bCs/>
-                <w:sz w:val="20"/>
-                <w:szCs w:val="20"/>
-              </w:rPr>
-              <w:t>Đơn vị</w:t>
-            </w:r>
-          </w:p>
-        </w:tc>
-        <w:tc>
-          <w:tcPr>
-            <w:tcW w:w="1134" w:type="dxa"/>
-            <w:tcBorders>
-              <w:top w:val="single" w:sz="4" w:space="0" w:color="auto"/>
-              <w:left w:val="nil"/>
-              <w:bottom w:val="single" w:sz="4" w:space="0" w:color="auto"/>
-              <w:right w:val="single" w:sz="4" w:space="0" w:color="auto"/>
-            </w:tcBorders>
-            <w:shd w:val="clear" w:color="auto" w:fill="auto"/>
-            <w:vAlign w:val="center"/>
-            <w:hideMark/>
-          </w:tcPr>
-          <w:p>
-            <w:pPr>
-              <w:spacing w:after="0" w:line="240" w:lineRule="auto"/>
-              <w:jc w:val="center"/>
-              <w:rPr>
-                <w:rFonts w:ascii="Times New Roman" w:eastAsia="Times New Roman" w:hAnsi="Times New Roman" w:cs="Times New Roman"/>
-                <w:b/>
-                <w:bCs/>
-                <w:sz w:val="20"/>
-                <w:szCs w:val="20"/>
-              </w:rPr>
-            </w:pPr>
-            <w:r>
-              <w:rPr>
-                <w:rFonts w:ascii="Times New Roman" w:eastAsia="Times New Roman" w:hAnsi="Times New Roman" w:cs="Times New Roman"/>
-                <w:b/>
-                <w:bCs/>
-                <w:sz w:val="20"/>
-                <w:szCs w:val="20"/>
-              </w:rPr>
-              <w:t>Số lượng</w:t>
-            </w:r>
-          </w:p>
-        </w:tc>
-        <w:tc>
-          <w:tcPr>
-            <w:tcW w:w="1134" w:type="dxa"/>
-            <w:tcBorders>
-              <w:top w:val="single" w:sz="4" w:space="0" w:color="auto"/>
-              <w:left w:val="nil"/>
-              <w:bottom w:val="single" w:sz="4" w:space="0" w:color="auto"/>
-              <w:right w:val="single" w:sz="4" w:space="0" w:color="auto"/>
-            </w:tcBorders>
-            <w:shd w:val="clear" w:color="auto" w:fill="auto"/>
-            <w:vAlign w:val="center"/>
-            <w:hideMark/>
-          </w:tcPr>
-          <w:p>
-            <w:pPr>
-              <w:spacing w:after="0" w:line="240" w:lineRule="auto"/>
-              <w:jc w:val="center"/>
-              <w:rPr>
-                <w:rFonts w:ascii="Times New Roman" w:eastAsia="Times New Roman" w:hAnsi="Times New Roman" w:cs="Times New Roman"/>
-                <w:b/>
-                <w:bCs/>
-                <w:sz w:val="20"/>
-                <w:szCs w:val="20"/>
-              </w:rPr>
-            </w:pPr>
-            <w:r>
-              <w:rPr>
-                <w:rFonts w:ascii="Times New Roman" w:eastAsia="Times New Roman" w:hAnsi="Times New Roman" w:cs="Times New Roman"/>
-                <w:b/>
-                <w:bCs/>
-                <w:sz w:val="20"/>
-                <w:szCs w:val="20"/>
-              </w:rPr>
-              <w:t>Đơn giá</w:t>
-            </w:r>
+            <w:proofErr w:type="spellStart"/>
+            <w:r>
+              <w:rPr>
+                <w:rFonts w:ascii="Times New Roman" w:eastAsia="Times New Roman" w:hAnsi="Times New Roman" w:cs="Times New Roman"/>
+                <w:b/>
+                <w:bCs/>
+                <w:sz w:val="20"/>
+                <w:szCs w:val="20"/>
+              </w:rPr>
+              <w:t>Sản</w:t>
+            </w:r>
+            <w:proofErr w:type="spellEnd"/>
+            <w:r>
+              <w:rPr>
+                <w:rFonts w:ascii="Times New Roman" w:eastAsia="Times New Roman" w:hAnsi="Times New Roman" w:cs="Times New Roman"/>
+                <w:b/>
+                <w:bCs/>
+                <w:sz w:val="20"/>
+                <w:szCs w:val="20"/>
+              </w:rPr>
+              <w:t xml:space="preserve"> </w:t>
+            </w:r>
+            <w:proofErr w:type="spellStart"/>
+            <w:r>
+              <w:rPr>
+                <w:rFonts w:ascii="Times New Roman" w:eastAsia="Times New Roman" w:hAnsi="Times New Roman" w:cs="Times New Roman"/>
+                <w:b/>
+                <w:bCs/>
+                <w:sz w:val="20"/>
+                <w:szCs w:val="20"/>
+              </w:rPr>
+              <w:t>phẩm</w:t>
+            </w:r>
+            <w:proofErr w:type="spellEnd"/>
           </w:p>
         </w:tc>
         <w:tc>
@@ -550,21 +852,45 @@
                 <w:szCs w:val="20"/>
               </w:rPr>
             </w:pPr>
-            <w:r>
-              <w:rPr>
-                <w:rFonts w:ascii="Times New Roman" w:eastAsia="Times New Roman" w:hAnsi="Times New Roman" w:cs="Times New Roman"/>
-                <w:b/>
-                <w:bCs/>
-                <w:sz w:val="20"/>
-                <w:szCs w:val="20"/>
-              </w:rPr>
-              <w:t>Chiết khấu</w:t>
-            </w:r>
+            <w:proofErr w:type="spellStart"/>
+            <w:r>
+              <w:rPr>
+                <w:rFonts w:ascii="Times New Roman" w:eastAsia="Times New Roman" w:hAnsi="Times New Roman" w:cs="Times New Roman"/>
+                <w:b/>
+                <w:bCs/>
+                <w:sz w:val="20"/>
+                <w:szCs w:val="20"/>
+              </w:rPr>
+              <w:t>Đơn</w:t>
+            </w:r>
+            <w:proofErr w:type="spellEnd"/>
+            <w:r>
+              <w:rPr>
+                <w:rFonts w:ascii="Times New Roman" w:eastAsia="Times New Roman" w:hAnsi="Times New Roman" w:cs="Times New Roman"/>
+                <w:b/>
+                <w:bCs/>
+                <w:sz w:val="20"/>
+                <w:szCs w:val="20"/>
+              </w:rPr>
+              <w:t xml:space="preserve"> </w:t>
+            </w:r>
+            <w:proofErr w:type="spellStart"/>
+            <w:r>
+              <w:rPr>
+                <w:rFonts w:ascii="Times New Roman" w:eastAsia="Times New Roman" w:hAnsi="Times New Roman" w:cs="Times New Roman"/>
+                <w:b/>
+                <w:bCs/>
+                <w:sz w:val="20"/>
+                <w:szCs w:val="20"/>
+              </w:rPr>
+              <w:t>vị</w:t>
+            </w:r>
+            <w:proofErr w:type="spellEnd"/>
           </w:p>
         </w:tc>
         <w:tc>
           <w:tcPr>
-            <w:tcW w:w="1699" w:type="dxa"/>
+            <w:tcW w:w="1275" w:type="dxa"/>
             <w:tcBorders>
               <w:top w:val="single" w:sz="4" w:space="0" w:color="auto"/>
               <w:left w:val="nil"/>
@@ -583,11 +909,134 @@
                 <w:rFonts w:ascii="Times New Roman" w:eastAsia="Times New Roman" w:hAnsi="Times New Roman" w:cs="Times New Roman"/>
                 <w:b/>
                 <w:bCs/>
+                <w:sz w:val="20"/>
+                <w:szCs w:val="20"/>
+              </w:rPr>
+            </w:pPr>
+            <w:proofErr w:type="spellStart"/>
+            <w:r>
+              <w:rPr>
+                <w:rFonts w:ascii="Times New Roman" w:eastAsia="Times New Roman" w:hAnsi="Times New Roman" w:cs="Times New Roman"/>
+                <w:b/>
+                <w:bCs/>
+                <w:sz w:val="20"/>
+                <w:szCs w:val="20"/>
+              </w:rPr>
+              <w:t>Số</w:t>
+            </w:r>
+            <w:proofErr w:type="spellEnd"/>
+            <w:r>
+              <w:rPr>
+                <w:rFonts w:ascii="Times New Roman" w:eastAsia="Times New Roman" w:hAnsi="Times New Roman" w:cs="Times New Roman"/>
+                <w:b/>
+                <w:bCs/>
+                <w:sz w:val="20"/>
+                <w:szCs w:val="20"/>
+              </w:rPr>
+              <w:t xml:space="preserve"> </w:t>
+            </w:r>
+            <w:proofErr w:type="spellStart"/>
+            <w:r>
+              <w:rPr>
+                <w:rFonts w:ascii="Times New Roman" w:eastAsia="Times New Roman" w:hAnsi="Times New Roman" w:cs="Times New Roman"/>
+                <w:b/>
+                <w:bCs/>
+                <w:sz w:val="20"/>
+                <w:szCs w:val="20"/>
+              </w:rPr>
+              <w:t>lượng</w:t>
+            </w:r>
+            <w:proofErr w:type="spellEnd"/>
+          </w:p>
+        </w:tc>
+        <w:tc>
+          <w:tcPr>
+            <w:tcW w:w="1560" w:type="dxa"/>
+            <w:tcBorders>
+              <w:top w:val="single" w:sz="4" w:space="0" w:color="auto"/>
+              <w:left w:val="nil"/>
+              <w:bottom w:val="single" w:sz="4" w:space="0" w:color="auto"/>
+              <w:right w:val="single" w:sz="4" w:space="0" w:color="auto"/>
+            </w:tcBorders>
+            <w:shd w:val="clear" w:color="auto" w:fill="auto"/>
+            <w:vAlign w:val="center"/>
+            <w:hideMark/>
+          </w:tcPr>
+          <w:p>
+            <w:pPr>
+              <w:spacing w:after="0" w:line="240" w:lineRule="auto"/>
+              <w:jc w:val="center"/>
+              <w:rPr>
+                <w:rFonts w:ascii="Times New Roman" w:eastAsia="Times New Roman" w:hAnsi="Times New Roman" w:cs="Times New Roman"/>
+                <w:b/>
+                <w:bCs/>
+                <w:sz w:val="20"/>
+                <w:szCs w:val="20"/>
+              </w:rPr>
+            </w:pPr>
+            <w:proofErr w:type="spellStart"/>
+            <w:r>
+              <w:rPr>
+                <w:rFonts w:ascii="Times New Roman" w:eastAsia="Times New Roman" w:hAnsi="Times New Roman" w:cs="Times New Roman"/>
+                <w:b/>
+                <w:bCs/>
+                <w:sz w:val="20"/>
+                <w:szCs w:val="20"/>
+              </w:rPr>
+              <w:t>Đơn</w:t>
+            </w:r>
+            <w:proofErr w:type="spellEnd"/>
+            <w:r>
+              <w:rPr>
+                <w:rFonts w:ascii="Times New Roman" w:eastAsia="Times New Roman" w:hAnsi="Times New Roman" w:cs="Times New Roman"/>
+                <w:b/>
+                <w:bCs/>
+                <w:sz w:val="20"/>
+                <w:szCs w:val="20"/>
+              </w:rPr>
+              <w:t xml:space="preserve"> </w:t>
+            </w:r>
+            <w:proofErr w:type="spellStart"/>
+            <w:r>
+              <w:rPr>
+                <w:rFonts w:ascii="Times New Roman" w:eastAsia="Times New Roman" w:hAnsi="Times New Roman" w:cs="Times New Roman"/>
+                <w:b/>
+                <w:bCs/>
+                <w:sz w:val="20"/>
+                <w:szCs w:val="20"/>
+              </w:rPr>
+              <w:t>giá</w:t>
+            </w:r>
+            <w:proofErr w:type="spellEnd"/>
+          </w:p>
+        </w:tc>
+        <w:tc>
+          <w:tcPr>
+            <w:tcW w:w="1701" w:type="dxa"/>
+            <w:tcBorders>
+              <w:top w:val="single" w:sz="4" w:space="0" w:color="auto"/>
+              <w:left w:val="nil"/>
+              <w:bottom w:val="single" w:sz="4" w:space="0" w:color="auto"/>
+              <w:right w:val="single" w:sz="4" w:space="0" w:color="auto"/>
+            </w:tcBorders>
+            <w:shd w:val="clear" w:color="auto" w:fill="auto"/>
+            <w:vAlign w:val="center"/>
+            <w:hideMark/>
+          </w:tcPr>
+          <w:p>
+            <w:pPr>
+              <w:spacing w:after="0" w:line="240" w:lineRule="auto"/>
+              <w:jc w:val="center"/>
+              <w:rPr>
+                <w:rFonts w:ascii="Times New Roman" w:eastAsia="Times New Roman" w:hAnsi="Times New Roman" w:cs="Times New Roman"/>
+                <w:b/>
+                <w:bCs/>
                 <w:color w:val="000000"/>
                 <w:sz w:val="16"/>
                 <w:szCs w:val="16"/>
               </w:rPr>
             </w:pPr>
+            <w:proofErr w:type="spellStart"/>
             <w:r>
               <w:rPr>
                 <w:rFonts w:ascii="Times New Roman" w:eastAsia="Times New Roman" w:hAnsi="Times New Roman" w:cs="Times New Roman"/>
@@ -597,8 +1046,33 @@
                 <w:sz w:val="20"/>
                 <w:szCs w:val="20"/>
               </w:rPr>
-              <w:t>Thành tiền</w:t>
-            </w:r>
+              <w:t>Thành</w:t>
+            </w:r>
+            <w:proofErr w:type="spellEnd"/>
+            <w:r>
+              <w:rPr>
+                <w:rFonts w:ascii="Times New Roman" w:eastAsia="Times New Roman" w:hAnsi="Times New Roman" w:cs="Times New Roman"/>
+                <w:b/>
+                <w:bCs/>
+                <w:color w:val="000000"/>
+                <w:sz w:val="20"/>
+                <w:szCs w:val="20"/>
+              </w:rPr>
+              <w:t xml:space="preserve"> </w:t>
+            </w:r>
+            <w:proofErr w:type="spellStart"/>
+            <w:r>
+              <w:rPr>
+                <w:rFonts w:ascii="Times New Roman" w:eastAsia="Times New Roman" w:hAnsi="Times New Roman" w:cs="Times New Roman"/>
+                <w:b/>
+                <w:bCs/>
+                <w:color w:val="000000"/>
+                <w:sz w:val="20"/>
+                <w:szCs w:val="20"/>
+              </w:rPr>
+              <w:t>tiền</w:t>
+            </w:r>
+            <w:proofErr w:type="spellEnd"/>
           </w:p>
           <w:p>
             <w:pPr>
@@ -648,7 +1122,124 @@
                 <w:sz w:val="20"/>
                 <w:szCs w:val="20"/>
               </w:rPr>
-              <w:t>{{Order.Contents.STT}}</w:t>
+              <w:t>{{</w:t>
+            </w:r>
+            <w:proofErr w:type="spellStart"/>
+            <w:r>
+              <w:rPr>
+                <w:rFonts w:ascii="Times New Roman" w:hAnsi="Times New Roman" w:cs="Times New Roman"/>
+                <w:sz w:val="20"/>
+                <w:szCs w:val="20"/>
+              </w:rPr>
+              <w:t>Order.Contents.STT</w:t>
+            </w:r>
+            <w:proofErr w:type="spellEnd"/>
+            <w:r>
+              <w:rPr>
+                <w:rFonts w:ascii="Times New Roman" w:hAnsi="Times New Roman" w:cs="Times New Roman"/>
+                <w:sz w:val="20"/>
+                <w:szCs w:val="20"/>
+              </w:rPr>
+              <w:t>}}</w:t>
+            </w:r>
+          </w:p>
+        </w:tc>
+        <w:tc>
+          <w:tcPr>
+            <w:tcW w:w="1418" w:type="dxa"/>
+            <w:tcBorders>
+              <w:top w:val="nil"/>
+              <w:left w:val="nil"/>
+              <w:bottom w:val="single" w:sz="4" w:space="0" w:color="auto"/>
+              <w:right w:val="single" w:sz="4" w:space="0" w:color="auto"/>
+            </w:tcBorders>
+            <w:shd w:val="clear" w:color="auto" w:fill="auto"/>
+            <w:hideMark/>
+          </w:tcPr>
+          <w:p>
+            <w:pPr>
+              <w:spacing w:after="0" w:line="240" w:lineRule="auto"/>
+              <w:jc w:val="center"/>
+              <w:rPr>
+                <w:rFonts w:ascii="Times New Roman" w:eastAsia="Times New Roman" w:hAnsi="Times New Roman" w:cs="Times New Roman"/>
+                <w:sz w:val="20"/>
+                <w:szCs w:val="20"/>
+              </w:rPr>
+            </w:pPr>
+            <w:r>
+              <w:rPr>
+                <w:rFonts w:ascii="Times New Roman" w:hAnsi="Times New Roman" w:cs="Times New Roman"/>
+                <w:sz w:val="20"/>
+                <w:szCs w:val="20"/>
+              </w:rPr>
+              <w:t>{{</w:t>
+            </w:r>
+            <w:proofErr w:type="spellStart"/>
+            <w:r>
+              <w:rPr>
+                <w:rFonts w:ascii="Times New Roman" w:hAnsi="Times New Roman" w:cs="Times New Roman"/>
+                <w:sz w:val="20"/>
+                <w:szCs w:val="20"/>
+              </w:rPr>
+              <w:t>Order.Contents.Item.Code</w:t>
+            </w:r>
+            <w:proofErr w:type="spellEnd"/>
+            <w:r>
+              <w:rPr>
+                <w:rFonts w:ascii="Times New Roman" w:hAnsi="Times New Roman" w:cs="Times New Roman"/>
+                <w:sz w:val="20"/>
+                <w:szCs w:val="20"/>
+              </w:rPr>
+              <w:t>}}</w:t>
+            </w:r>
+          </w:p>
+        </w:tc>
+        <w:tc>
+          <w:tcPr>
+            <w:tcW w:w="2268" w:type="dxa"/>
+            <w:tcBorders>
+              <w:top w:val="nil"/>
+              <w:left w:val="nil"/>
+              <w:bottom w:val="single" w:sz="4" w:space="0" w:color="auto"/>
+              <w:right w:val="single" w:sz="4" w:space="0" w:color="auto"/>
+            </w:tcBorders>
+            <w:shd w:val="clear" w:color="auto" w:fill="auto"/>
+            <w:hideMark/>
+          </w:tcPr>
+          <w:p>
+            <w:pPr>
+              <w:spacing w:after="0" w:line="240" w:lineRule="auto"/>
+              <w:rPr>
+                <w:rFonts w:ascii="Times New Roman" w:eastAsia="Times New Roman" w:hAnsi="Times New Roman" w:cs="Times New Roman"/>
+                <w:sz w:val="20"/>
+                <w:szCs w:val="20"/>
+              </w:rPr>
+            </w:pPr>
+            <w:r>
+              <w:rPr>
+                <w:rFonts w:ascii="Times New Roman" w:hAnsi="Times New Roman" w:cs="Times New Roman"/>
+                <w:sz w:val="20"/>
+                <w:szCs w:val="20"/>
+              </w:rPr>
+              <w:t>{{</w:t>
+            </w:r>
+            <w:proofErr w:type="spellStart"/>
+            <w:r>
+              <w:rPr>
+                <w:rFonts w:ascii="Times New Roman" w:hAnsi="Times New Roman" w:cs="Times New Roman"/>
+                <w:sz w:val="20"/>
+                <w:szCs w:val="20"/>
+              </w:rPr>
+              <w:t>Order.Contents.Item.Name</w:t>
+            </w:r>
+            <w:proofErr w:type="spellEnd"/>
+            <w:r>
+              <w:rPr>
+                <w:rFonts w:ascii="Times New Roman" w:hAnsi="Times New Roman" w:cs="Times New Roman"/>
+                <w:sz w:val="20"/>
+                <w:szCs w:val="20"/>
+              </w:rPr>
+              <w:t>}}</w:t>
             </w:r>
           </w:p>
         </w:tc>
@@ -667,26 +1258,44 @@
           <w:p>
             <w:pPr>
               <w:spacing w:after="0" w:line="240" w:lineRule="auto"/>
-              <w:jc w:val="center"/>
-              <w:rPr>
-                <w:rFonts w:ascii="Times New Roman" w:eastAsia="Times New Roman" w:hAnsi="Times New Roman" w:cs="Times New Roman"/>
-                <w:sz w:val="20"/>
-                <w:szCs w:val="20"/>
-              </w:rPr>
-            </w:pPr>
-            <w:r>
-              <w:rPr>
-                <w:rFonts w:ascii="Times New Roman" w:hAnsi="Times New Roman" w:cs="Times New Roman"/>
-                <w:sz w:val="20"/>
-                <w:szCs w:val="20"/>
-              </w:rPr>
-              <w:t>{{Order.Contents.Item.Code}}</w:t>
+              <w:jc w:val="right"/>
+              <w:rPr>
+                <w:rFonts w:ascii="Times New Roman" w:eastAsia="Times New Roman" w:hAnsi="Times New Roman" w:cs="Times New Roman"/>
+                <w:sz w:val="20"/>
+                <w:szCs w:val="20"/>
+              </w:rPr>
+            </w:pPr>
+            <w:r>
+              <w:rPr>
+                <w:rFonts w:ascii="Times New Roman" w:hAnsi="Times New Roman" w:cs="Times New Roman"/>
+                <w:sz w:val="20"/>
+                <w:szCs w:val="20"/>
+              </w:rPr>
+              <w:t>{{</w:t>
+            </w:r>
+            <w:proofErr w:type="spellStart"/>
+            <w:r>
+              <w:rPr>
+                <w:rFonts w:ascii="Times New Roman" w:hAnsi="Times New Roman" w:cs="Times New Roman"/>
+                <w:sz w:val="20"/>
+                <w:szCs w:val="20"/>
+              </w:rPr>
+              <w:t>Order.Contents.PrimaryUnitOfMeasure.Name</w:t>
+            </w:r>
+            <w:proofErr w:type="spellEnd"/>
+            <w:r>
+              <w:rPr>
+                <w:rFonts w:ascii="Times New Roman" w:hAnsi="Times New Roman" w:cs="Times New Roman"/>
+                <w:sz w:val="20"/>
+                <w:szCs w:val="20"/>
+              </w:rPr>
+              <w:t>}}</w:t>
             </w:r>
           </w:p>
         </w:tc>
         <w:tc>
           <w:tcPr>
-            <w:tcW w:w="1843" w:type="dxa"/>
+            <w:tcW w:w="1275" w:type="dxa"/>
             <w:tcBorders>
               <w:top w:val="nil"/>
               <w:left w:val="nil"/>
@@ -699,25 +1308,44 @@
           <w:p>
             <w:pPr>
               <w:spacing w:after="0" w:line="240" w:lineRule="auto"/>
-              <w:rPr>
-                <w:rFonts w:ascii="Times New Roman" w:eastAsia="Times New Roman" w:hAnsi="Times New Roman" w:cs="Times New Roman"/>
-                <w:sz w:val="20"/>
-                <w:szCs w:val="20"/>
-              </w:rPr>
-            </w:pPr>
-            <w:r>
-              <w:rPr>
-                <w:rFonts w:ascii="Times New Roman" w:hAnsi="Times New Roman" w:cs="Times New Roman"/>
-                <w:sz w:val="20"/>
-                <w:szCs w:val="20"/>
-              </w:rPr>
-              <w:t>{{Order.Contents.Item.Name}}</w:t>
+              <w:jc w:val="right"/>
+              <w:rPr>
+                <w:rFonts w:ascii="Times New Roman" w:eastAsia="Times New Roman" w:hAnsi="Times New Roman" w:cs="Times New Roman"/>
+                <w:sz w:val="20"/>
+                <w:szCs w:val="20"/>
+              </w:rPr>
+            </w:pPr>
+            <w:r>
+              <w:rPr>
+                <w:rFonts w:ascii="Times New Roman" w:hAnsi="Times New Roman" w:cs="Times New Roman"/>
+                <w:sz w:val="20"/>
+                <w:szCs w:val="20"/>
+              </w:rPr>
+              <w:t>{{</w:t>
+            </w:r>
+            <w:proofErr w:type="spellStart"/>
+            <w:r>
+              <w:rPr>
+                <w:rFonts w:ascii="Times New Roman" w:hAnsi="Times New Roman" w:cs="Times New Roman"/>
+                <w:sz w:val="20"/>
+                <w:szCs w:val="20"/>
+              </w:rPr>
+              <w:t>Order.Contents.RequestedQuantityString</w:t>
+            </w:r>
+            <w:proofErr w:type="spellEnd"/>
+            <w:r>
+              <w:rPr>
+                <w:rFonts w:ascii="Times New Roman" w:hAnsi="Times New Roman" w:cs="Times New Roman"/>
+                <w:sz w:val="20"/>
+                <w:szCs w:val="20"/>
+              </w:rPr>
+              <w:t>}}</w:t>
             </w:r>
           </w:p>
         </w:tc>
         <w:tc>
           <w:tcPr>
-            <w:tcW w:w="1134" w:type="dxa"/>
+            <w:tcW w:w="1560" w:type="dxa"/>
             <w:tcBorders>
               <w:top w:val="nil"/>
               <w:left w:val="nil"/>
@@ -743,13 +1371,31 @@
                 <w:sz w:val="20"/>
                 <w:szCs w:val="20"/>
               </w:rPr>
-              <w:t>{{Order.Contents.PrimaryUnitOfMeasure.Name}}</w:t>
+              <w:t>{{</w:t>
+            </w:r>
+            <w:proofErr w:type="spellStart"/>
+            <w:r>
+              <w:rPr>
+                <w:rFonts w:ascii="Times New Roman" w:hAnsi="Times New Roman" w:cs="Times New Roman"/>
+                <w:sz w:val="20"/>
+                <w:szCs w:val="20"/>
+              </w:rPr>
+              <w:t>Order.Contents.PrimaryPriceString</w:t>
+            </w:r>
+            <w:proofErr w:type="spellEnd"/>
+            <w:r>
+              <w:rPr>
+                <w:rFonts w:ascii="Times New Roman" w:hAnsi="Times New Roman" w:cs="Times New Roman"/>
+                <w:sz w:val="20"/>
+                <w:szCs w:val="20"/>
+              </w:rPr>
+              <w:t>}}</w:t>
             </w:r>
           </w:p>
         </w:tc>
         <w:tc>
           <w:tcPr>
-            <w:tcW w:w="1134" w:type="dxa"/>
+            <w:tcW w:w="1701" w:type="dxa"/>
             <w:tcBorders>
               <w:top w:val="nil"/>
               <w:left w:val="nil"/>
@@ -765,71 +1411,6 @@
               <w:jc w:val="right"/>
               <w:rPr>
                 <w:rFonts w:ascii="Times New Roman" w:eastAsia="Times New Roman" w:hAnsi="Times New Roman" w:cs="Times New Roman"/>
-                <w:sz w:val="20"/>
-                <w:szCs w:val="20"/>
-              </w:rPr>
-            </w:pPr>
-            <w:r>
-              <w:rPr>
-                <w:rFonts w:ascii="Times New Roman" w:hAnsi="Times New Roman" w:cs="Times New Roman"/>
-                <w:sz w:val="20"/>
-                <w:szCs w:val="20"/>
-              </w:rPr>
-              <w:t>{{Order.Contents.RequestedQuantityString}}</w:t>
-            </w:r>
-          </w:p>
-        </w:tc>
-        <w:tc>
-          <w:tcPr>
-            <w:tcW w:w="1134" w:type="dxa"/>
-            <w:tcBorders>
-              <w:top w:val="nil"/>
-              <w:left w:val="nil"/>
-              <w:bottom w:val="single" w:sz="4" w:space="0" w:color="auto"/>
-              <w:right w:val="single" w:sz="4" w:space="0" w:color="auto"/>
-            </w:tcBorders>
-            <w:shd w:val="clear" w:color="auto" w:fill="auto"/>
-            <w:hideMark/>
-          </w:tcPr>
-          <w:p>
-            <w:pPr>
-              <w:spacing w:after="0" w:line="240" w:lineRule="auto"/>
-              <w:jc w:val="right"/>
-              <w:rPr>
-                <w:rFonts w:ascii="Times New Roman" w:eastAsia="Times New Roman" w:hAnsi="Times New Roman" w:cs="Times New Roman"/>
-                <w:sz w:val="20"/>
-                <w:szCs w:val="20"/>
-              </w:rPr>
-            </w:pPr>
-            <w:r>
-              <w:rPr>
-                <w:rFonts w:ascii="Times New Roman" w:hAnsi="Times New Roman" w:cs="Times New Roman"/>
-                <w:sz w:val="20"/>
-                <w:szCs w:val="20"/>
-              </w:rPr>
-              <w:t>{{Order.Contents.PrimaryPriceString}}</w:t>
-            </w:r>
-          </w:p>
-        </w:tc>
-        <w:tc>
-          <w:tcPr>
-            <w:tcW w:w="1276" w:type="dxa"/>
-            <w:tcBorders>
-              <w:top w:val="nil"/>
-              <w:left w:val="nil"/>
-              <w:bottom w:val="single" w:sz="4" w:space="0" w:color="auto"/>
-              <w:right w:val="single" w:sz="4" w:space="0" w:color="auto"/>
-            </w:tcBorders>
-            <w:shd w:val="clear" w:color="auto" w:fill="auto"/>
-            <w:noWrap/>
-            <w:hideMark/>
-          </w:tcPr>
-          <w:p>
-            <w:pPr>
-              <w:spacing w:after="0" w:line="240" w:lineRule="auto"/>
-              <w:jc w:val="right"/>
-              <w:rPr>
-                <w:rFonts w:ascii="Times New Roman" w:eastAsia="Times New Roman" w:hAnsi="Times New Roman" w:cs="Times New Roman"/>
                 <w:color w:val="000000"/>
                 <w:sz w:val="20"/>
                 <w:szCs w:val="20"/>
@@ -841,40 +1422,25 @@
                 <w:sz w:val="20"/>
                 <w:szCs w:val="20"/>
               </w:rPr>
-              <w:t>{{Order.Contents.DiscountString}}</w:t>
-            </w:r>
-          </w:p>
-        </w:tc>
-        <w:tc>
-          <w:tcPr>
-            <w:tcW w:w="1699" w:type="dxa"/>
-            <w:tcBorders>
-              <w:top w:val="nil"/>
-              <w:left w:val="nil"/>
-              <w:bottom w:val="single" w:sz="4" w:space="0" w:color="auto"/>
-              <w:right w:val="single" w:sz="4" w:space="0" w:color="auto"/>
-            </w:tcBorders>
-            <w:shd w:val="clear" w:color="auto" w:fill="auto"/>
-            <w:hideMark/>
-          </w:tcPr>
-          <w:p>
-            <w:pPr>
-              <w:spacing w:after="0" w:line="240" w:lineRule="auto"/>
-              <w:jc w:val="right"/>
-              <w:rPr>
-                <w:rFonts w:ascii="Times New Roman" w:eastAsia="Times New Roman" w:hAnsi="Times New Roman" w:cs="Times New Roman"/>
-                <w:color w:val="000000"/>
-                <w:sz w:val="20"/>
-                <w:szCs w:val="20"/>
-              </w:rPr>
-            </w:pPr>
-            <w:r>
-              <w:rPr>
-                <w:rFonts w:ascii="Times New Roman" w:hAnsi="Times New Roman" w:cs="Times New Roman"/>
-                <w:sz w:val="20"/>
-                <w:szCs w:val="20"/>
-              </w:rPr>
-              <w:t>{{Order.Contents.AmountString}}</w:t>
+              <w:t>{{</w:t>
+            </w:r>
+            <w:proofErr w:type="spellStart"/>
+            <w:r>
+              <w:rPr>
+                <w:rFonts w:ascii="Times New Roman" w:hAnsi="Times New Roman" w:cs="Times New Roman"/>
+                <w:sz w:val="20"/>
+                <w:szCs w:val="20"/>
+              </w:rPr>
+              <w:t>Order.Contents.AmountString</w:t>
+            </w:r>
+            <w:proofErr w:type="spellEnd"/>
+            <w:r>
+              <w:rPr>
+                <w:rFonts w:ascii="Times New Roman" w:hAnsi="Times New Roman" w:cs="Times New Roman"/>
+                <w:sz w:val="20"/>
+                <w:szCs w:val="20"/>
+              </w:rPr>
+              <w:t>}}</w:t>
             </w:r>
           </w:p>
         </w:tc>
@@ -910,7 +1476,122 @@
                 <w:sz w:val="20"/>
                 <w:szCs w:val="20"/>
               </w:rPr>
-              <w:t>{{Order.Promotions.STT}}</w:t>
+              <w:t>{{</w:t>
+            </w:r>
+            <w:proofErr w:type="spellStart"/>
+            <w:r>
+              <w:rPr>
+                <w:rFonts w:ascii="Times New Roman" w:hAnsi="Times New Roman" w:cs="Times New Roman"/>
+                <w:sz w:val="20"/>
+                <w:szCs w:val="20"/>
+              </w:rPr>
+              <w:t>Order.Promotions.STT</w:t>
+            </w:r>
+            <w:proofErr w:type="spellEnd"/>
+            <w:r>
+              <w:rPr>
+                <w:rFonts w:ascii="Times New Roman" w:hAnsi="Times New Roman" w:cs="Times New Roman"/>
+                <w:sz w:val="20"/>
+                <w:szCs w:val="20"/>
+              </w:rPr>
+              <w:t>}}</w:t>
+            </w:r>
+          </w:p>
+        </w:tc>
+        <w:tc>
+          <w:tcPr>
+            <w:tcW w:w="1418" w:type="dxa"/>
+            <w:tcBorders>
+              <w:top w:val="nil"/>
+              <w:left w:val="nil"/>
+              <w:bottom w:val="single" w:sz="4" w:space="0" w:color="auto"/>
+              <w:right w:val="single" w:sz="4" w:space="0" w:color="auto"/>
+            </w:tcBorders>
+            <w:shd w:val="clear" w:color="auto" w:fill="auto"/>
+          </w:tcPr>
+          <w:p>
+            <w:pPr>
+              <w:spacing w:after="0" w:line="240" w:lineRule="auto"/>
+              <w:jc w:val="center"/>
+              <w:rPr>
+                <w:rFonts w:ascii="Times New Roman" w:hAnsi="Times New Roman" w:cs="Times New Roman"/>
+                <w:sz w:val="20"/>
+                <w:szCs w:val="20"/>
+              </w:rPr>
+            </w:pPr>
+            <w:r>
+              <w:rPr>
+                <w:rFonts w:ascii="Times New Roman" w:hAnsi="Times New Roman" w:cs="Times New Roman"/>
+                <w:sz w:val="20"/>
+                <w:szCs w:val="20"/>
+              </w:rPr>
+              <w:t>{{</w:t>
+            </w:r>
+            <w:proofErr w:type="spellStart"/>
+            <w:r>
+              <w:rPr>
+                <w:rFonts w:ascii="Times New Roman" w:hAnsi="Times New Roman" w:cs="Times New Roman"/>
+                <w:sz w:val="20"/>
+                <w:szCs w:val="20"/>
+              </w:rPr>
+              <w:t>Order.Promotions.Item.Code</w:t>
+            </w:r>
+            <w:proofErr w:type="spellEnd"/>
+            <w:r>
+              <w:rPr>
+                <w:rFonts w:ascii="Times New Roman" w:hAnsi="Times New Roman" w:cs="Times New Roman"/>
+                <w:sz w:val="20"/>
+                <w:szCs w:val="20"/>
+              </w:rPr>
+              <w:t>}}</w:t>
+            </w:r>
+          </w:p>
+        </w:tc>
+        <w:tc>
+          <w:tcPr>
+            <w:tcW w:w="2268" w:type="dxa"/>
+            <w:tcBorders>
+              <w:top w:val="nil"/>
+              <w:left w:val="nil"/>
+              <w:bottom w:val="single" w:sz="4" w:space="0" w:color="auto"/>
+              <w:right w:val="single" w:sz="4" w:space="0" w:color="auto"/>
+            </w:tcBorders>
+            <w:shd w:val="clear" w:color="auto" w:fill="auto"/>
+          </w:tcPr>
+          <w:p>
+            <w:pPr>
+              <w:spacing w:after="0" w:line="240" w:lineRule="auto"/>
+              <w:rPr>
+                <w:rFonts w:ascii="Times New Roman" w:hAnsi="Times New Roman" w:cs="Times New Roman"/>
+                <w:sz w:val="20"/>
+                <w:szCs w:val="20"/>
+              </w:rPr>
+            </w:pPr>
+            <w:r>
+              <w:rPr>
+                <w:rFonts w:ascii="Times New Roman" w:hAnsi="Times New Roman" w:cs="Times New Roman"/>
+                <w:sz w:val="20"/>
+                <w:szCs w:val="20"/>
+              </w:rPr>
+              <w:t>{{</w:t>
+            </w:r>
+            <w:proofErr w:type="spellStart"/>
+            <w:r>
+              <w:rPr>
+                <w:rFonts w:ascii="Times New Roman" w:hAnsi="Times New Roman" w:cs="Times New Roman"/>
+                <w:sz w:val="20"/>
+                <w:szCs w:val="20"/>
+              </w:rPr>
+              <w:t>Order.Promotions.Item.Name</w:t>
+            </w:r>
+            <w:proofErr w:type="spellEnd"/>
+            <w:r>
+              <w:rPr>
+                <w:rFonts w:ascii="Times New Roman" w:hAnsi="Times New Roman" w:cs="Times New Roman"/>
+                <w:sz w:val="20"/>
+                <w:szCs w:val="20"/>
+              </w:rPr>
+              <w:t>}}</w:t>
             </w:r>
           </w:p>
         </w:tc>
@@ -928,26 +1609,44 @@
           <w:p>
             <w:pPr>
               <w:spacing w:after="0" w:line="240" w:lineRule="auto"/>
-              <w:jc w:val="center"/>
-              <w:rPr>
-                <w:rFonts w:ascii="Times New Roman" w:hAnsi="Times New Roman" w:cs="Times New Roman"/>
-                <w:sz w:val="20"/>
-                <w:szCs w:val="20"/>
-              </w:rPr>
-            </w:pPr>
-            <w:r>
-              <w:rPr>
-                <w:rFonts w:ascii="Times New Roman" w:hAnsi="Times New Roman" w:cs="Times New Roman"/>
-                <w:sz w:val="20"/>
-                <w:szCs w:val="20"/>
-              </w:rPr>
-              <w:t>{{Order.Promotions.Item.Code}}</w:t>
+              <w:jc w:val="right"/>
+              <w:rPr>
+                <w:rFonts w:ascii="Times New Roman" w:hAnsi="Times New Roman" w:cs="Times New Roman"/>
+                <w:sz w:val="20"/>
+                <w:szCs w:val="20"/>
+              </w:rPr>
+            </w:pPr>
+            <w:r>
+              <w:rPr>
+                <w:rFonts w:ascii="Times New Roman" w:hAnsi="Times New Roman" w:cs="Times New Roman"/>
+                <w:sz w:val="20"/>
+                <w:szCs w:val="20"/>
+              </w:rPr>
+              <w:t>{{</w:t>
+            </w:r>
+            <w:proofErr w:type="spellStart"/>
+            <w:r>
+              <w:rPr>
+                <w:rFonts w:ascii="Times New Roman" w:hAnsi="Times New Roman" w:cs="Times New Roman"/>
+                <w:sz w:val="20"/>
+                <w:szCs w:val="20"/>
+              </w:rPr>
+              <w:t>Order.Promotions.PrimaryUnitOfMeasure.Name</w:t>
+            </w:r>
+            <w:proofErr w:type="spellEnd"/>
+            <w:r>
+              <w:rPr>
+                <w:rFonts w:ascii="Times New Roman" w:hAnsi="Times New Roman" w:cs="Times New Roman"/>
+                <w:sz w:val="20"/>
+                <w:szCs w:val="20"/>
+              </w:rPr>
+              <w:t>}}</w:t>
             </w:r>
           </w:p>
         </w:tc>
         <w:tc>
           <w:tcPr>
-            <w:tcW w:w="1843" w:type="dxa"/>
+            <w:tcW w:w="1275" w:type="dxa"/>
             <w:tcBorders>
               <w:top w:val="nil"/>
               <w:left w:val="nil"/>
@@ -959,25 +1658,44 @@
           <w:p>
             <w:pPr>
               <w:spacing w:after="0" w:line="240" w:lineRule="auto"/>
-              <w:rPr>
-                <w:rFonts w:ascii="Times New Roman" w:hAnsi="Times New Roman" w:cs="Times New Roman"/>
-                <w:sz w:val="20"/>
-                <w:szCs w:val="20"/>
-              </w:rPr>
-            </w:pPr>
-            <w:r>
-              <w:rPr>
-                <w:rFonts w:ascii="Times New Roman" w:hAnsi="Times New Roman" w:cs="Times New Roman"/>
-                <w:sz w:val="20"/>
-                <w:szCs w:val="20"/>
-              </w:rPr>
-              <w:t>{{Order.Promotions.Item.Name}}</w:t>
+              <w:jc w:val="right"/>
+              <w:rPr>
+                <w:rFonts w:ascii="Times New Roman" w:hAnsi="Times New Roman" w:cs="Times New Roman"/>
+                <w:sz w:val="20"/>
+                <w:szCs w:val="20"/>
+              </w:rPr>
+            </w:pPr>
+            <w:r>
+              <w:rPr>
+                <w:rFonts w:ascii="Times New Roman" w:hAnsi="Times New Roman" w:cs="Times New Roman"/>
+                <w:sz w:val="20"/>
+                <w:szCs w:val="20"/>
+              </w:rPr>
+              <w:t>{{</w:t>
+            </w:r>
+            <w:proofErr w:type="spellStart"/>
+            <w:r>
+              <w:rPr>
+                <w:rFonts w:ascii="Times New Roman" w:hAnsi="Times New Roman" w:cs="Times New Roman"/>
+                <w:sz w:val="20"/>
+                <w:szCs w:val="20"/>
+              </w:rPr>
+              <w:t>Order.Promotions.RequestedQuantityString</w:t>
+            </w:r>
+            <w:proofErr w:type="spellEnd"/>
+            <w:r>
+              <w:rPr>
+                <w:rFonts w:ascii="Times New Roman" w:hAnsi="Times New Roman" w:cs="Times New Roman"/>
+                <w:sz w:val="20"/>
+                <w:szCs w:val="20"/>
+              </w:rPr>
+              <w:t>}}</w:t>
             </w:r>
           </w:p>
         </w:tc>
         <w:tc>
           <w:tcPr>
-            <w:tcW w:w="1134" w:type="dxa"/>
+            <w:tcW w:w="1560" w:type="dxa"/>
             <w:tcBorders>
               <w:top w:val="nil"/>
               <w:left w:val="nil"/>
@@ -996,97 +1714,11 @@
                 <w:szCs w:val="20"/>
               </w:rPr>
             </w:pPr>
-            <w:r>
-              <w:rPr>
-                <w:rFonts w:ascii="Times New Roman" w:hAnsi="Times New Roman" w:cs="Times New Roman"/>
-                <w:sz w:val="20"/>
-                <w:szCs w:val="20"/>
-              </w:rPr>
-              <w:t>{{Order.Promotions.PrimaryUnitOfMeasure.Name}}</w:t>
-            </w:r>
           </w:p>
         </w:tc>
         <w:tc>
           <w:tcPr>
-            <w:tcW w:w="1134" w:type="dxa"/>
-            <w:tcBorders>
-              <w:top w:val="nil"/>
-              <w:left w:val="nil"/>
-              <w:bottom w:val="single" w:sz="4" w:space="0" w:color="auto"/>
-              <w:right w:val="single" w:sz="4" w:space="0" w:color="auto"/>
-            </w:tcBorders>
-            <w:shd w:val="clear" w:color="auto" w:fill="auto"/>
-          </w:tcPr>
-          <w:p>
-            <w:pPr>
-              <w:spacing w:after="0" w:line="240" w:lineRule="auto"/>
-              <w:jc w:val="right"/>
-              <w:rPr>
-                <w:rFonts w:ascii="Times New Roman" w:hAnsi="Times New Roman" w:cs="Times New Roman"/>
-                <w:sz w:val="20"/>
-                <w:szCs w:val="20"/>
-              </w:rPr>
-            </w:pPr>
-            <w:r>
-              <w:rPr>
-                <w:rFonts w:ascii="Times New Roman" w:hAnsi="Times New Roman" w:cs="Times New Roman"/>
-                <w:sz w:val="20"/>
-                <w:szCs w:val="20"/>
-              </w:rPr>
-              <w:t>{{Order.Promotions.RequestedQuantityString}}</w:t>
-            </w:r>
-          </w:p>
-        </w:tc>
-        <w:tc>
-          <w:tcPr>
-            <w:tcW w:w="1134" w:type="dxa"/>
-            <w:tcBorders>
-              <w:top w:val="nil"/>
-              <w:left w:val="nil"/>
-              <w:bottom w:val="single" w:sz="4" w:space="0" w:color="auto"/>
-              <w:right w:val="single" w:sz="4" w:space="0" w:color="auto"/>
-            </w:tcBorders>
-            <w:shd w:val="clear" w:color="auto" w:fill="auto"/>
-          </w:tcPr>
-          <w:p>
-            <w:pPr>
-              <w:spacing w:after="0" w:line="240" w:lineRule="auto"/>
-              <w:jc w:val="right"/>
-              <w:rPr>
-                <w:rFonts w:ascii="Times New Roman" w:hAnsi="Times New Roman" w:cs="Times New Roman"/>
-                <w:sz w:val="20"/>
-                <w:szCs w:val="20"/>
-              </w:rPr>
-            </w:pPr>
-          </w:p>
-        </w:tc>
-        <w:tc>
-          <w:tcPr>
-            <w:tcW w:w="1276" w:type="dxa"/>
-            <w:tcBorders>
-              <w:top w:val="nil"/>
-              <w:left w:val="nil"/>
-              <w:bottom w:val="single" w:sz="4" w:space="0" w:color="auto"/>
-              <w:right w:val="single" w:sz="4" w:space="0" w:color="auto"/>
-            </w:tcBorders>
-            <w:shd w:val="clear" w:color="auto" w:fill="auto"/>
-            <w:noWrap/>
-          </w:tcPr>
-          <w:p>
-            <w:pPr>
-              <w:spacing w:after="0" w:line="240" w:lineRule="auto"/>
-              <w:jc w:val="right"/>
-              <w:rPr>
-                <w:rFonts w:ascii="Times New Roman" w:hAnsi="Times New Roman" w:cs="Times New Roman"/>
-                <w:sz w:val="20"/>
-                <w:szCs w:val="20"/>
-              </w:rPr>
-            </w:pPr>
-          </w:p>
-        </w:tc>
-        <w:tc>
-          <w:tcPr>
-            <w:tcW w:w="1699" w:type="dxa"/>
+            <w:tcW w:w="1701" w:type="dxa"/>
             <w:tcBorders>
               <w:top w:val="nil"/>
               <w:left w:val="nil"/>
@@ -1115,7 +1747,7 @@
         <w:tc>
           <w:tcPr>
             <w:tcW w:w="8506" w:type="dxa"/>
-            <w:gridSpan w:val="7"/>
+            <w:gridSpan w:val="6"/>
             <w:tcBorders>
               <w:top w:val="single" w:sz="4" w:space="0" w:color="auto"/>
               <w:left w:val="single" w:sz="4" w:space="0" w:color="auto"/>
@@ -1137,21 +1769,89 @@
                 <w:szCs w:val="20"/>
               </w:rPr>
             </w:pPr>
-            <w:r>
-              <w:rPr>
-                <w:rFonts w:ascii="Times New Roman" w:eastAsia="Times New Roman" w:hAnsi="Times New Roman" w:cs="Times New Roman"/>
-                <w:b/>
-                <w:bCs/>
-                <w:sz w:val="20"/>
-                <w:szCs w:val="20"/>
-              </w:rPr>
-              <w:t>Tổng trước chiết khấu</w:t>
-            </w:r>
+            <w:proofErr w:type="spellStart"/>
+            <w:r>
+              <w:rPr>
+                <w:rFonts w:ascii="Times New Roman" w:eastAsia="Times New Roman" w:hAnsi="Times New Roman" w:cs="Times New Roman"/>
+                <w:b/>
+                <w:bCs/>
+                <w:sz w:val="20"/>
+                <w:szCs w:val="20"/>
+              </w:rPr>
+              <w:t>Tổng</w:t>
+            </w:r>
+            <w:proofErr w:type="spellEnd"/>
+            <w:r>
+              <w:rPr>
+                <w:rFonts w:ascii="Times New Roman" w:eastAsia="Times New Roman" w:hAnsi="Times New Roman" w:cs="Times New Roman"/>
+                <w:b/>
+                <w:bCs/>
+                <w:sz w:val="20"/>
+                <w:szCs w:val="20"/>
+              </w:rPr>
+              <w:t xml:space="preserve"> </w:t>
+            </w:r>
+            <w:proofErr w:type="spellStart"/>
+            <w:r>
+              <w:rPr>
+                <w:rFonts w:ascii="Times New Roman" w:eastAsia="Times New Roman" w:hAnsi="Times New Roman" w:cs="Times New Roman"/>
+                <w:b/>
+                <w:bCs/>
+                <w:sz w:val="20"/>
+                <w:szCs w:val="20"/>
+              </w:rPr>
+              <w:t>trước</w:t>
+            </w:r>
+            <w:proofErr w:type="spellEnd"/>
+            <w:r>
+              <w:rPr>
+                <w:rFonts w:ascii="Times New Roman" w:eastAsia="Times New Roman" w:hAnsi="Times New Roman" w:cs="Times New Roman"/>
+                <w:b/>
+                <w:bCs/>
+                <w:sz w:val="20"/>
+                <w:szCs w:val="20"/>
+              </w:rPr>
+              <w:t xml:space="preserve"> </w:t>
+            </w:r>
+            <w:proofErr w:type="spellStart"/>
+            <w:r>
+              <w:rPr>
+                <w:rFonts w:ascii="Times New Roman" w:eastAsia="Times New Roman" w:hAnsi="Times New Roman" w:cs="Times New Roman"/>
+                <w:b/>
+                <w:bCs/>
+                <w:sz w:val="20"/>
+                <w:szCs w:val="20"/>
+              </w:rPr>
+              <w:t>chiết</w:t>
+            </w:r>
+            <w:proofErr w:type="spellEnd"/>
+            <w:r>
+              <w:rPr>
+                <w:rFonts w:ascii="Times New Roman" w:eastAsia="Times New Roman" w:hAnsi="Times New Roman" w:cs="Times New Roman"/>
+                <w:b/>
+                <w:bCs/>
+                <w:sz w:val="20"/>
+                <w:szCs w:val="20"/>
+              </w:rPr>
+              <w:t xml:space="preserve"> </w:t>
+            </w:r>
+            <w:proofErr w:type="spellStart"/>
+            <w:r>
+              <w:rPr>
+                <w:rFonts w:ascii="Times New Roman" w:eastAsia="Times New Roman" w:hAnsi="Times New Roman" w:cs="Times New Roman"/>
+                <w:b/>
+                <w:bCs/>
+                <w:sz w:val="20"/>
+                <w:szCs w:val="20"/>
+              </w:rPr>
+              <w:t>khấu</w:t>
+            </w:r>
+            <w:proofErr w:type="spellEnd"/>
           </w:p>
         </w:tc>
         <w:tc>
           <w:tcPr>
-            <w:tcW w:w="1699" w:type="dxa"/>
+            <w:tcW w:w="1701" w:type="dxa"/>
             <w:tcBorders>
               <w:top w:val="nil"/>
               <w:left w:val="nil"/>
@@ -1187,7 +1887,25 @@
                 <w:sz w:val="20"/>
                 <w:szCs w:val="20"/>
               </w:rPr>
-              <w:t>{{Order.SubTotalString}}</w:t>
+              <w:t>{{</w:t>
+            </w:r>
+            <w:proofErr w:type="spellStart"/>
+            <w:r>
+              <w:rPr>
+                <w:rFonts w:ascii="Times New Roman" w:hAnsi="Times New Roman" w:cs="Times New Roman"/>
+                <w:sz w:val="20"/>
+                <w:szCs w:val="20"/>
+              </w:rPr>
+              <w:t>Order.SubTotalString</w:t>
+            </w:r>
+            <w:proofErr w:type="spellEnd"/>
+            <w:r>
+              <w:rPr>
+                <w:rFonts w:ascii="Times New Roman" w:hAnsi="Times New Roman" w:cs="Times New Roman"/>
+                <w:sz w:val="20"/>
+                <w:szCs w:val="20"/>
+              </w:rPr>
+              <w:t>}}</w:t>
             </w:r>
           </w:p>
         </w:tc>
@@ -1199,7 +1917,7 @@
         <w:tc>
           <w:tcPr>
             <w:tcW w:w="8506" w:type="dxa"/>
-            <w:gridSpan w:val="7"/>
+            <w:gridSpan w:val="6"/>
             <w:tcBorders>
               <w:top w:val="single" w:sz="4" w:space="0" w:color="auto"/>
               <w:left w:val="single" w:sz="4" w:space="0" w:color="auto"/>
@@ -1219,21 +1937,89 @@
                 <w:szCs w:val="20"/>
               </w:rPr>
             </w:pPr>
-            <w:r>
-              <w:rPr>
-                <w:rFonts w:ascii="Times New Roman" w:eastAsia="Times New Roman" w:hAnsi="Times New Roman" w:cs="Times New Roman"/>
-                <w:b/>
-                <w:bCs/>
-                <w:sz w:val="20"/>
-                <w:szCs w:val="20"/>
-              </w:rPr>
-              <w:t>Chiết khấu đơn hàng</w:t>
-            </w:r>
+            <w:proofErr w:type="spellStart"/>
+            <w:r>
+              <w:rPr>
+                <w:rFonts w:ascii="Times New Roman" w:eastAsia="Times New Roman" w:hAnsi="Times New Roman" w:cs="Times New Roman"/>
+                <w:b/>
+                <w:bCs/>
+                <w:sz w:val="20"/>
+                <w:szCs w:val="20"/>
+              </w:rPr>
+              <w:t>Chiết</w:t>
+            </w:r>
+            <w:proofErr w:type="spellEnd"/>
+            <w:r>
+              <w:rPr>
+                <w:rFonts w:ascii="Times New Roman" w:eastAsia="Times New Roman" w:hAnsi="Times New Roman" w:cs="Times New Roman"/>
+                <w:b/>
+                <w:bCs/>
+                <w:sz w:val="20"/>
+                <w:szCs w:val="20"/>
+              </w:rPr>
+              <w:t xml:space="preserve"> </w:t>
+            </w:r>
+            <w:proofErr w:type="spellStart"/>
+            <w:r>
+              <w:rPr>
+                <w:rFonts w:ascii="Times New Roman" w:eastAsia="Times New Roman" w:hAnsi="Times New Roman" w:cs="Times New Roman"/>
+                <w:b/>
+                <w:bCs/>
+                <w:sz w:val="20"/>
+                <w:szCs w:val="20"/>
+              </w:rPr>
+              <w:t>khấu</w:t>
+            </w:r>
+            <w:proofErr w:type="spellEnd"/>
+            <w:r>
+              <w:rPr>
+                <w:rFonts w:ascii="Times New Roman" w:eastAsia="Times New Roman" w:hAnsi="Times New Roman" w:cs="Times New Roman"/>
+                <w:b/>
+                <w:bCs/>
+                <w:sz w:val="20"/>
+                <w:szCs w:val="20"/>
+              </w:rPr>
+              <w:t xml:space="preserve"> </w:t>
+            </w:r>
+            <w:proofErr w:type="spellStart"/>
+            <w:r>
+              <w:rPr>
+                <w:rFonts w:ascii="Times New Roman" w:eastAsia="Times New Roman" w:hAnsi="Times New Roman" w:cs="Times New Roman"/>
+                <w:b/>
+                <w:bCs/>
+                <w:sz w:val="20"/>
+                <w:szCs w:val="20"/>
+              </w:rPr>
+              <w:t>đơn</w:t>
+            </w:r>
+            <w:proofErr w:type="spellEnd"/>
+            <w:r>
+              <w:rPr>
+                <w:rFonts w:ascii="Times New Roman" w:eastAsia="Times New Roman" w:hAnsi="Times New Roman" w:cs="Times New Roman"/>
+                <w:b/>
+                <w:bCs/>
+                <w:sz w:val="20"/>
+                <w:szCs w:val="20"/>
+              </w:rPr>
+              <w:t xml:space="preserve"> </w:t>
+            </w:r>
+            <w:proofErr w:type="spellStart"/>
+            <w:r>
+              <w:rPr>
+                <w:rFonts w:ascii="Times New Roman" w:eastAsia="Times New Roman" w:hAnsi="Times New Roman" w:cs="Times New Roman"/>
+                <w:b/>
+                <w:bCs/>
+                <w:sz w:val="20"/>
+                <w:szCs w:val="20"/>
+              </w:rPr>
+              <w:t>hàng</w:t>
+            </w:r>
+            <w:proofErr w:type="spellEnd"/>
           </w:p>
         </w:tc>
         <w:tc>
           <w:tcPr>
-            <w:tcW w:w="1699" w:type="dxa"/>
+            <w:tcW w:w="1701" w:type="dxa"/>
             <w:tcBorders>
               <w:top w:val="nil"/>
               <w:left w:val="nil"/>
@@ -1260,7 +2046,25 @@
                 <w:sz w:val="20"/>
                 <w:szCs w:val="20"/>
               </w:rPr>
-              <w:t>{{Order.Discount}}</w:t>
+              <w:t>{{</w:t>
+            </w:r>
+            <w:proofErr w:type="spellStart"/>
+            <w:r>
+              <w:rPr>
+                <w:rFonts w:ascii="Times New Roman" w:hAnsi="Times New Roman" w:cs="Times New Roman"/>
+                <w:sz w:val="20"/>
+                <w:szCs w:val="20"/>
+              </w:rPr>
+              <w:t>Order.Discount</w:t>
+            </w:r>
+            <w:proofErr w:type="spellEnd"/>
+            <w:r>
+              <w:rPr>
+                <w:rFonts w:ascii="Times New Roman" w:hAnsi="Times New Roman" w:cs="Times New Roman"/>
+                <w:sz w:val="20"/>
+                <w:szCs w:val="20"/>
+              </w:rPr>
+              <w:t>}}</w:t>
             </w:r>
             <w:r>
               <w:rPr>
@@ -1281,7 +2085,7 @@
         <w:tc>
           <w:tcPr>
             <w:tcW w:w="8506" w:type="dxa"/>
-            <w:gridSpan w:val="7"/>
+            <w:gridSpan w:val="6"/>
             <w:tcBorders>
               <w:top w:val="single" w:sz="4" w:space="0" w:color="auto"/>
               <w:left w:val="single" w:sz="4" w:space="0" w:color="auto"/>
@@ -1301,21 +2105,45 @@
                 <w:szCs w:val="20"/>
               </w:rPr>
             </w:pPr>
-            <w:r>
-              <w:rPr>
-                <w:rFonts w:ascii="Times New Roman" w:eastAsia="Times New Roman" w:hAnsi="Times New Roman" w:cs="Times New Roman"/>
-                <w:b/>
-                <w:bCs/>
-                <w:sz w:val="20"/>
-                <w:szCs w:val="20"/>
-              </w:rPr>
-              <w:t>Tổng tiền</w:t>
-            </w:r>
+            <w:proofErr w:type="spellStart"/>
+            <w:r>
+              <w:rPr>
+                <w:rFonts w:ascii="Times New Roman" w:eastAsia="Times New Roman" w:hAnsi="Times New Roman" w:cs="Times New Roman"/>
+                <w:b/>
+                <w:bCs/>
+                <w:sz w:val="20"/>
+                <w:szCs w:val="20"/>
+              </w:rPr>
+              <w:t>Tổng</w:t>
+            </w:r>
+            <w:proofErr w:type="spellEnd"/>
+            <w:r>
+              <w:rPr>
+                <w:rFonts w:ascii="Times New Roman" w:eastAsia="Times New Roman" w:hAnsi="Times New Roman" w:cs="Times New Roman"/>
+                <w:b/>
+                <w:bCs/>
+                <w:sz w:val="20"/>
+                <w:szCs w:val="20"/>
+              </w:rPr>
+              <w:t xml:space="preserve"> </w:t>
+            </w:r>
+            <w:proofErr w:type="spellStart"/>
+            <w:r>
+              <w:rPr>
+                <w:rFonts w:ascii="Times New Roman" w:eastAsia="Times New Roman" w:hAnsi="Times New Roman" w:cs="Times New Roman"/>
+                <w:b/>
+                <w:bCs/>
+                <w:sz w:val="20"/>
+                <w:szCs w:val="20"/>
+              </w:rPr>
+              <w:t>tiền</w:t>
+            </w:r>
+            <w:proofErr w:type="spellEnd"/>
           </w:p>
         </w:tc>
         <w:tc>
           <w:tcPr>
-            <w:tcW w:w="1699" w:type="dxa"/>
+            <w:tcW w:w="1701" w:type="dxa"/>
             <w:tcBorders>
               <w:top w:val="nil"/>
               <w:left w:val="nil"/>
@@ -1351,7 +2179,25 @@
                 <w:sz w:val="20"/>
                 <w:szCs w:val="20"/>
               </w:rPr>
-              <w:t>{{Order.TotalString}}</w:t>
+              <w:t>{{</w:t>
+            </w:r>
+            <w:proofErr w:type="spellStart"/>
+            <w:r>
+              <w:rPr>
+                <w:rFonts w:ascii="Times New Roman" w:hAnsi="Times New Roman" w:cs="Times New Roman"/>
+                <w:sz w:val="20"/>
+                <w:szCs w:val="20"/>
+              </w:rPr>
+              <w:t>Order.TotalString</w:t>
+            </w:r>
+            <w:proofErr w:type="spellEnd"/>
+            <w:r>
+              <w:rPr>
+                <w:rFonts w:ascii="Times New Roman" w:hAnsi="Times New Roman" w:cs="Times New Roman"/>
+                <w:sz w:val="20"/>
+                <w:szCs w:val="20"/>
+              </w:rPr>
+              <w:t>}}</w:t>
             </w:r>
           </w:p>
         </w:tc>
@@ -1365,6 +2211,7 @@
           <w:szCs w:val="20"/>
         </w:rPr>
       </w:pPr>
+      <w:proofErr w:type="spellStart"/>
       <w:r>
         <w:rPr>
           <w:rFonts w:ascii="Times New Roman" w:hAnsi="Times New Roman" w:cs="Times New Roman"/>
@@ -1373,7 +2220,84 @@
           <w:sz w:val="20"/>
           <w:szCs w:val="20"/>
         </w:rPr>
-        <w:t>Số tiền bằng chữ:</w:t>
+        <w:t>Số</w:t>
+      </w:r>
+      <w:proofErr w:type="spellEnd"/>
+      <w:r>
+        <w:rPr>
+          <w:rFonts w:ascii="Times New Roman" w:hAnsi="Times New Roman" w:cs="Times New Roman"/>
+          <w:b/>
+          <w:i/>
+          <w:sz w:val="20"/>
+          <w:szCs w:val="20"/>
+        </w:rPr>
+        <w:t xml:space="preserve"> </w:t>
+      </w:r>
+      <w:proofErr w:type="spellStart"/>
+      <w:r>
+        <w:rPr>
+          <w:rFonts w:ascii="Times New Roman" w:hAnsi="Times New Roman" w:cs="Times New Roman"/>
+          <w:b/>
+          <w:i/>
+          <w:sz w:val="20"/>
+          <w:szCs w:val="20"/>
+        </w:rPr>
+        <w:t>tiền</w:t>
+      </w:r>
+      <w:proofErr w:type="spellEnd"/>
+      <w:r>
+        <w:rPr>
+          <w:rFonts w:ascii="Times New Roman" w:hAnsi="Times New Roman" w:cs="Times New Roman"/>
+          <w:b/>
+          <w:i/>
+          <w:sz w:val="20"/>
+          <w:szCs w:val="20"/>
+        </w:rPr>
+        <w:t xml:space="preserve"> </w:t>
+      </w:r>
+      <w:proofErr w:type="spellStart"/>
+      <w:r>
+        <w:rPr>
+          <w:rFonts w:ascii="Times New Roman" w:hAnsi="Times New Roman" w:cs="Times New Roman"/>
+          <w:b/>
+          <w:i/>
+          <w:sz w:val="20"/>
+          <w:szCs w:val="20"/>
+        </w:rPr>
+        <w:t>bằng</w:t>
+      </w:r>
+      <w:proofErr w:type="spellEnd"/>
+      <w:r>
+        <w:rPr>
+          <w:rFonts w:ascii="Times New Roman" w:hAnsi="Times New Roman" w:cs="Times New Roman"/>
+          <w:b/>
+          <w:i/>
+          <w:sz w:val="20"/>
+          <w:szCs w:val="20"/>
+        </w:rPr>
+        <w:t xml:space="preserve"> </w:t>
+      </w:r>
+      <w:proofErr w:type="spellStart"/>
+      <w:r>
+        <w:rPr>
+          <w:rFonts w:ascii="Times New Roman" w:hAnsi="Times New Roman" w:cs="Times New Roman"/>
+          <w:b/>
+          <w:i/>
+          <w:sz w:val="20"/>
+          <w:szCs w:val="20"/>
+        </w:rPr>
+        <w:t>chữ</w:t>
+      </w:r>
+      <w:proofErr w:type="spellEnd"/>
+      <w:r>
+        <w:rPr>
+          <w:rFonts w:ascii="Times New Roman" w:hAnsi="Times New Roman" w:cs="Times New Roman"/>
+          <w:b/>
+          <w:i/>
+          <w:sz w:val="20"/>
+          <w:szCs w:val="20"/>
+        </w:rPr>
+        <w:t>:</w:t>
       </w:r>
       <w:r>
         <w:rPr>
@@ -1381,7 +2305,25 @@
           <w:sz w:val="20"/>
           <w:szCs w:val="20"/>
         </w:rPr>
-        <w:t xml:space="preserve"> {{Order.TotalText}}</w:t>
+        <w:t xml:space="preserve"> {{</w:t>
+      </w:r>
+      <w:proofErr w:type="spellStart"/>
+      <w:r>
+        <w:rPr>
+          <w:rFonts w:ascii="Times New Roman" w:hAnsi="Times New Roman" w:cs="Times New Roman"/>
+          <w:sz w:val="20"/>
+          <w:szCs w:val="20"/>
+        </w:rPr>
+        <w:t>Order.TotalText</w:t>
+      </w:r>
+      <w:proofErr w:type="spellEnd"/>
+      <w:r>
+        <w:rPr>
+          <w:rFonts w:ascii="Times New Roman" w:hAnsi="Times New Roman" w:cs="Times New Roman"/>
+          <w:sz w:val="20"/>
+          <w:szCs w:val="20"/>
+        </w:rPr>
+        <w:t>}}</w:t>
       </w:r>
     </w:p>
     <w:p>
@@ -1426,15 +2368,77 @@
                 <w:szCs w:val="20"/>
               </w:rPr>
             </w:pPr>
-            <w:r>
-              <w:rPr>
-                <w:rFonts w:ascii="Times New Roman" w:hAnsi="Times New Roman" w:cs="Times New Roman"/>
-                <w:b/>
-                <w:sz w:val="20"/>
-                <w:szCs w:val="20"/>
-              </w:rPr>
-              <w:t>Nhân viên bán hàng</w:t>
-            </w:r>
+            <w:proofErr w:type="spellStart"/>
+            <w:r>
+              <w:rPr>
+                <w:rFonts w:ascii="Times New Roman" w:hAnsi="Times New Roman" w:cs="Times New Roman"/>
+                <w:b/>
+                <w:sz w:val="20"/>
+                <w:szCs w:val="20"/>
+              </w:rPr>
+              <w:t>Nhân</w:t>
+            </w:r>
+            <w:proofErr w:type="spellEnd"/>
+            <w:r>
+              <w:rPr>
+                <w:rFonts w:ascii="Times New Roman" w:hAnsi="Times New Roman" w:cs="Times New Roman"/>
+                <w:b/>
+                <w:sz w:val="20"/>
+                <w:szCs w:val="20"/>
+              </w:rPr>
+              <w:t xml:space="preserve"> </w:t>
+            </w:r>
+            <w:proofErr w:type="spellStart"/>
+            <w:r>
+              <w:rPr>
+                <w:rFonts w:ascii="Times New Roman" w:hAnsi="Times New Roman" w:cs="Times New Roman"/>
+                <w:b/>
+                <w:sz w:val="20"/>
+                <w:szCs w:val="20"/>
+              </w:rPr>
+              <w:t>viên</w:t>
+            </w:r>
+            <w:proofErr w:type="spellEnd"/>
+            <w:r>
+              <w:rPr>
+                <w:rFonts w:ascii="Times New Roman" w:hAnsi="Times New Roman" w:cs="Times New Roman"/>
+                <w:b/>
+                <w:sz w:val="20"/>
+                <w:szCs w:val="20"/>
+              </w:rPr>
+              <w:t xml:space="preserve"> </w:t>
+            </w:r>
+            <w:proofErr w:type="spellStart"/>
+            <w:r>
+              <w:rPr>
+                <w:rFonts w:ascii="Times New Roman" w:hAnsi="Times New Roman" w:cs="Times New Roman"/>
+                <w:b/>
+                <w:sz w:val="20"/>
+                <w:szCs w:val="20"/>
+              </w:rPr>
+              <w:t>bán</w:t>
+            </w:r>
+            <w:proofErr w:type="spellEnd"/>
+            <w:r>
+              <w:rPr>
+                <w:rFonts w:ascii="Times New Roman" w:hAnsi="Times New Roman" w:cs="Times New Roman"/>
+                <w:b/>
+                <w:sz w:val="20"/>
+                <w:szCs w:val="20"/>
+              </w:rPr>
+              <w:t xml:space="preserve"> </w:t>
+            </w:r>
+            <w:proofErr w:type="spellStart"/>
+            <w:r>
+              <w:rPr>
+                <w:rFonts w:ascii="Times New Roman" w:hAnsi="Times New Roman" w:cs="Times New Roman"/>
+                <w:b/>
+                <w:sz w:val="20"/>
+                <w:szCs w:val="20"/>
+              </w:rPr>
+              <w:t>hàng</w:t>
+            </w:r>
+            <w:proofErr w:type="spellEnd"/>
           </w:p>
           <w:p>
             <w:pPr>
@@ -1462,15 +2466,57 @@
                 <w:szCs w:val="20"/>
               </w:rPr>
             </w:pPr>
-            <w:r>
-              <w:rPr>
-                <w:rFonts w:ascii="Times New Roman" w:hAnsi="Times New Roman" w:cs="Times New Roman"/>
-                <w:b/>
-                <w:sz w:val="20"/>
-                <w:szCs w:val="20"/>
-              </w:rPr>
-              <w:t>Đại lý mua</w:t>
-            </w:r>
+            <w:proofErr w:type="spellStart"/>
+            <w:r>
+              <w:rPr>
+                <w:rFonts w:ascii="Times New Roman" w:hAnsi="Times New Roman" w:cs="Times New Roman"/>
+                <w:b/>
+                <w:sz w:val="20"/>
+                <w:szCs w:val="20"/>
+              </w:rPr>
+              <w:t>Đại</w:t>
+            </w:r>
+            <w:proofErr w:type="spellEnd"/>
+            <w:r>
+              <w:rPr>
+                <w:rFonts w:ascii="Times New Roman" w:hAnsi="Times New Roman" w:cs="Times New Roman"/>
+                <w:b/>
+                <w:sz w:val="20"/>
+                <w:szCs w:val="20"/>
+              </w:rPr>
+              <w:t xml:space="preserve"> </w:t>
+            </w:r>
+            <w:proofErr w:type="spellStart"/>
+            <w:r>
+              <w:rPr>
+                <w:rFonts w:ascii="Times New Roman" w:hAnsi="Times New Roman" w:cs="Times New Roman"/>
+                <w:b/>
+                <w:sz w:val="20"/>
+                <w:szCs w:val="20"/>
+              </w:rPr>
+              <w:t>lý</w:t>
+            </w:r>
+            <w:proofErr w:type="spellEnd"/>
+            <w:r>
+              <w:rPr>
+                <w:rFonts w:ascii="Times New Roman" w:hAnsi="Times New Roman" w:cs="Times New Roman"/>
+                <w:b/>
+                <w:sz w:val="20"/>
+                <w:szCs w:val="20"/>
+              </w:rPr>
+              <w:t xml:space="preserve"> </w:t>
+            </w:r>
+            <w:proofErr w:type="spellStart"/>
+            <w:r>
+              <w:rPr>
+                <w:rFonts w:ascii="Times New Roman" w:hAnsi="Times New Roman" w:cs="Times New Roman"/>
+                <w:b/>
+                <w:sz w:val="20"/>
+                <w:szCs w:val="20"/>
+              </w:rPr>
+              <w:t>mua</w:t>
+            </w:r>
+            <w:proofErr w:type="spellEnd"/>
           </w:p>
         </w:tc>
       </w:tr>
@@ -1809,13 +2855,41 @@
               <w:szCs w:val="18"/>
             </w:rPr>
           </w:pPr>
+          <w:proofErr w:type="spellStart"/>
           <w:r>
             <w:rPr>
               <w:rFonts w:ascii="Times New Roman" w:hAnsi="Times New Roman" w:cs="Times New Roman"/>
               <w:sz w:val="18"/>
               <w:szCs w:val="18"/>
             </w:rPr>
-            <w:t xml:space="preserve">Địa chỉ: </w:t>
+            <w:t>Địa</w:t>
+          </w:r>
+          <w:proofErr w:type="spellEnd"/>
+          <w:r>
+            <w:rPr>
+              <w:rFonts w:ascii="Times New Roman" w:hAnsi="Times New Roman" w:cs="Times New Roman"/>
+              <w:sz w:val="18"/>
+              <w:szCs w:val="18"/>
+            </w:rPr>
+            <w:t xml:space="preserve"> </w:t>
+          </w:r>
+          <w:proofErr w:type="spellStart"/>
+          <w:r>
+            <w:rPr>
+              <w:rFonts w:ascii="Times New Roman" w:hAnsi="Times New Roman" w:cs="Times New Roman"/>
+              <w:sz w:val="18"/>
+              <w:szCs w:val="18"/>
+            </w:rPr>
+            <w:t>chỉ</w:t>
+          </w:r>
+          <w:proofErr w:type="spellEnd"/>
+          <w:r>
+            <w:rPr>
+              <w:rFonts w:ascii="Times New Roman" w:hAnsi="Times New Roman" w:cs="Times New Roman"/>
+              <w:sz w:val="18"/>
+              <w:szCs w:val="18"/>
+            </w:rPr>
+            <w:t xml:space="preserve">: </w:t>
           </w:r>
           <w:r>
             <w:rPr>
@@ -1832,8 +2906,162 @@
               <w:sz w:val="18"/>
               <w:szCs w:val="18"/>
             </w:rPr>
-            <w:t>87 - 89 Hạ Đình, Phường Thanh Xuân Trung, Quận Thanh Xuân, Hà Nội</w:t>
+            <w:t xml:space="preserve">87 - 89 </w:t>
           </w:r>
+          <w:proofErr w:type="spellStart"/>
+          <w:r>
+            <w:rPr>
+              <w:rFonts w:ascii="Times New Roman" w:hAnsi="Times New Roman" w:cs="Times New Roman"/>
+              <w:sz w:val="18"/>
+              <w:szCs w:val="18"/>
+            </w:rPr>
+            <w:t>Hạ</w:t>
+          </w:r>
+          <w:proofErr w:type="spellEnd"/>
+          <w:r>
+            <w:rPr>
+              <w:rFonts w:ascii="Times New Roman" w:hAnsi="Times New Roman" w:cs="Times New Roman"/>
+              <w:sz w:val="18"/>
+              <w:szCs w:val="18"/>
+            </w:rPr>
+            <w:t xml:space="preserve"> </w:t>
+          </w:r>
+          <w:proofErr w:type="spellStart"/>
+          <w:r>
+            <w:rPr>
+              <w:rFonts w:ascii="Times New Roman" w:hAnsi="Times New Roman" w:cs="Times New Roman"/>
+              <w:sz w:val="18"/>
+              <w:szCs w:val="18"/>
+            </w:rPr>
+            <w:t>Đình</w:t>
+          </w:r>
+          <w:proofErr w:type="spellEnd"/>
+          <w:r>
+            <w:rPr>
+              <w:rFonts w:ascii="Times New Roman" w:hAnsi="Times New Roman" w:cs="Times New Roman"/>
+              <w:sz w:val="18"/>
+              <w:szCs w:val="18"/>
+            </w:rPr>
+            <w:t xml:space="preserve">, </w:t>
+          </w:r>
+          <w:proofErr w:type="spellStart"/>
+          <w:r>
+            <w:rPr>
+              <w:rFonts w:ascii="Times New Roman" w:hAnsi="Times New Roman" w:cs="Times New Roman"/>
+              <w:sz w:val="18"/>
+              <w:szCs w:val="18"/>
+            </w:rPr>
+            <w:t>Phường</w:t>
+          </w:r>
+          <w:proofErr w:type="spellEnd"/>
+          <w:r>
+            <w:rPr>
+              <w:rFonts w:ascii="Times New Roman" w:hAnsi="Times New Roman" w:cs="Times New Roman"/>
+              <w:sz w:val="18"/>
+              <w:szCs w:val="18"/>
+            </w:rPr>
+            <w:t xml:space="preserve"> Thanh </w:t>
+          </w:r>
+          <w:proofErr w:type="spellStart"/>
+          <w:r>
+            <w:rPr>
+              <w:rFonts w:ascii="Times New Roman" w:hAnsi="Times New Roman" w:cs="Times New Roman"/>
+              <w:sz w:val="18"/>
+              <w:szCs w:val="18"/>
+            </w:rPr>
+            <w:t>Xuân</w:t>
+          </w:r>
+          <w:proofErr w:type="spellEnd"/>
+          <w:r>
+            <w:rPr>
+              <w:rFonts w:ascii="Times New Roman" w:hAnsi="Times New Roman" w:cs="Times New Roman"/>
+              <w:sz w:val="18"/>
+              <w:szCs w:val="18"/>
+            </w:rPr>
+            <w:t xml:space="preserve"> </w:t>
+          </w:r>
+          <w:proofErr w:type="spellStart"/>
+          <w:r>
+            <w:rPr>
+              <w:rFonts w:ascii="Times New Roman" w:hAnsi="Times New Roman" w:cs="Times New Roman"/>
+              <w:sz w:val="18"/>
+              <w:szCs w:val="18"/>
+            </w:rPr>
+            <w:t>Trung</w:t>
+          </w:r>
+          <w:proofErr w:type="spellEnd"/>
+          <w:r>
+            <w:rPr>
+              <w:rFonts w:ascii="Times New Roman" w:hAnsi="Times New Roman" w:cs="Times New Roman"/>
+              <w:sz w:val="18"/>
+              <w:szCs w:val="18"/>
+            </w:rPr>
+            <w:t xml:space="preserve">, </w:t>
+          </w:r>
+          <w:proofErr w:type="spellStart"/>
+          <w:r>
+            <w:rPr>
+              <w:rFonts w:ascii="Times New Roman" w:hAnsi="Times New Roman" w:cs="Times New Roman"/>
+              <w:sz w:val="18"/>
+              <w:szCs w:val="18"/>
+            </w:rPr>
+            <w:t>Quận</w:t>
+          </w:r>
+          <w:proofErr w:type="spellEnd"/>
+          <w:r>
+            <w:rPr>
+              <w:rFonts w:ascii="Times New Roman" w:hAnsi="Times New Roman" w:cs="Times New Roman"/>
+              <w:sz w:val="18"/>
+              <w:szCs w:val="18"/>
+            </w:rPr>
+            <w:t xml:space="preserve"> Thanh </w:t>
+          </w:r>
+          <w:proofErr w:type="spellStart"/>
+          <w:r>
+            <w:rPr>
+              <w:rFonts w:ascii="Times New Roman" w:hAnsi="Times New Roman" w:cs="Times New Roman"/>
+              <w:sz w:val="18"/>
+              <w:szCs w:val="18"/>
+            </w:rPr>
+            <w:t>Xuân</w:t>
+          </w:r>
+          <w:proofErr w:type="spellEnd"/>
+          <w:r>
+            <w:rPr>
+              <w:rFonts w:ascii="Times New Roman" w:hAnsi="Times New Roman" w:cs="Times New Roman"/>
+              <w:sz w:val="18"/>
+              <w:szCs w:val="18"/>
+            </w:rPr>
+            <w:t xml:space="preserve">, </w:t>
+          </w:r>
+          <w:proofErr w:type="spellStart"/>
+          <w:r>
+            <w:rPr>
+              <w:rFonts w:ascii="Times New Roman" w:hAnsi="Times New Roman" w:cs="Times New Roman"/>
+              <w:sz w:val="18"/>
+              <w:szCs w:val="18"/>
+            </w:rPr>
+            <w:t>Hà</w:t>
+          </w:r>
+          <w:proofErr w:type="spellEnd"/>
+          <w:r>
+            <w:rPr>
+              <w:rFonts w:ascii="Times New Roman" w:hAnsi="Times New Roman" w:cs="Times New Roman"/>
+              <w:sz w:val="18"/>
+              <w:szCs w:val="18"/>
+            </w:rPr>
+            <w:t xml:space="preserve"> </w:t>
+          </w:r>
+          <w:proofErr w:type="spellStart"/>
+          <w:r>
+            <w:rPr>
+              <w:rFonts w:ascii="Times New Roman" w:hAnsi="Times New Roman" w:cs="Times New Roman"/>
+              <w:sz w:val="18"/>
+              <w:szCs w:val="18"/>
+            </w:rPr>
+            <w:t>Nội</w:t>
+          </w:r>
+          <w:proofErr w:type="spellEnd"/>
         </w:p>
         <w:p>
           <w:pPr>
@@ -1842,13 +3070,41 @@
               <w:rFonts w:ascii="Times New Roman" w:hAnsi="Times New Roman" w:cs="Times New Roman"/>
             </w:rPr>
           </w:pPr>
+          <w:proofErr w:type="spellStart"/>
           <w:r>
             <w:rPr>
               <w:rFonts w:ascii="Times New Roman" w:hAnsi="Times New Roman" w:cs="Times New Roman"/>
               <w:sz w:val="18"/>
               <w:szCs w:val="18"/>
             </w:rPr>
-            <w:t>Điện thoại: 02342598529225</w:t>
+            <w:t>Điện</w:t>
+          </w:r>
+          <w:proofErr w:type="spellEnd"/>
+          <w:r>
+            <w:rPr>
+              <w:rFonts w:ascii="Times New Roman" w:hAnsi="Times New Roman" w:cs="Times New Roman"/>
+              <w:sz w:val="18"/>
+              <w:szCs w:val="18"/>
+            </w:rPr>
+            <w:t xml:space="preserve"> </w:t>
+          </w:r>
+          <w:proofErr w:type="spellStart"/>
+          <w:r>
+            <w:rPr>
+              <w:rFonts w:ascii="Times New Roman" w:hAnsi="Times New Roman" w:cs="Times New Roman"/>
+              <w:sz w:val="18"/>
+              <w:szCs w:val="18"/>
+            </w:rPr>
+            <w:t>thoại</w:t>
+          </w:r>
+          <w:proofErr w:type="spellEnd"/>
+          <w:r>
+            <w:rPr>
+              <w:rFonts w:ascii="Times New Roman" w:hAnsi="Times New Roman" w:cs="Times New Roman"/>
+              <w:sz w:val="18"/>
+              <w:szCs w:val="18"/>
+            </w:rPr>
+            <w:t>: 02342598529225</w:t>
           </w:r>
         </w:p>
       </w:tc>
@@ -1985,6 +3241,7 @@
     <w:lsdException w:name="HTML Sample" w:semiHidden="1" w:unhideWhenUsed="1"/>
     <w:lsdException w:name="HTML Typewriter" w:semiHidden="1" w:unhideWhenUsed="1"/>
     <w:lsdException w:name="HTML Variable" w:semiHidden="1" w:unhideWhenUsed="1"/>
+    <w:lsdException w:name="Normal Table" w:semiHidden="1" w:unhideWhenUsed="1"/>
     <w:lsdException w:name="annotation subject" w:semiHidden="1" w:unhideWhenUsed="1"/>
     <w:lsdException w:name="No List" w:semiHidden="1" w:unhideWhenUsed="1"/>
     <w:lsdException w:name="Outline List 1" w:semiHidden="1" w:unhideWhenUsed="1"/>
@@ -2027,8 +3284,11 @@
     <w:lsdException w:name="Table Contemporary" w:semiHidden="1" w:unhideWhenUsed="1"/>
     <w:lsdException w:name="Table Elegant" w:semiHidden="1" w:unhideWhenUsed="1"/>
     <w:lsdException w:name="Table Professional" w:semiHidden="1" w:unhideWhenUsed="1"/>
+    <w:lsdException w:name="Table Subtle 1" w:semiHidden="1" w:unhideWhenUsed="1"/>
     <w:lsdException w:name="Table Subtle 2" w:semiHidden="1" w:unhideWhenUsed="1"/>
     <w:lsdException w:name="Table Web 1" w:semiHidden="1" w:unhideWhenUsed="1"/>
+    <w:lsdException w:name="Table Web 2" w:semiHidden="1" w:unhideWhenUsed="1"/>
+    <w:lsdException w:name="Table Web 3" w:semiHidden="1" w:unhideWhenUsed="1"/>
     <w:lsdException w:name="Balloon Text" w:semiHidden="1" w:unhideWhenUsed="1"/>
     <w:lsdException w:name="Table Grid" w:uiPriority="39"/>
     <w:lsdException w:name="Table Theme" w:semiHidden="1" w:unhideWhenUsed="1"/>

</xml_diff>